<commit_message>
Agregando requerimientos en la documentación IEEE 830
</commit_message>
<xml_diff>
--- a/DOCUMENTACION/IEEE-830.docx
+++ b/DOCUMENTACION/IEEE-830.docx
@@ -1465,15 +1465,7 @@
                 <w:color w:val="0000FF"/>
                 <w:u w:val="single"/>
               </w:rPr>
-              <w:t>1</w:t>
-            </w:r>
-            <w:r>
-              <w:rPr>
-                <w:b/>
-                <w:color w:val="0000FF"/>
-                <w:u w:val="single"/>
-              </w:rPr>
-              <w:t>.6</w:t>
+              <w:t>1.6</w:t>
             </w:r>
           </w:hyperlink>
           <w:hyperlink w:anchor="_17dp8vu">
@@ -2332,10 +2324,7 @@
         <w:tab/>
       </w:r>
       <w:r>
-        <w:t xml:space="preserve">Este documento es una Especificación de Requisitos Software (ERS) para </w:t>
-      </w:r>
-      <w:r>
-        <w:t xml:space="preserve">la página web de ventas de la empresa </w:t>
+        <w:t xml:space="preserve">Este documento es una Especificación de Requisitos Software (ERS) para la página web de ventas de la empresa </w:t>
       </w:r>
       <w:proofErr w:type="spellStart"/>
       <w:r>
@@ -2343,19 +2332,7 @@
       </w:r>
       <w:proofErr w:type="spellEnd"/>
       <w:r>
-        <w:t xml:space="preserve"> S.A.</w:t>
-      </w:r>
-      <w:r>
-        <w:t xml:space="preserve"> Esta especificación se ha estructurado basándose en las directrices dadas por el estándar IEEE </w:t>
-      </w:r>
-      <w:r>
-        <w:t>Práctica Recomendada para Especificacio</w:t>
-      </w:r>
-      <w:r>
-        <w:t xml:space="preserve">nes de Requisitos Software </w:t>
-      </w:r>
-      <w:r>
-        <w:t>ANSI/IEEE 830, 1998.</w:t>
+        <w:t xml:space="preserve"> S.A. Esta especificación se ha estructurado basándose en las directrices dadas por el estándar IEEE Práctica Recomendada para Especificaciones de Requisitos Software ANSI/IEEE 830, 1998.</w:t>
       </w:r>
     </w:p>
     <w:p>
@@ -2540,10 +2517,7 @@
         <w:spacing w:before="120" w:after="60"/>
       </w:pPr>
       <w:r>
-        <w:t xml:space="preserve">Registro de Usuarios: Los usuarios podrán </w:t>
-      </w:r>
-      <w:r>
-        <w:t>crear cuentas proporcionando su nombre, dirección de correo electrónico y una contraseña.</w:t>
+        <w:t>Registro de Usuarios: Los usuarios podrán crear cuentas proporcionando su nombre, dirección de correo electrónico y una contraseña.</w:t>
       </w:r>
     </w:p>
     <w:p>
@@ -2575,11 +2549,58 @@
         <w:spacing w:before="120" w:after="60"/>
       </w:pPr>
       <w:r>
-        <w:t>Visualización de Catálogo de Produ</w:t>
+        <w:t>Visualización de Catálogo de Productos: Los usuarios podrán explorar una variedad de productos de papelería disponibles en la tienda.</w:t>
       </w:r>
+    </w:p>
+    <w:p>
+      <w:pPr>
+        <w:widowControl w:val="0"/>
+        <w:pBdr>
+          <w:top w:val="nil"/>
+          <w:left w:val="nil"/>
+          <w:bottom w:val="nil"/>
+          <w:right w:val="nil"/>
+          <w:between w:val="nil"/>
+        </w:pBdr>
+        <w:spacing w:before="120" w:after="60"/>
+      </w:pPr>
       <w:r>
-        <w:t>ctos: Los usuarios podrán explorar una variedad de productos de papelería disponibles en la tienda.</w:t>
+        <w:t>Se plantea generar una página web de aterrizaje donde el usuario pueda navegar hacia las distintas secciones que propone la empresa.</w:t>
       </w:r>
+    </w:p>
+    <w:p>
+      <w:pPr>
+        <w:widowControl w:val="0"/>
+        <w:pBdr>
+          <w:top w:val="nil"/>
+          <w:left w:val="nil"/>
+          <w:bottom w:val="nil"/>
+          <w:right w:val="nil"/>
+          <w:between w:val="nil"/>
+        </w:pBdr>
+        <w:spacing w:before="120" w:after="60"/>
+      </w:pPr>
+      <w:r>
+        <w:t>Se generara un panel de control que permita tener toda la información organizada,</w:t>
+      </w:r>
+    </w:p>
+    <w:p>
+      <w:pPr>
+        <w:widowControl w:val="0"/>
+        <w:pBdr>
+          <w:top w:val="nil"/>
+          <w:left w:val="nil"/>
+          <w:bottom w:val="nil"/>
+          <w:right w:val="nil"/>
+          <w:between w:val="nil"/>
+        </w:pBdr>
+        <w:spacing w:before="120" w:after="60"/>
+      </w:pPr>
+      <w:r>
+        <w:t>Una página donde brinde los contactos disponibles de la empresa, una sección donde brinde toda la información pertinente (Quienes somos)</w:t>
+      </w:r>
+      <w:bookmarkStart w:id="6" w:name="_GoBack"/>
+      <w:bookmarkEnd w:id="6"/>
     </w:p>
     <w:p>
       <w:pPr>
@@ -3524,7 +3545,6 @@
               <w:rPr>
                 <w:b/>
               </w:rPr>
-              <w:lastRenderedPageBreak/>
               <w:t>Información de contacto</w:t>
             </w:r>
           </w:p>
@@ -5739,10 +5759,7 @@
               <w:jc w:val="both"/>
             </w:pPr>
             <w:r>
-              <w:t>Jonjonathanarias1</w:t>
-            </w:r>
-            <w:r>
-              <w:t>@gmail.com</w:t>
+              <w:t>Jonjonathanarias1@gmail.com</w:t>
             </w:r>
           </w:p>
         </w:tc>
@@ -5808,8 +5825,8 @@
               </w:tabs>
               <w:jc w:val="both"/>
             </w:pPr>
-            <w:bookmarkStart w:id="6" w:name="_4d34og8" w:colFirst="0" w:colLast="0"/>
-            <w:bookmarkEnd w:id="6"/>
+            <w:bookmarkStart w:id="7" w:name="_4d34og8" w:colFirst="0" w:colLast="0"/>
+            <w:bookmarkEnd w:id="7"/>
             <w:r>
               <w:rPr>
                 <w:b/>
@@ -6074,6 +6091,7 @@
               <w:rPr>
                 <w:b/>
               </w:rPr>
+              <w:lastRenderedPageBreak/>
               <w:t>Información de contacto</w:t>
             </w:r>
           </w:p>
@@ -6102,10 +6120,7 @@
               <w:jc w:val="both"/>
             </w:pPr>
             <w:r>
-              <w:t>gabrielnietodejesus</w:t>
-            </w:r>
-            <w:r>
-              <w:t>@gmail.com</w:t>
+              <w:t>gabrielnietodejesus@gmail.com</w:t>
             </w:r>
           </w:p>
         </w:tc>
@@ -6549,10 +6564,7 @@
               <w:jc w:val="both"/>
             </w:pPr>
             <w:r>
-              <w:t>juansalinaa</w:t>
-            </w:r>
-            <w:r>
-              <w:t>@gmail.com</w:t>
+              <w:t>juansalinaa@gmail.com</w:t>
             </w:r>
           </w:p>
         </w:tc>
@@ -7377,8 +7389,8 @@
           <w:color w:val="FF0000"/>
         </w:rPr>
       </w:pPr>
-      <w:bookmarkStart w:id="7" w:name="_2s8eyo1" w:colFirst="0" w:colLast="0"/>
-      <w:bookmarkEnd w:id="7"/>
+      <w:bookmarkStart w:id="8" w:name="_2s8eyo1" w:colFirst="0" w:colLast="0"/>
+      <w:bookmarkEnd w:id="8"/>
     </w:p>
     <w:p>
       <w:pPr>
@@ -7649,8 +7661,8 @@
           <w:color w:val="FF0000"/>
         </w:rPr>
       </w:pPr>
-      <w:bookmarkStart w:id="8" w:name="_17dp8vu" w:colFirst="0" w:colLast="0"/>
-      <w:bookmarkEnd w:id="8"/>
+      <w:bookmarkStart w:id="9" w:name="_17dp8vu" w:colFirst="0" w:colLast="0"/>
+      <w:bookmarkEnd w:id="9"/>
     </w:p>
     <w:p>
       <w:pPr>
@@ -7786,10 +7798,7 @@
         <w:spacing w:before="120" w:after="60"/>
       </w:pPr>
       <w:r>
-        <w:t xml:space="preserve">Define las funcionalidades incluidas en el proyecto, como el registro de usuarios, inicio de sesión y visualización de </w:t>
-      </w:r>
-      <w:r>
-        <w:t>catálogo de productos. También especifica lo que no está incluido, como el proceso de compra y funciones administrativas.</w:t>
+        <w:t>Define las funcionalidades incluidas en el proyecto, como el registro de usuarios, inicio de sesión y visualización de catálogo de productos. También especifica lo que no está incluido, como el proceso de compra y funciones administrativas.</w:t>
       </w:r>
     </w:p>
     <w:p>
@@ -7829,10 +7838,11 @@
       </w:r>
       <w:proofErr w:type="spellEnd"/>
       <w:r>
-        <w:t xml:space="preserve"> Master y desarrolladores, con sus roles, categorías profes</w:t>
+        <w:t xml:space="preserve"> Master y desarrolladores, con sus roles, </w:t>
       </w:r>
       <w:r>
-        <w:t>ionales y responsabilidades.</w:t>
+        <w:lastRenderedPageBreak/>
+        <w:t>categorías profesionales y responsabilidades.</w:t>
       </w:r>
     </w:p>
     <w:p>
@@ -7880,7 +7890,6 @@
         <w:spacing w:before="120" w:after="60"/>
       </w:pPr>
       <w:r>
-        <w:lastRenderedPageBreak/>
         <w:t>Referencias:</w:t>
       </w:r>
     </w:p>
@@ -7897,10 +7906,7 @@
         <w:spacing w:before="120" w:after="60"/>
       </w:pPr>
       <w:r>
-        <w:t>Menciona el estándar IEEE 830 - 1998 como la referencia princ</w:t>
-      </w:r>
-      <w:r>
-        <w:t>ipal para la elaboración de la especificación de requisitos.</w:t>
+        <w:t>Menciona el estándar IEEE 830 - 1998 como la referencia principal para la elaboración de la especificación de requisitos.</w:t>
       </w:r>
     </w:p>
     <w:p>
@@ -7930,8 +7936,8 @@
           <w:color w:val="000000"/>
         </w:rPr>
       </w:pPr>
-      <w:bookmarkStart w:id="9" w:name="_3rdcrjn" w:colFirst="0" w:colLast="0"/>
-      <w:bookmarkEnd w:id="9"/>
+      <w:bookmarkStart w:id="10" w:name="_3rdcrjn" w:colFirst="0" w:colLast="0"/>
+      <w:bookmarkEnd w:id="10"/>
     </w:p>
     <w:p>
       <w:pPr>
@@ -7979,8 +7985,8 @@
           <w:color w:val="000000"/>
         </w:rPr>
       </w:pPr>
-      <w:bookmarkStart w:id="10" w:name="_lnxbz9" w:colFirst="0" w:colLast="0"/>
-      <w:bookmarkEnd w:id="10"/>
+      <w:bookmarkStart w:id="11" w:name="_lnxbz9" w:colFirst="0" w:colLast="0"/>
+      <w:bookmarkEnd w:id="11"/>
     </w:p>
     <w:p>
       <w:pPr>
@@ -8025,8 +8031,8 @@
           <w:between w:val="nil"/>
         </w:pBdr>
       </w:pPr>
-      <w:bookmarkStart w:id="11" w:name="_35nkun2" w:colFirst="0" w:colLast="0"/>
-      <w:bookmarkEnd w:id="11"/>
+      <w:bookmarkStart w:id="12" w:name="_35nkun2" w:colFirst="0" w:colLast="0"/>
+      <w:bookmarkEnd w:id="12"/>
       <w:r>
         <w:t xml:space="preserve">El sistema de la tienda virtual de papelería de </w:t>
       </w:r>
@@ -8036,10 +8042,7 @@
       </w:r>
       <w:proofErr w:type="spellEnd"/>
       <w:r>
-        <w:t xml:space="preserve"> S.A. será un producto diseñado para trabajar en entornos WEB, lo que permitirá su utilización de forma rápida y eficaz. Además, se enfocará en brindar una experiencia de compra intuitiva y organizada </w:t>
-      </w:r>
-      <w:r>
-        <w:t>para los usuarios, garantizando una navegación fluida en dispositivos diversos. La seguridad de los datos de los usuarios será una prioridad, asegurando una experiencia de compra confiable.</w:t>
+        <w:t xml:space="preserve"> S.A. será un producto diseñado para trabajar en entornos WEB, lo que permitirá su utilización de forma rápida y eficaz. Además, se enfocará en brindar una experiencia de compra intuitiva y organizada para los usuarios, garantizando una navegación fluida en dispositivos diversos. La seguridad de los datos de los usuarios será una prioridad, asegurando una experiencia de compra confiable.</w:t>
       </w:r>
     </w:p>
     <w:p>
@@ -8686,8 +8689,8 @@
           <w:color w:val="FF0000"/>
         </w:rPr>
       </w:pPr>
-      <w:bookmarkStart w:id="12" w:name="_1ksv4uv" w:colFirst="0" w:colLast="0"/>
-      <w:bookmarkEnd w:id="12"/>
+      <w:bookmarkStart w:id="13" w:name="_1ksv4uv" w:colFirst="0" w:colLast="0"/>
+      <w:bookmarkEnd w:id="13"/>
       <w:r>
         <w:rPr>
           <w:i/>
@@ -8764,10 +8767,7 @@
         </w:pBdr>
       </w:pPr>
       <w:r>
-        <w:t xml:space="preserve">Lenguajes y tecnologías en uso: HTML, </w:t>
-      </w:r>
-      <w:r>
-        <w:t xml:space="preserve">Python, CSS, JavaScript, </w:t>
+        <w:t xml:space="preserve">Lenguajes y tecnologías en uso: HTML, Python, CSS, JavaScript, </w:t>
       </w:r>
       <w:proofErr w:type="spellStart"/>
       <w:r>
@@ -8809,8 +8809,8 @@
           <w:color w:val="FF0000"/>
         </w:rPr>
       </w:pPr>
-      <w:bookmarkStart w:id="13" w:name="_44sinio" w:colFirst="0" w:colLast="0"/>
-      <w:bookmarkEnd w:id="13"/>
+      <w:bookmarkStart w:id="14" w:name="_44sinio" w:colFirst="0" w:colLast="0"/>
+      <w:bookmarkEnd w:id="14"/>
     </w:p>
     <w:p>
       <w:pPr>
@@ -9098,21 +9098,7 @@
                   <w:color w:val="0000EE"/>
                   <w:u w:val="single"/>
                 </w:rPr>
-                <w:t>Plantilla His</w:t>
-              </w:r>
-              <w:r>
-                <w:rPr>
-                  <w:color w:val="0000EE"/>
-                  <w:u w:val="single"/>
-                </w:rPr>
-                <w:t>t</w:t>
-              </w:r>
-              <w:r>
-                <w:rPr>
-                  <w:color w:val="0000EE"/>
-                  <w:u w:val="single"/>
-                </w:rPr>
-                <w:t>orias Usuario</w:t>
+                <w:t>Plantilla Historias Usuario</w:t>
               </w:r>
             </w:hyperlink>
           </w:p>
@@ -9172,7 +9158,6 @@
                 <w:b/>
                 <w:color w:val="000000"/>
               </w:rPr>
-              <w:lastRenderedPageBreak/>
               <w:t xml:space="preserve">Responsabilidades </w:t>
             </w:r>
           </w:p>
@@ -9453,8 +9438,6 @@
               </w:rPr>
               <w:t xml:space="preserve">Inconvenientes:  </w:t>
             </w:r>
-            <w:bookmarkStart w:id="14" w:name="_GoBack"/>
-            <w:bookmarkEnd w:id="14"/>
             <w:r>
               <w:tab/>
             </w:r>
@@ -9610,7 +9593,7 @@
             </wp:anchor>
           </w:drawing>
         </mc:Choice>
-        <mc:Fallback xmlns:dgm="http://schemas.openxmlformats.org/drawingml/2006/diagram" xmlns:lc="http://schemas.openxmlformats.org/drawingml/2006/lockedCanvas" xmlns:c="http://schemas.openxmlformats.org/drawingml/2006/chart" xmlns:pic="http://schemas.openxmlformats.org/drawingml/2006/picture" xmlns:a="http://schemas.openxmlformats.org/drawingml/2006/main" xmlns:sl="http://schemas.openxmlformats.org/schemaLibrary/2006/main">
+        <mc:Fallback xmlns:sl="http://schemas.openxmlformats.org/schemaLibrary/2006/main" xmlns:a="http://schemas.openxmlformats.org/drawingml/2006/main" xmlns:pic="http://schemas.openxmlformats.org/drawingml/2006/picture" xmlns:c="http://schemas.openxmlformats.org/drawingml/2006/chart" xmlns:lc="http://schemas.openxmlformats.org/drawingml/2006/lockedCanvas" xmlns:dgm="http://schemas.openxmlformats.org/drawingml/2006/diagram">
           <w:drawing>
             <wp:anchor allowOverlap="1" behindDoc="0" distB="0" distT="0" distL="114300" distR="114300" hidden="0" layoutInCell="1" locked="0" relativeHeight="0" simplePos="0">
               <wp:simplePos x="0" y="0"/>
@@ -11382,9 +11365,7 @@
       <w:tblStyleRowBandSize w:val="1"/>
       <w:tblStyleColBandSize w:val="1"/>
       <w:tblCellMar>
-        <w:top w:w="0" w:type="dxa"/>
         <w:left w:w="70" w:type="dxa"/>
-        <w:bottom w:w="0" w:type="dxa"/>
         <w:right w:w="70" w:type="dxa"/>
       </w:tblCellMar>
     </w:tblPr>
@@ -11395,9 +11376,7 @@
       <w:tblStyleRowBandSize w:val="1"/>
       <w:tblStyleColBandSize w:val="1"/>
       <w:tblCellMar>
-        <w:top w:w="0" w:type="dxa"/>
         <w:left w:w="70" w:type="dxa"/>
-        <w:bottom w:w="0" w:type="dxa"/>
         <w:right w:w="70" w:type="dxa"/>
       </w:tblCellMar>
     </w:tblPr>
@@ -11408,9 +11387,7 @@
       <w:tblStyleRowBandSize w:val="1"/>
       <w:tblStyleColBandSize w:val="1"/>
       <w:tblCellMar>
-        <w:top w:w="0" w:type="dxa"/>
         <w:left w:w="70" w:type="dxa"/>
-        <w:bottom w:w="0" w:type="dxa"/>
         <w:right w:w="70" w:type="dxa"/>
       </w:tblCellMar>
     </w:tblPr>
@@ -11421,9 +11398,7 @@
       <w:tblStyleRowBandSize w:val="1"/>
       <w:tblStyleColBandSize w:val="1"/>
       <w:tblCellMar>
-        <w:top w:w="0" w:type="dxa"/>
         <w:left w:w="70" w:type="dxa"/>
-        <w:bottom w:w="0" w:type="dxa"/>
         <w:right w:w="70" w:type="dxa"/>
       </w:tblCellMar>
     </w:tblPr>
@@ -11434,9 +11409,7 @@
       <w:tblStyleRowBandSize w:val="1"/>
       <w:tblStyleColBandSize w:val="1"/>
       <w:tblCellMar>
-        <w:top w:w="0" w:type="dxa"/>
         <w:left w:w="70" w:type="dxa"/>
-        <w:bottom w:w="0" w:type="dxa"/>
         <w:right w:w="70" w:type="dxa"/>
       </w:tblCellMar>
     </w:tblPr>
@@ -11447,9 +11420,7 @@
       <w:tblStyleRowBandSize w:val="1"/>
       <w:tblStyleColBandSize w:val="1"/>
       <w:tblCellMar>
-        <w:top w:w="0" w:type="dxa"/>
         <w:left w:w="70" w:type="dxa"/>
-        <w:bottom w:w="0" w:type="dxa"/>
         <w:right w:w="70" w:type="dxa"/>
       </w:tblCellMar>
     </w:tblPr>
@@ -11460,9 +11431,7 @@
       <w:tblStyleRowBandSize w:val="1"/>
       <w:tblStyleColBandSize w:val="1"/>
       <w:tblCellMar>
-        <w:top w:w="0" w:type="dxa"/>
         <w:left w:w="70" w:type="dxa"/>
-        <w:bottom w:w="0" w:type="dxa"/>
         <w:right w:w="70" w:type="dxa"/>
       </w:tblCellMar>
     </w:tblPr>
@@ -11473,9 +11442,7 @@
       <w:tblStyleRowBandSize w:val="1"/>
       <w:tblStyleColBandSize w:val="1"/>
       <w:tblCellMar>
-        <w:top w:w="0" w:type="dxa"/>
         <w:left w:w="70" w:type="dxa"/>
-        <w:bottom w:w="0" w:type="dxa"/>
         <w:right w:w="70" w:type="dxa"/>
       </w:tblCellMar>
     </w:tblPr>
@@ -11486,9 +11453,7 @@
       <w:tblStyleRowBandSize w:val="1"/>
       <w:tblStyleColBandSize w:val="1"/>
       <w:tblCellMar>
-        <w:top w:w="0" w:type="dxa"/>
         <w:left w:w="70" w:type="dxa"/>
-        <w:bottom w:w="0" w:type="dxa"/>
         <w:right w:w="70" w:type="dxa"/>
       </w:tblCellMar>
     </w:tblPr>
@@ -11499,9 +11464,7 @@
       <w:tblStyleRowBandSize w:val="1"/>
       <w:tblStyleColBandSize w:val="1"/>
       <w:tblCellMar>
-        <w:top w:w="0" w:type="dxa"/>
         <w:left w:w="70" w:type="dxa"/>
-        <w:bottom w:w="0" w:type="dxa"/>
         <w:right w:w="70" w:type="dxa"/>
       </w:tblCellMar>
     </w:tblPr>
@@ -11512,9 +11475,7 @@
       <w:tblStyleRowBandSize w:val="1"/>
       <w:tblStyleColBandSize w:val="1"/>
       <w:tblCellMar>
-        <w:top w:w="0" w:type="dxa"/>
         <w:left w:w="70" w:type="dxa"/>
-        <w:bottom w:w="0" w:type="dxa"/>
         <w:right w:w="70" w:type="dxa"/>
       </w:tblCellMar>
     </w:tblPr>
@@ -11525,9 +11486,7 @@
       <w:tblStyleRowBandSize w:val="1"/>
       <w:tblStyleColBandSize w:val="1"/>
       <w:tblCellMar>
-        <w:top w:w="0" w:type="dxa"/>
         <w:left w:w="70" w:type="dxa"/>
-        <w:bottom w:w="0" w:type="dxa"/>
         <w:right w:w="70" w:type="dxa"/>
       </w:tblCellMar>
     </w:tblPr>
@@ -11538,9 +11497,7 @@
       <w:tblStyleRowBandSize w:val="1"/>
       <w:tblStyleColBandSize w:val="1"/>
       <w:tblCellMar>
-        <w:top w:w="0" w:type="dxa"/>
         <w:left w:w="70" w:type="dxa"/>
-        <w:bottom w:w="0" w:type="dxa"/>
         <w:right w:w="70" w:type="dxa"/>
       </w:tblCellMar>
     </w:tblPr>
@@ -11551,9 +11508,7 @@
       <w:tblStyleRowBandSize w:val="1"/>
       <w:tblStyleColBandSize w:val="1"/>
       <w:tblCellMar>
-        <w:top w:w="0" w:type="dxa"/>
         <w:left w:w="70" w:type="dxa"/>
-        <w:bottom w:w="0" w:type="dxa"/>
         <w:right w:w="70" w:type="dxa"/>
       </w:tblCellMar>
     </w:tblPr>
@@ -11564,9 +11519,7 @@
       <w:tblStyleRowBandSize w:val="1"/>
       <w:tblStyleColBandSize w:val="1"/>
       <w:tblCellMar>
-        <w:top w:w="0" w:type="dxa"/>
         <w:left w:w="70" w:type="dxa"/>
-        <w:bottom w:w="0" w:type="dxa"/>
         <w:right w:w="70" w:type="dxa"/>
       </w:tblCellMar>
     </w:tblPr>
@@ -11577,9 +11530,7 @@
       <w:tblStyleRowBandSize w:val="1"/>
       <w:tblStyleColBandSize w:val="1"/>
       <w:tblCellMar>
-        <w:top w:w="0" w:type="dxa"/>
         <w:left w:w="70" w:type="dxa"/>
-        <w:bottom w:w="0" w:type="dxa"/>
         <w:right w:w="70" w:type="dxa"/>
       </w:tblCellMar>
     </w:tblPr>
@@ -11590,9 +11541,7 @@
       <w:tblStyleRowBandSize w:val="1"/>
       <w:tblStyleColBandSize w:val="1"/>
       <w:tblCellMar>
-        <w:top w:w="0" w:type="dxa"/>
         <w:left w:w="70" w:type="dxa"/>
-        <w:bottom w:w="0" w:type="dxa"/>
         <w:right w:w="70" w:type="dxa"/>
       </w:tblCellMar>
     </w:tblPr>
@@ -11603,9 +11552,7 @@
       <w:tblStyleRowBandSize w:val="1"/>
       <w:tblStyleColBandSize w:val="1"/>
       <w:tblCellMar>
-        <w:top w:w="0" w:type="dxa"/>
         <w:left w:w="70" w:type="dxa"/>
-        <w:bottom w:w="0" w:type="dxa"/>
         <w:right w:w="70" w:type="dxa"/>
       </w:tblCellMar>
     </w:tblPr>
@@ -11616,9 +11563,7 @@
       <w:tblStyleRowBandSize w:val="1"/>
       <w:tblStyleColBandSize w:val="1"/>
       <w:tblCellMar>
-        <w:top w:w="0" w:type="dxa"/>
         <w:left w:w="70" w:type="dxa"/>
-        <w:bottom w:w="0" w:type="dxa"/>
         <w:right w:w="70" w:type="dxa"/>
       </w:tblCellMar>
     </w:tblPr>

</xml_diff>

<commit_message>
Agregado de historias de usuario 4 y 5.
.
</commit_message>
<xml_diff>
--- a/DOCUMENTACION/IEEE-830.docx
+++ b/DOCUMENTACION/IEEE-830.docx
@@ -1,6 +1,6 @@
 
 <file path=word/document.xml><?xml version="1.0" encoding="utf-8"?>
-<w:document xmlns:wpc="http://schemas.microsoft.com/office/word/2010/wordprocessingCanvas" xmlns:mc="http://schemas.openxmlformats.org/markup-compatibility/2006" xmlns:o="urn:schemas-microsoft-com:office:office" xmlns:r="http://schemas.openxmlformats.org/officeDocument/2006/relationships" xmlns:m="http://schemas.openxmlformats.org/officeDocument/2006/math" xmlns:v="urn:schemas-microsoft-com:vml" xmlns:wp14="http://schemas.microsoft.com/office/word/2010/wordprocessingDrawing" xmlns:wp="http://schemas.openxmlformats.org/drawingml/2006/wordprocessingDrawing" xmlns:w10="urn:schemas-microsoft-com:office:word" xmlns:w="http://schemas.openxmlformats.org/wordprocessingml/2006/main" xmlns:w14="http://schemas.microsoft.com/office/word/2010/wordml" xmlns:w15="http://schemas.microsoft.com/office/word/2012/wordml" xmlns:wpg="http://schemas.microsoft.com/office/word/2010/wordprocessingGroup" xmlns:wpi="http://schemas.microsoft.com/office/word/2010/wordprocessingInk" xmlns:wne="http://schemas.microsoft.com/office/word/2006/wordml" xmlns:wps="http://schemas.microsoft.com/office/word/2010/wordprocessingShape" mc:Ignorable="w14 w15 wp14">
+<w:document xmlns:wpc="http://schemas.microsoft.com/office/word/2010/wordprocessingCanvas" xmlns:cx="http://schemas.microsoft.com/office/drawing/2014/chartex" xmlns:cx1="http://schemas.microsoft.com/office/drawing/2015/9/8/chartex" xmlns:cx2="http://schemas.microsoft.com/office/drawing/2015/10/21/chartex" xmlns:cx3="http://schemas.microsoft.com/office/drawing/2016/5/9/chartex" xmlns:cx4="http://schemas.microsoft.com/office/drawing/2016/5/10/chartex" xmlns:cx5="http://schemas.microsoft.com/office/drawing/2016/5/11/chartex" xmlns:cx6="http://schemas.microsoft.com/office/drawing/2016/5/12/chartex" xmlns:cx7="http://schemas.microsoft.com/office/drawing/2016/5/13/chartex" xmlns:cx8="http://schemas.microsoft.com/office/drawing/2016/5/14/chartex" xmlns:mc="http://schemas.openxmlformats.org/markup-compatibility/2006" xmlns:aink="http://schemas.microsoft.com/office/drawing/2016/ink" xmlns:am3d="http://schemas.microsoft.com/office/drawing/2017/model3d" xmlns:o="urn:schemas-microsoft-com:office:office" xmlns:oel="http://schemas.microsoft.com/office/2019/extlst" xmlns:r="http://schemas.openxmlformats.org/officeDocument/2006/relationships" xmlns:m="http://schemas.openxmlformats.org/officeDocument/2006/math" xmlns:v="urn:schemas-microsoft-com:vml" xmlns:wp14="http://schemas.microsoft.com/office/word/2010/wordprocessingDrawing" xmlns:wp="http://schemas.openxmlformats.org/drawingml/2006/wordprocessingDrawing" xmlns:w10="urn:schemas-microsoft-com:office:word" xmlns:w="http://schemas.openxmlformats.org/wordprocessingml/2006/main" xmlns:w14="http://schemas.microsoft.com/office/word/2010/wordml" xmlns:w15="http://schemas.microsoft.com/office/word/2012/wordml" xmlns:w16cex="http://schemas.microsoft.com/office/word/2018/wordml/cex" xmlns:w16cid="http://schemas.microsoft.com/office/word/2016/wordml/cid" xmlns:w16="http://schemas.microsoft.com/office/word/2018/wordml" xmlns:w16du="http://schemas.microsoft.com/office/word/2023/wordml/word16du" xmlns:w16sdtdh="http://schemas.microsoft.com/office/word/2020/wordml/sdtdatahash" xmlns:w16se="http://schemas.microsoft.com/office/word/2015/wordml/symex" xmlns:wpg="http://schemas.microsoft.com/office/word/2010/wordprocessingGroup" xmlns:wpi="http://schemas.microsoft.com/office/word/2010/wordprocessingInk" xmlns:wne="http://schemas.microsoft.com/office/word/2006/wordml" xmlns:wps="http://schemas.microsoft.com/office/word/2010/wordprocessingShape" mc:Ignorable="w14 w15 w16se w16cid w16 w16cex w16sdtdh w16du wp14">
   <w:body>
     <w:p>
       <w:pPr>
@@ -258,16 +258,7 @@
           <w:sz w:val="24"/>
           <w:szCs w:val="24"/>
         </w:rPr>
-        <w:t>Proyecto</w:t>
-      </w:r>
-      <w:proofErr w:type="gramStart"/>
-      <w:r>
-        <w:rPr>
-          <w:b/>
-          <w:sz w:val="24"/>
-          <w:szCs w:val="24"/>
-        </w:rPr>
-        <w:t xml:space="preserve">: </w:t>
+        <w:t xml:space="preserve">Proyecto: </w:t>
       </w:r>
       <w:r>
         <w:rPr>
@@ -289,7 +280,6 @@
         <w:t>Animati</w:t>
       </w:r>
       <w:proofErr w:type="spellEnd"/>
-      <w:proofErr w:type="gramEnd"/>
       <w:r>
         <w:rPr>
           <w:rFonts w:ascii="Times New Roman" w:eastAsia="Times New Roman" w:hAnsi="Times New Roman" w:cs="Times New Roman"/>
@@ -911,7 +901,6 @@
           <w:docPartUnique/>
         </w:docPartObj>
       </w:sdtPr>
-      <w:sdtEndPr/>
       <w:sdtContent>
         <w:p>
           <w:pPr>
@@ -2599,8 +2588,6 @@
       <w:r>
         <w:t>Una página donde brinde los contactos disponibles de la empresa, una sección donde brinde toda la información pertinente (Quienes somos)</w:t>
       </w:r>
-      <w:bookmarkStart w:id="6" w:name="_GoBack"/>
-      <w:bookmarkEnd w:id="6"/>
     </w:p>
     <w:p>
       <w:pPr>
@@ -2902,13 +2889,8 @@
                 <w:color w:val="000000"/>
               </w:rPr>
             </w:pPr>
-            <w:proofErr w:type="spellStart"/>
-            <w:r>
-              <w:t>Scrum</w:t>
-            </w:r>
-            <w:proofErr w:type="spellEnd"/>
-            <w:r>
-              <w:t xml:space="preserve"> Master</w:t>
+            <w:r>
+              <w:t>Scrum Master</w:t>
             </w:r>
           </w:p>
         </w:tc>
@@ -3080,15 +3062,7 @@
               </w:rPr>
             </w:pPr>
             <w:r>
-              <w:t xml:space="preserve">Facilitador y Coach del equipo, responsable de asegurarse de que se sigan los principios y prácticas de </w:t>
-            </w:r>
-            <w:proofErr w:type="spellStart"/>
-            <w:r>
-              <w:t>Scrum</w:t>
-            </w:r>
-            <w:proofErr w:type="spellEnd"/>
-            <w:r>
-              <w:t>.</w:t>
+              <w:t>Facilitador y Coach del equipo, responsable de asegurarse de que se sigan los principios y prácticas de Scrum.</w:t>
             </w:r>
           </w:p>
         </w:tc>
@@ -3307,13 +3281,8 @@
             </w:r>
             <w:proofErr w:type="spellEnd"/>
             <w:r>
-              <w:t xml:space="preserve"> Claudio </w:t>
-            </w:r>
-            <w:proofErr w:type="spellStart"/>
-            <w:r>
-              <w:t>Nicolas</w:t>
-            </w:r>
-            <w:proofErr w:type="spellEnd"/>
+              <w:t xml:space="preserve"> Claudio Nicolas</w:t>
+            </w:r>
           </w:p>
         </w:tc>
       </w:tr>
@@ -4407,13 +4376,8 @@
               <w:jc w:val="both"/>
             </w:pPr>
             <w:r>
-              <w:t xml:space="preserve">Rocío Magali </w:t>
-            </w:r>
-            <w:proofErr w:type="spellStart"/>
-            <w:r>
-              <w:t>Dutto</w:t>
-            </w:r>
-            <w:proofErr w:type="spellEnd"/>
+              <w:t>Rocío Magali Dutto</w:t>
+            </w:r>
           </w:p>
         </w:tc>
       </w:tr>
@@ -4775,13 +4739,8 @@
               <w:jc w:val="both"/>
             </w:pPr>
             <w:r>
-              <w:t xml:space="preserve">Dalila Macarena </w:t>
-            </w:r>
-            <w:proofErr w:type="spellStart"/>
-            <w:r>
-              <w:t>Palomeque</w:t>
-            </w:r>
-            <w:proofErr w:type="spellEnd"/>
+              <w:t>Dalila Macarena Palomeque</w:t>
+            </w:r>
           </w:p>
         </w:tc>
       </w:tr>
@@ -5825,8 +5784,8 @@
               </w:tabs>
               <w:jc w:val="both"/>
             </w:pPr>
-            <w:bookmarkStart w:id="7" w:name="_4d34og8" w:colFirst="0" w:colLast="0"/>
-            <w:bookmarkEnd w:id="7"/>
+            <w:bookmarkStart w:id="6" w:name="_4d34og8" w:colFirst="0" w:colLast="0"/>
+            <w:bookmarkEnd w:id="6"/>
             <w:r>
               <w:rPr>
                 <w:b/>
@@ -7389,8 +7348,8 @@
           <w:color w:val="FF0000"/>
         </w:rPr>
       </w:pPr>
-      <w:bookmarkStart w:id="8" w:name="_2s8eyo1" w:colFirst="0" w:colLast="0"/>
-      <w:bookmarkEnd w:id="8"/>
+      <w:bookmarkStart w:id="7" w:name="_2s8eyo1" w:colFirst="0" w:colLast="0"/>
+      <w:bookmarkEnd w:id="7"/>
     </w:p>
     <w:p>
       <w:pPr>
@@ -7661,8 +7620,8 @@
           <w:color w:val="FF0000"/>
         </w:rPr>
       </w:pPr>
-      <w:bookmarkStart w:id="9" w:name="_17dp8vu" w:colFirst="0" w:colLast="0"/>
-      <w:bookmarkEnd w:id="9"/>
+      <w:bookmarkStart w:id="8" w:name="_17dp8vu" w:colFirst="0" w:colLast="0"/>
+      <w:bookmarkEnd w:id="8"/>
     </w:p>
     <w:p>
       <w:pPr>
@@ -7830,15 +7789,7 @@
         <w:spacing w:before="120" w:after="60"/>
       </w:pPr>
       <w:r>
-        <w:t xml:space="preserve">Presenta a los miembros del equipo, incluido el </w:t>
-      </w:r>
-      <w:proofErr w:type="spellStart"/>
-      <w:r>
-        <w:t>Scrum</w:t>
-      </w:r>
-      <w:proofErr w:type="spellEnd"/>
-      <w:r>
-        <w:t xml:space="preserve"> Master y desarrolladores, con sus roles, </w:t>
+        <w:t xml:space="preserve">Presenta a los miembros del equipo, incluido el Scrum Master y desarrolladores, con sus roles, </w:t>
       </w:r>
       <w:r>
         <w:lastRenderedPageBreak/>
@@ -7936,8 +7887,8 @@
           <w:color w:val="000000"/>
         </w:rPr>
       </w:pPr>
-      <w:bookmarkStart w:id="10" w:name="_3rdcrjn" w:colFirst="0" w:colLast="0"/>
-      <w:bookmarkEnd w:id="10"/>
+      <w:bookmarkStart w:id="9" w:name="_3rdcrjn" w:colFirst="0" w:colLast="0"/>
+      <w:bookmarkEnd w:id="9"/>
     </w:p>
     <w:p>
       <w:pPr>
@@ -7985,8 +7936,8 @@
           <w:color w:val="000000"/>
         </w:rPr>
       </w:pPr>
-      <w:bookmarkStart w:id="11" w:name="_lnxbz9" w:colFirst="0" w:colLast="0"/>
-      <w:bookmarkEnd w:id="11"/>
+      <w:bookmarkStart w:id="10" w:name="_lnxbz9" w:colFirst="0" w:colLast="0"/>
+      <w:bookmarkEnd w:id="10"/>
     </w:p>
     <w:p>
       <w:pPr>
@@ -8031,8 +7982,8 @@
           <w:between w:val="nil"/>
         </w:pBdr>
       </w:pPr>
-      <w:bookmarkStart w:id="12" w:name="_35nkun2" w:colFirst="0" w:colLast="0"/>
-      <w:bookmarkEnd w:id="12"/>
+      <w:bookmarkStart w:id="11" w:name="_35nkun2" w:colFirst="0" w:colLast="0"/>
+      <w:bookmarkEnd w:id="11"/>
       <w:r>
         <w:t xml:space="preserve">El sistema de la tienda virtual de papelería de </w:t>
       </w:r>
@@ -8689,8 +8640,8 @@
           <w:color w:val="FF0000"/>
         </w:rPr>
       </w:pPr>
-      <w:bookmarkStart w:id="13" w:name="_1ksv4uv" w:colFirst="0" w:colLast="0"/>
-      <w:bookmarkEnd w:id="13"/>
+      <w:bookmarkStart w:id="12" w:name="_1ksv4uv" w:colFirst="0" w:colLast="0"/>
+      <w:bookmarkEnd w:id="12"/>
       <w:r>
         <w:rPr>
           <w:i/>
@@ -8767,15 +8718,7 @@
         </w:pBdr>
       </w:pPr>
       <w:r>
-        <w:t xml:space="preserve">Lenguajes y tecnologías en uso: HTML, Python, CSS, JavaScript, </w:t>
-      </w:r>
-      <w:proofErr w:type="spellStart"/>
-      <w:r>
-        <w:t>MySQL</w:t>
-      </w:r>
-      <w:proofErr w:type="spellEnd"/>
-      <w:r>
-        <w:t>.</w:t>
+        <w:t>Lenguajes y tecnologías en uso: HTML, Python, CSS, JavaScript, MySQL.</w:t>
       </w:r>
     </w:p>
     <w:p>
@@ -8809,8 +8752,8 @@
           <w:color w:val="FF0000"/>
         </w:rPr>
       </w:pPr>
-      <w:bookmarkStart w:id="14" w:name="_44sinio" w:colFirst="0" w:colLast="0"/>
-      <w:bookmarkEnd w:id="14"/>
+      <w:bookmarkStart w:id="13" w:name="_44sinio" w:colFirst="0" w:colLast="0"/>
+      <w:bookmarkEnd w:id="13"/>
     </w:p>
     <w:p>
       <w:pPr>
@@ -8877,34 +8820,218 @@
       </w:pPr>
     </w:p>
     <w:p>
-      <w:proofErr w:type="spellStart"/>
-      <w:r>
+      <w:pPr>
         <w:rPr>
           <w:b/>
           <w:sz w:val="24"/>
           <w:szCs w:val="24"/>
         </w:rPr>
-        <w:t>Product</w:t>
-      </w:r>
-      <w:proofErr w:type="spellEnd"/>
-      <w:r>
+      </w:pPr>
+    </w:p>
+    <w:p>
+      <w:pPr>
         <w:rPr>
           <w:b/>
           <w:sz w:val="24"/>
           <w:szCs w:val="24"/>
         </w:rPr>
-        <w:t xml:space="preserve"> </w:t>
+      </w:pPr>
+    </w:p>
+    <w:p>
+      <w:pPr>
+        <w:pStyle w:val="Ttulo2"/>
+        <w:tabs>
+          <w:tab w:val="left" w:pos="579"/>
+          <w:tab w:val="left" w:pos="580"/>
+        </w:tabs>
+        <w:spacing w:line="528" w:lineRule="auto"/>
+        <w:ind w:left="582" w:right="-67"/>
+        <w:jc w:val="both"/>
+      </w:pPr>
+      <w:proofErr w:type="spellStart"/>
+      <w:r>
+        <w:lastRenderedPageBreak/>
+        <w:t>Product</w:t>
       </w:r>
-      <w:proofErr w:type="spellStart"/>
+      <w:proofErr w:type="spellEnd"/>
+      <w:r>
+        <w:t xml:space="preserve"> Backlog:</w:t>
+      </w:r>
+    </w:p>
+    <w:p>
+      <w:pPr>
+        <w:pBdr>
+          <w:top w:val="nil"/>
+          <w:left w:val="nil"/>
+          <w:bottom w:val="nil"/>
+          <w:right w:val="nil"/>
+          <w:between w:val="nil"/>
+        </w:pBdr>
+        <w:ind w:left="821"/>
+        <w:jc w:val="both"/>
+        <w:rPr>
+          <w:b/>
+          <w:bCs/>
+          <w:sz w:val="24"/>
+          <w:szCs w:val="24"/>
+        </w:rPr>
+      </w:pPr>
       <w:r>
         <w:rPr>
           <w:b/>
+          <w:bCs/>
           <w:sz w:val="24"/>
           <w:szCs w:val="24"/>
         </w:rPr>
-        <w:t>Backlog</w:t>
+        <w:t>US</w:t>
       </w:r>
-      <w:proofErr w:type="spellEnd"/>
+      <w:r>
+        <w:rPr>
+          <w:b/>
+          <w:bCs/>
+          <w:sz w:val="24"/>
+          <w:szCs w:val="24"/>
+        </w:rPr>
+        <w:t>:</w:t>
+      </w:r>
+    </w:p>
+    <w:p>
+      <w:pPr>
+        <w:pBdr>
+          <w:top w:val="nil"/>
+          <w:left w:val="nil"/>
+          <w:bottom w:val="nil"/>
+          <w:right w:val="nil"/>
+          <w:between w:val="nil"/>
+        </w:pBdr>
+        <w:ind w:left="821"/>
+        <w:jc w:val="both"/>
+      </w:pPr>
+      <w:r>
+        <w:t>#US04 COMO USUARIO DESEO QUE LA PAGINA SEA ACCESIBLE.</w:t>
+      </w:r>
+    </w:p>
+    <w:p>
+      <w:pPr>
+        <w:pBdr>
+          <w:top w:val="nil"/>
+          <w:left w:val="nil"/>
+          <w:bottom w:val="nil"/>
+          <w:right w:val="nil"/>
+          <w:between w:val="nil"/>
+        </w:pBdr>
+        <w:ind w:left="821"/>
+        <w:jc w:val="both"/>
+        <w:rPr>
+          <w:b/>
+          <w:bCs/>
+          <w:sz w:val="24"/>
+          <w:szCs w:val="24"/>
+        </w:rPr>
+      </w:pPr>
+      <w:r>
+        <w:t xml:space="preserve"> </w:t>
+      </w:r>
+      <w:r>
+        <w:t>#US05 COMO USUARIO DESEO PODER AGREGAR PRODUCTOS AL CARRITO</w:t>
+      </w:r>
+    </w:p>
+    <w:p>
+      <w:pPr>
+        <w:pBdr>
+          <w:top w:val="nil"/>
+          <w:left w:val="nil"/>
+          <w:bottom w:val="nil"/>
+          <w:right w:val="nil"/>
+          <w:between w:val="nil"/>
+        </w:pBdr>
+        <w:ind w:left="821"/>
+        <w:jc w:val="both"/>
+        <w:rPr>
+          <w:b/>
+          <w:bCs/>
+          <w:sz w:val="24"/>
+          <w:szCs w:val="24"/>
+        </w:rPr>
+      </w:pPr>
+    </w:p>
+    <w:p>
+      <w:pPr>
+        <w:pBdr>
+          <w:top w:val="nil"/>
+          <w:left w:val="nil"/>
+          <w:bottom w:val="nil"/>
+          <w:right w:val="nil"/>
+          <w:between w:val="nil"/>
+        </w:pBdr>
+        <w:ind w:left="821"/>
+        <w:jc w:val="both"/>
+        <w:rPr>
+          <w:b/>
+          <w:bCs/>
+          <w:sz w:val="24"/>
+          <w:szCs w:val="24"/>
+        </w:rPr>
+      </w:pPr>
+      <w:r>
+        <w:rPr>
+          <w:b/>
+          <w:bCs/>
+          <w:sz w:val="24"/>
+          <w:szCs w:val="24"/>
+        </w:rPr>
+        <w:t>TK</w:t>
+      </w:r>
+      <w:r>
+        <w:rPr>
+          <w:b/>
+          <w:bCs/>
+          <w:sz w:val="24"/>
+          <w:szCs w:val="24"/>
+        </w:rPr>
+        <w:t>:</w:t>
+      </w:r>
+    </w:p>
+    <w:p>
+      <w:pPr>
+        <w:pBdr>
+          <w:top w:val="nil"/>
+          <w:left w:val="nil"/>
+          <w:bottom w:val="nil"/>
+          <w:right w:val="nil"/>
+          <w:between w:val="nil"/>
+        </w:pBdr>
+        <w:ind w:left="821"/>
+        <w:jc w:val="both"/>
+        <w:rPr>
+          <w:b/>
+          <w:bCs/>
+          <w:sz w:val="24"/>
+          <w:szCs w:val="24"/>
+        </w:rPr>
+      </w:pPr>
+    </w:p>
+    <w:p>
+      <w:pPr>
+        <w:pBdr>
+          <w:top w:val="nil"/>
+          <w:left w:val="nil"/>
+          <w:bottom w:val="nil"/>
+          <w:right w:val="nil"/>
+          <w:between w:val="nil"/>
+        </w:pBdr>
+        <w:ind w:left="821"/>
+        <w:jc w:val="both"/>
+        <w:rPr>
+          <w:sz w:val="24"/>
+          <w:szCs w:val="24"/>
+        </w:rPr>
+      </w:pPr>
+    </w:p>
+    <w:p>
+      <w:r>
+        <w:tab/>
+      </w:r>
     </w:p>
     <w:p/>
     <w:p/>
@@ -9055,17 +9182,8 @@
                 <w:b/>
                 <w:color w:val="000000"/>
               </w:rPr>
-              <w:t xml:space="preserve">Sprint </w:t>
-            </w:r>
-            <w:proofErr w:type="spellStart"/>
-            <w:r>
-              <w:rPr>
-                <w:b/>
-                <w:color w:val="000000"/>
-              </w:rPr>
-              <w:t>Backlog</w:t>
-            </w:r>
-            <w:proofErr w:type="spellEnd"/>
+              <w:t>Sprint Backlog</w:t>
+            </w:r>
           </w:p>
         </w:tc>
         <w:tc>
@@ -9337,16 +9455,8 @@
               <w:rPr>
                 <w:b/>
               </w:rPr>
-              <w:t xml:space="preserve">Sprint </w:t>
-            </w:r>
-            <w:proofErr w:type="spellStart"/>
-            <w:r>
-              <w:rPr>
-                <w:b/>
-              </w:rPr>
-              <w:t>Backlog</w:t>
-            </w:r>
-            <w:proofErr w:type="spellEnd"/>
+              <w:t>Sprint Backlog</w:t>
+            </w:r>
           </w:p>
         </w:tc>
         <w:tc>
@@ -9477,7 +9587,7 @@
 </file>
 
 <file path=word/endnotes.xml><?xml version="1.0" encoding="utf-8"?>
-<w:endnotes xmlns:wpc="http://schemas.microsoft.com/office/word/2010/wordprocessingCanvas" xmlns:mc="http://schemas.openxmlformats.org/markup-compatibility/2006" xmlns:o="urn:schemas-microsoft-com:office:office" xmlns:r="http://schemas.openxmlformats.org/officeDocument/2006/relationships" xmlns:m="http://schemas.openxmlformats.org/officeDocument/2006/math" xmlns:v="urn:schemas-microsoft-com:vml" xmlns:wp14="http://schemas.microsoft.com/office/word/2010/wordprocessingDrawing" xmlns:wp="http://schemas.openxmlformats.org/drawingml/2006/wordprocessingDrawing" xmlns:w10="urn:schemas-microsoft-com:office:word" xmlns:w="http://schemas.openxmlformats.org/wordprocessingml/2006/main" xmlns:w14="http://schemas.microsoft.com/office/word/2010/wordml" xmlns:w15="http://schemas.microsoft.com/office/word/2012/wordml" xmlns:wpg="http://schemas.microsoft.com/office/word/2010/wordprocessingGroup" xmlns:wpi="http://schemas.microsoft.com/office/word/2010/wordprocessingInk" xmlns:wne="http://schemas.microsoft.com/office/word/2006/wordml" xmlns:wps="http://schemas.microsoft.com/office/word/2010/wordprocessingShape" mc:Ignorable="w14 w15 wp14">
+<w:endnotes xmlns:wpc="http://schemas.microsoft.com/office/word/2010/wordprocessingCanvas" xmlns:cx="http://schemas.microsoft.com/office/drawing/2014/chartex" xmlns:cx1="http://schemas.microsoft.com/office/drawing/2015/9/8/chartex" xmlns:cx2="http://schemas.microsoft.com/office/drawing/2015/10/21/chartex" xmlns:cx3="http://schemas.microsoft.com/office/drawing/2016/5/9/chartex" xmlns:cx4="http://schemas.microsoft.com/office/drawing/2016/5/10/chartex" xmlns:cx5="http://schemas.microsoft.com/office/drawing/2016/5/11/chartex" xmlns:cx6="http://schemas.microsoft.com/office/drawing/2016/5/12/chartex" xmlns:cx7="http://schemas.microsoft.com/office/drawing/2016/5/13/chartex" xmlns:cx8="http://schemas.microsoft.com/office/drawing/2016/5/14/chartex" xmlns:mc="http://schemas.openxmlformats.org/markup-compatibility/2006" xmlns:aink="http://schemas.microsoft.com/office/drawing/2016/ink" xmlns:am3d="http://schemas.microsoft.com/office/drawing/2017/model3d" xmlns:o="urn:schemas-microsoft-com:office:office" xmlns:oel="http://schemas.microsoft.com/office/2019/extlst" xmlns:r="http://schemas.openxmlformats.org/officeDocument/2006/relationships" xmlns:m="http://schemas.openxmlformats.org/officeDocument/2006/math" xmlns:v="urn:schemas-microsoft-com:vml" xmlns:wp14="http://schemas.microsoft.com/office/word/2010/wordprocessingDrawing" xmlns:wp="http://schemas.openxmlformats.org/drawingml/2006/wordprocessingDrawing" xmlns:w10="urn:schemas-microsoft-com:office:word" xmlns:w="http://schemas.openxmlformats.org/wordprocessingml/2006/main" xmlns:w14="http://schemas.microsoft.com/office/word/2010/wordml" xmlns:w15="http://schemas.microsoft.com/office/word/2012/wordml" xmlns:w16cex="http://schemas.microsoft.com/office/word/2018/wordml/cex" xmlns:w16cid="http://schemas.microsoft.com/office/word/2016/wordml/cid" xmlns:w16="http://schemas.microsoft.com/office/word/2018/wordml" xmlns:w16du="http://schemas.microsoft.com/office/word/2023/wordml/word16du" xmlns:w16sdtdh="http://schemas.microsoft.com/office/word/2020/wordml/sdtdatahash" xmlns:w16se="http://schemas.microsoft.com/office/word/2015/wordml/symex" xmlns:wpg="http://schemas.microsoft.com/office/word/2010/wordprocessingGroup" xmlns:wpi="http://schemas.microsoft.com/office/word/2010/wordprocessingInk" xmlns:wne="http://schemas.microsoft.com/office/word/2006/wordml" xmlns:wps="http://schemas.microsoft.com/office/word/2010/wordprocessingShape" mc:Ignorable="w14 w15 w16se w16cid w16 w16cex w16sdtdh w16du wp14">
   <w:endnote w:type="separator" w:id="-1">
     <w:p>
       <w:r>
@@ -9496,7 +9606,7 @@
 </file>
 
 <file path=word/footer1.xml><?xml version="1.0" encoding="utf-8"?>
-<w:ftr xmlns:wpc="http://schemas.microsoft.com/office/word/2010/wordprocessingCanvas" xmlns:mc="http://schemas.openxmlformats.org/markup-compatibility/2006" xmlns:o="urn:schemas-microsoft-com:office:office" xmlns:r="http://schemas.openxmlformats.org/officeDocument/2006/relationships" xmlns:m="http://schemas.openxmlformats.org/officeDocument/2006/math" xmlns:v="urn:schemas-microsoft-com:vml" xmlns:wp14="http://schemas.microsoft.com/office/word/2010/wordprocessingDrawing" xmlns:wp="http://schemas.openxmlformats.org/drawingml/2006/wordprocessingDrawing" xmlns:w10="urn:schemas-microsoft-com:office:word" xmlns:w="http://schemas.openxmlformats.org/wordprocessingml/2006/main" xmlns:w14="http://schemas.microsoft.com/office/word/2010/wordml" xmlns:w15="http://schemas.microsoft.com/office/word/2012/wordml" xmlns:wpg="http://schemas.microsoft.com/office/word/2010/wordprocessingGroup" xmlns:wpi="http://schemas.microsoft.com/office/word/2010/wordprocessingInk" xmlns:wne="http://schemas.microsoft.com/office/word/2006/wordml" xmlns:wps="http://schemas.microsoft.com/office/word/2010/wordprocessingShape" mc:Ignorable="w14 w15 wp14">
+<w:ftr xmlns:wpc="http://schemas.microsoft.com/office/word/2010/wordprocessingCanvas" xmlns:cx="http://schemas.microsoft.com/office/drawing/2014/chartex" xmlns:cx1="http://schemas.microsoft.com/office/drawing/2015/9/8/chartex" xmlns:cx2="http://schemas.microsoft.com/office/drawing/2015/10/21/chartex" xmlns:cx3="http://schemas.microsoft.com/office/drawing/2016/5/9/chartex" xmlns:cx4="http://schemas.microsoft.com/office/drawing/2016/5/10/chartex" xmlns:cx5="http://schemas.microsoft.com/office/drawing/2016/5/11/chartex" xmlns:cx6="http://schemas.microsoft.com/office/drawing/2016/5/12/chartex" xmlns:cx7="http://schemas.microsoft.com/office/drawing/2016/5/13/chartex" xmlns:cx8="http://schemas.microsoft.com/office/drawing/2016/5/14/chartex" xmlns:mc="http://schemas.openxmlformats.org/markup-compatibility/2006" xmlns:aink="http://schemas.microsoft.com/office/drawing/2016/ink" xmlns:am3d="http://schemas.microsoft.com/office/drawing/2017/model3d" xmlns:o="urn:schemas-microsoft-com:office:office" xmlns:oel="http://schemas.microsoft.com/office/2019/extlst" xmlns:r="http://schemas.openxmlformats.org/officeDocument/2006/relationships" xmlns:m="http://schemas.openxmlformats.org/officeDocument/2006/math" xmlns:v="urn:schemas-microsoft-com:vml" xmlns:wp14="http://schemas.microsoft.com/office/word/2010/wordprocessingDrawing" xmlns:wp="http://schemas.openxmlformats.org/drawingml/2006/wordprocessingDrawing" xmlns:w10="urn:schemas-microsoft-com:office:word" xmlns:w="http://schemas.openxmlformats.org/wordprocessingml/2006/main" xmlns:w14="http://schemas.microsoft.com/office/word/2010/wordml" xmlns:w15="http://schemas.microsoft.com/office/word/2012/wordml" xmlns:w16cex="http://schemas.microsoft.com/office/word/2018/wordml/cex" xmlns:w16cid="http://schemas.microsoft.com/office/word/2016/wordml/cid" xmlns:w16="http://schemas.microsoft.com/office/word/2018/wordml" xmlns:w16du="http://schemas.microsoft.com/office/word/2023/wordml/word16du" xmlns:w16sdtdh="http://schemas.microsoft.com/office/word/2020/wordml/sdtdatahash" xmlns:w16se="http://schemas.microsoft.com/office/word/2015/wordml/symex" xmlns:wpg="http://schemas.microsoft.com/office/word/2010/wordprocessingGroup" xmlns:wpi="http://schemas.microsoft.com/office/word/2010/wordprocessingInk" xmlns:wne="http://schemas.microsoft.com/office/word/2006/wordml" xmlns:wps="http://schemas.microsoft.com/office/word/2010/wordprocessingShape" mc:Ignorable="w14 w15 w16se w16cid w16 w16cex w16sdtdh w16du wp14">
   <w:p>
     <w:pPr>
       <w:ind w:right="260"/>
@@ -9512,9 +9622,9 @@
         <w:lang w:val="es-AR"/>
       </w:rPr>
       <mc:AlternateContent>
-        <mc:Choice Requires="wpg">
+        <mc:Choice Requires="wps">
           <w:drawing>
-            <wp:anchor distT="0" distB="0" distL="114300" distR="114300" simplePos="0" relativeHeight="251658240" behindDoc="0" locked="0" layoutInCell="1" hidden="0" allowOverlap="1">
+            <wp:anchor distT="0" distB="0" distL="114300" distR="114300" simplePos="0" relativeHeight="251658240" behindDoc="0" locked="0" layoutInCell="1" hidden="0" allowOverlap="1" wp14:anchorId="331D37E9" wp14:editId="02F6A88F">
               <wp:simplePos x="0" y="0"/>
               <wp:positionH relativeFrom="column">
                 <wp:posOffset>5969000</wp:posOffset>
@@ -9593,47 +9703,49 @@
             </wp:anchor>
           </w:drawing>
         </mc:Choice>
-        <mc:Fallback xmlns:sl="http://schemas.openxmlformats.org/schemaLibrary/2006/main" xmlns:a="http://schemas.openxmlformats.org/drawingml/2006/main" xmlns:pic="http://schemas.openxmlformats.org/drawingml/2006/picture" xmlns:c="http://schemas.openxmlformats.org/drawingml/2006/chart" xmlns:lc="http://schemas.openxmlformats.org/drawingml/2006/lockedCanvas" xmlns:dgm="http://schemas.openxmlformats.org/drawingml/2006/diagram">
-          <w:drawing>
-            <wp:anchor allowOverlap="1" behindDoc="0" distB="0" distT="0" distL="114300" distR="114300" hidden="0" layoutInCell="1" locked="0" relativeHeight="0" simplePos="0">
-              <wp:simplePos x="0" y="0"/>
-              <wp:positionH relativeFrom="column">
-                <wp:posOffset>5969000</wp:posOffset>
-              </wp:positionH>
-              <wp:positionV relativeFrom="paragraph">
-                <wp:posOffset>9334500</wp:posOffset>
-              </wp:positionV>
-              <wp:extent cx="405765" cy="300355"/>
-              <wp:effectExtent b="0" l="0" r="0" t="0"/>
-              <wp:wrapNone/>
-              <wp:docPr id="1" name="image2.png"/>
-              <a:graphic>
-                <a:graphicData uri="http://schemas.openxmlformats.org/drawingml/2006/picture">
-                  <pic:pic>
-                    <pic:nvPicPr>
-                      <pic:cNvPr id="0" name="image2.png"/>
-                      <pic:cNvPicPr preferRelativeResize="0"/>
-                    </pic:nvPicPr>
-                    <pic:blipFill>
-                      <a:blip r:embed="rId1"/>
-                      <a:srcRect/>
-                      <a:stretch>
-                        <a:fillRect/>
-                      </a:stretch>
-                    </pic:blipFill>
-                    <pic:spPr>
-                      <a:xfrm>
-                        <a:off x="0" y="0"/>
-                        <a:ext cx="405765" cy="300355"/>
-                      </a:xfrm>
-                      <a:prstGeom prst="rect"/>
-                      <a:ln/>
-                    </pic:spPr>
-                  </pic:pic>
-                </a:graphicData>
-              </a:graphic>
-            </wp:anchor>
-          </w:drawing>
+        <mc:Fallback>
+          <w:pict>
+            <v:rect w14:anchorId="331D37E9" id="Rectángulo 1" o:spid="_x0000_s1026" style="position:absolute;margin-left:470pt;margin-top:735pt;width:31.95pt;height:23.65pt;z-index:251658240;visibility:visible;mso-wrap-style:square;mso-wrap-distance-left:9pt;mso-wrap-distance-top:0;mso-wrap-distance-right:9pt;mso-wrap-distance-bottom:0;mso-position-horizontal:absolute;mso-position-horizontal-relative:text;mso-position-vertical:absolute;mso-position-vertical-relative:text;v-text-anchor:middle" o:gfxdata="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" stroked="f">
+              <v:textbox inset="0,1.2694mm,0,1.2694mm">
+                <w:txbxContent>
+                  <w:p>
+                    <w:pPr>
+                      <w:jc w:val="center"/>
+                      <w:textDirection w:val="btLr"/>
+                    </w:pPr>
+                    <w:r>
+                      <w:rPr>
+                        <w:color w:val="0F243E"/>
+                        <w:sz w:val="26"/>
+                      </w:rPr>
+                      <w:t xml:space="preserve">PAGE  \* </w:t>
+                    </w:r>
+                    <w:proofErr w:type="spellStart"/>
+                    <w:r>
+                      <w:rPr>
+                        <w:color w:val="0F243E"/>
+                        <w:sz w:val="26"/>
+                      </w:rPr>
+                      <w:t>Arabic</w:t>
+                    </w:r>
+                    <w:proofErr w:type="spellEnd"/>
+                    <w:r>
+                      <w:rPr>
+                        <w:color w:val="0F243E"/>
+                        <w:sz w:val="26"/>
+                      </w:rPr>
+                      <w:t xml:space="preserve">  \* MERGEFORMAT4</w:t>
+                    </w:r>
+                  </w:p>
+                  <w:p>
+                    <w:pPr>
+                      <w:textDirection w:val="btLr"/>
+                    </w:pPr>
+                  </w:p>
+                </w:txbxContent>
+              </v:textbox>
+            </v:rect>
+          </w:pict>
         </mc:Fallback>
       </mc:AlternateContent>
     </w:r>
@@ -9660,7 +9772,7 @@
 </file>
 
 <file path=word/footer2.xml><?xml version="1.0" encoding="utf-8"?>
-<w:ftr xmlns:wpc="http://schemas.microsoft.com/office/word/2010/wordprocessingCanvas" xmlns:mc="http://schemas.openxmlformats.org/markup-compatibility/2006" xmlns:o="urn:schemas-microsoft-com:office:office" xmlns:r="http://schemas.openxmlformats.org/officeDocument/2006/relationships" xmlns:m="http://schemas.openxmlformats.org/officeDocument/2006/math" xmlns:v="urn:schemas-microsoft-com:vml" xmlns:wp14="http://schemas.microsoft.com/office/word/2010/wordprocessingDrawing" xmlns:wp="http://schemas.openxmlformats.org/drawingml/2006/wordprocessingDrawing" xmlns:w10="urn:schemas-microsoft-com:office:word" xmlns:w="http://schemas.openxmlformats.org/wordprocessingml/2006/main" xmlns:w14="http://schemas.microsoft.com/office/word/2010/wordml" xmlns:w15="http://schemas.microsoft.com/office/word/2012/wordml" xmlns:wpg="http://schemas.microsoft.com/office/word/2010/wordprocessingGroup" xmlns:wpi="http://schemas.microsoft.com/office/word/2010/wordprocessingInk" xmlns:wne="http://schemas.microsoft.com/office/word/2006/wordml" xmlns:wps="http://schemas.microsoft.com/office/word/2010/wordprocessingShape" mc:Ignorable="w14 w15 wp14">
+<w:ftr xmlns:wpc="http://schemas.microsoft.com/office/word/2010/wordprocessingCanvas" xmlns:cx="http://schemas.microsoft.com/office/drawing/2014/chartex" xmlns:cx1="http://schemas.microsoft.com/office/drawing/2015/9/8/chartex" xmlns:cx2="http://schemas.microsoft.com/office/drawing/2015/10/21/chartex" xmlns:cx3="http://schemas.microsoft.com/office/drawing/2016/5/9/chartex" xmlns:cx4="http://schemas.microsoft.com/office/drawing/2016/5/10/chartex" xmlns:cx5="http://schemas.microsoft.com/office/drawing/2016/5/11/chartex" xmlns:cx6="http://schemas.microsoft.com/office/drawing/2016/5/12/chartex" xmlns:cx7="http://schemas.microsoft.com/office/drawing/2016/5/13/chartex" xmlns:cx8="http://schemas.microsoft.com/office/drawing/2016/5/14/chartex" xmlns:mc="http://schemas.openxmlformats.org/markup-compatibility/2006" xmlns:aink="http://schemas.microsoft.com/office/drawing/2016/ink" xmlns:am3d="http://schemas.microsoft.com/office/drawing/2017/model3d" xmlns:o="urn:schemas-microsoft-com:office:office" xmlns:oel="http://schemas.microsoft.com/office/2019/extlst" xmlns:r="http://schemas.openxmlformats.org/officeDocument/2006/relationships" xmlns:m="http://schemas.openxmlformats.org/officeDocument/2006/math" xmlns:v="urn:schemas-microsoft-com:vml" xmlns:wp14="http://schemas.microsoft.com/office/word/2010/wordprocessingDrawing" xmlns:wp="http://schemas.openxmlformats.org/drawingml/2006/wordprocessingDrawing" xmlns:w10="urn:schemas-microsoft-com:office:word" xmlns:w="http://schemas.openxmlformats.org/wordprocessingml/2006/main" xmlns:w14="http://schemas.microsoft.com/office/word/2010/wordml" xmlns:w15="http://schemas.microsoft.com/office/word/2012/wordml" xmlns:w16cex="http://schemas.microsoft.com/office/word/2018/wordml/cex" xmlns:w16cid="http://schemas.microsoft.com/office/word/2016/wordml/cid" xmlns:w16="http://schemas.microsoft.com/office/word/2018/wordml" xmlns:w16du="http://schemas.microsoft.com/office/word/2023/wordml/word16du" xmlns:w16sdtdh="http://schemas.microsoft.com/office/word/2020/wordml/sdtdatahash" xmlns:w16se="http://schemas.microsoft.com/office/word/2015/wordml/symex" xmlns:wpg="http://schemas.microsoft.com/office/word/2010/wordprocessingGroup" xmlns:wpi="http://schemas.microsoft.com/office/word/2010/wordprocessingInk" xmlns:wne="http://schemas.microsoft.com/office/word/2006/wordml" xmlns:wps="http://schemas.microsoft.com/office/word/2010/wordprocessingShape" mc:Ignorable="w14 w15 w16se w16cid w16 w16cex w16sdtdh w16du wp14">
   <w:p>
     <w:pPr>
       <w:pBdr>
@@ -9683,7 +9795,7 @@
 </file>
 
 <file path=word/footer3.xml><?xml version="1.0" encoding="utf-8"?>
-<w:ftr xmlns:wpc="http://schemas.microsoft.com/office/word/2010/wordprocessingCanvas" xmlns:mc="http://schemas.openxmlformats.org/markup-compatibility/2006" xmlns:o="urn:schemas-microsoft-com:office:office" xmlns:r="http://schemas.openxmlformats.org/officeDocument/2006/relationships" xmlns:m="http://schemas.openxmlformats.org/officeDocument/2006/math" xmlns:v="urn:schemas-microsoft-com:vml" xmlns:wp14="http://schemas.microsoft.com/office/word/2010/wordprocessingDrawing" xmlns:wp="http://schemas.openxmlformats.org/drawingml/2006/wordprocessingDrawing" xmlns:w10="urn:schemas-microsoft-com:office:word" xmlns:w="http://schemas.openxmlformats.org/wordprocessingml/2006/main" xmlns:w14="http://schemas.microsoft.com/office/word/2010/wordml" xmlns:w15="http://schemas.microsoft.com/office/word/2012/wordml" xmlns:wpg="http://schemas.microsoft.com/office/word/2010/wordprocessingGroup" xmlns:wpi="http://schemas.microsoft.com/office/word/2010/wordprocessingInk" xmlns:wne="http://schemas.microsoft.com/office/word/2006/wordml" xmlns:wps="http://schemas.microsoft.com/office/word/2010/wordprocessingShape" mc:Ignorable="w14 w15 wp14">
+<w:ftr xmlns:wpc="http://schemas.microsoft.com/office/word/2010/wordprocessingCanvas" xmlns:cx="http://schemas.microsoft.com/office/drawing/2014/chartex" xmlns:cx1="http://schemas.microsoft.com/office/drawing/2015/9/8/chartex" xmlns:cx2="http://schemas.microsoft.com/office/drawing/2015/10/21/chartex" xmlns:cx3="http://schemas.microsoft.com/office/drawing/2016/5/9/chartex" xmlns:cx4="http://schemas.microsoft.com/office/drawing/2016/5/10/chartex" xmlns:cx5="http://schemas.microsoft.com/office/drawing/2016/5/11/chartex" xmlns:cx6="http://schemas.microsoft.com/office/drawing/2016/5/12/chartex" xmlns:cx7="http://schemas.microsoft.com/office/drawing/2016/5/13/chartex" xmlns:cx8="http://schemas.microsoft.com/office/drawing/2016/5/14/chartex" xmlns:mc="http://schemas.openxmlformats.org/markup-compatibility/2006" xmlns:aink="http://schemas.microsoft.com/office/drawing/2016/ink" xmlns:am3d="http://schemas.microsoft.com/office/drawing/2017/model3d" xmlns:o="urn:schemas-microsoft-com:office:office" xmlns:oel="http://schemas.microsoft.com/office/2019/extlst" xmlns:r="http://schemas.openxmlformats.org/officeDocument/2006/relationships" xmlns:m="http://schemas.openxmlformats.org/officeDocument/2006/math" xmlns:v="urn:schemas-microsoft-com:vml" xmlns:wp14="http://schemas.microsoft.com/office/word/2010/wordprocessingDrawing" xmlns:wp="http://schemas.openxmlformats.org/drawingml/2006/wordprocessingDrawing" xmlns:w10="urn:schemas-microsoft-com:office:word" xmlns:w="http://schemas.openxmlformats.org/wordprocessingml/2006/main" xmlns:w14="http://schemas.microsoft.com/office/word/2010/wordml" xmlns:w15="http://schemas.microsoft.com/office/word/2012/wordml" xmlns:w16cex="http://schemas.microsoft.com/office/word/2018/wordml/cex" xmlns:w16cid="http://schemas.microsoft.com/office/word/2016/wordml/cid" xmlns:w16="http://schemas.microsoft.com/office/word/2018/wordml" xmlns:w16du="http://schemas.microsoft.com/office/word/2023/wordml/word16du" xmlns:w16sdtdh="http://schemas.microsoft.com/office/word/2020/wordml/sdtdatahash" xmlns:w16se="http://schemas.microsoft.com/office/word/2015/wordml/symex" xmlns:wpg="http://schemas.microsoft.com/office/word/2010/wordprocessingGroup" xmlns:wpi="http://schemas.microsoft.com/office/word/2010/wordprocessingInk" xmlns:wne="http://schemas.microsoft.com/office/word/2006/wordml" xmlns:wps="http://schemas.microsoft.com/office/word/2010/wordprocessingShape" mc:Ignorable="w14 w15 w16se w16cid w16 w16cex w16sdtdh w16du wp14">
   <w:p>
     <w:pPr>
       <w:pBdr>
@@ -9706,7 +9818,7 @@
 </file>
 
 <file path=word/footnotes.xml><?xml version="1.0" encoding="utf-8"?>
-<w:footnotes xmlns:wpc="http://schemas.microsoft.com/office/word/2010/wordprocessingCanvas" xmlns:mc="http://schemas.openxmlformats.org/markup-compatibility/2006" xmlns:o="urn:schemas-microsoft-com:office:office" xmlns:r="http://schemas.openxmlformats.org/officeDocument/2006/relationships" xmlns:m="http://schemas.openxmlformats.org/officeDocument/2006/math" xmlns:v="urn:schemas-microsoft-com:vml" xmlns:wp14="http://schemas.microsoft.com/office/word/2010/wordprocessingDrawing" xmlns:wp="http://schemas.openxmlformats.org/drawingml/2006/wordprocessingDrawing" xmlns:w10="urn:schemas-microsoft-com:office:word" xmlns:w="http://schemas.openxmlformats.org/wordprocessingml/2006/main" xmlns:w14="http://schemas.microsoft.com/office/word/2010/wordml" xmlns:w15="http://schemas.microsoft.com/office/word/2012/wordml" xmlns:wpg="http://schemas.microsoft.com/office/word/2010/wordprocessingGroup" xmlns:wpi="http://schemas.microsoft.com/office/word/2010/wordprocessingInk" xmlns:wne="http://schemas.microsoft.com/office/word/2006/wordml" xmlns:wps="http://schemas.microsoft.com/office/word/2010/wordprocessingShape" mc:Ignorable="w14 w15 wp14">
+<w:footnotes xmlns:wpc="http://schemas.microsoft.com/office/word/2010/wordprocessingCanvas" xmlns:cx="http://schemas.microsoft.com/office/drawing/2014/chartex" xmlns:cx1="http://schemas.microsoft.com/office/drawing/2015/9/8/chartex" xmlns:cx2="http://schemas.microsoft.com/office/drawing/2015/10/21/chartex" xmlns:cx3="http://schemas.microsoft.com/office/drawing/2016/5/9/chartex" xmlns:cx4="http://schemas.microsoft.com/office/drawing/2016/5/10/chartex" xmlns:cx5="http://schemas.microsoft.com/office/drawing/2016/5/11/chartex" xmlns:cx6="http://schemas.microsoft.com/office/drawing/2016/5/12/chartex" xmlns:cx7="http://schemas.microsoft.com/office/drawing/2016/5/13/chartex" xmlns:cx8="http://schemas.microsoft.com/office/drawing/2016/5/14/chartex" xmlns:mc="http://schemas.openxmlformats.org/markup-compatibility/2006" xmlns:aink="http://schemas.microsoft.com/office/drawing/2016/ink" xmlns:am3d="http://schemas.microsoft.com/office/drawing/2017/model3d" xmlns:o="urn:schemas-microsoft-com:office:office" xmlns:oel="http://schemas.microsoft.com/office/2019/extlst" xmlns:r="http://schemas.openxmlformats.org/officeDocument/2006/relationships" xmlns:m="http://schemas.openxmlformats.org/officeDocument/2006/math" xmlns:v="urn:schemas-microsoft-com:vml" xmlns:wp14="http://schemas.microsoft.com/office/word/2010/wordprocessingDrawing" xmlns:wp="http://schemas.openxmlformats.org/drawingml/2006/wordprocessingDrawing" xmlns:w10="urn:schemas-microsoft-com:office:word" xmlns:w="http://schemas.openxmlformats.org/wordprocessingml/2006/main" xmlns:w14="http://schemas.microsoft.com/office/word/2010/wordml" xmlns:w15="http://schemas.microsoft.com/office/word/2012/wordml" xmlns:w16cex="http://schemas.microsoft.com/office/word/2018/wordml/cex" xmlns:w16cid="http://schemas.microsoft.com/office/word/2016/wordml/cid" xmlns:w16="http://schemas.microsoft.com/office/word/2018/wordml" xmlns:w16du="http://schemas.microsoft.com/office/word/2023/wordml/word16du" xmlns:w16sdtdh="http://schemas.microsoft.com/office/word/2020/wordml/sdtdatahash" xmlns:w16se="http://schemas.microsoft.com/office/word/2015/wordml/symex" xmlns:wpg="http://schemas.microsoft.com/office/word/2010/wordprocessingGroup" xmlns:wpi="http://schemas.microsoft.com/office/word/2010/wordprocessingInk" xmlns:wne="http://schemas.microsoft.com/office/word/2006/wordml" xmlns:wps="http://schemas.microsoft.com/office/word/2010/wordprocessingShape" mc:Ignorable="w14 w15 w16se w16cid w16 w16cex w16sdtdh w16du wp14">
   <w:footnote w:type="separator" w:id="-1">
     <w:p>
       <w:r>
@@ -9725,7 +9837,7 @@
 </file>
 
 <file path=word/header1.xml><?xml version="1.0" encoding="utf-8"?>
-<w:hdr xmlns:wpc="http://schemas.microsoft.com/office/word/2010/wordprocessingCanvas" xmlns:mc="http://schemas.openxmlformats.org/markup-compatibility/2006" xmlns:o="urn:schemas-microsoft-com:office:office" xmlns:r="http://schemas.openxmlformats.org/officeDocument/2006/relationships" xmlns:m="http://schemas.openxmlformats.org/officeDocument/2006/math" xmlns:v="urn:schemas-microsoft-com:vml" xmlns:wp14="http://schemas.microsoft.com/office/word/2010/wordprocessingDrawing" xmlns:wp="http://schemas.openxmlformats.org/drawingml/2006/wordprocessingDrawing" xmlns:w10="urn:schemas-microsoft-com:office:word" xmlns:w="http://schemas.openxmlformats.org/wordprocessingml/2006/main" xmlns:w14="http://schemas.microsoft.com/office/word/2010/wordml" xmlns:w15="http://schemas.microsoft.com/office/word/2012/wordml" xmlns:wpg="http://schemas.microsoft.com/office/word/2010/wordprocessingGroup" xmlns:wpi="http://schemas.microsoft.com/office/word/2010/wordprocessingInk" xmlns:wne="http://schemas.microsoft.com/office/word/2006/wordml" xmlns:wps="http://schemas.microsoft.com/office/word/2010/wordprocessingShape" mc:Ignorable="w14 w15 wp14">
+<w:hdr xmlns:wpc="http://schemas.microsoft.com/office/word/2010/wordprocessingCanvas" xmlns:cx="http://schemas.microsoft.com/office/drawing/2014/chartex" xmlns:cx1="http://schemas.microsoft.com/office/drawing/2015/9/8/chartex" xmlns:cx2="http://schemas.microsoft.com/office/drawing/2015/10/21/chartex" xmlns:cx3="http://schemas.microsoft.com/office/drawing/2016/5/9/chartex" xmlns:cx4="http://schemas.microsoft.com/office/drawing/2016/5/10/chartex" xmlns:cx5="http://schemas.microsoft.com/office/drawing/2016/5/11/chartex" xmlns:cx6="http://schemas.microsoft.com/office/drawing/2016/5/12/chartex" xmlns:cx7="http://schemas.microsoft.com/office/drawing/2016/5/13/chartex" xmlns:cx8="http://schemas.microsoft.com/office/drawing/2016/5/14/chartex" xmlns:mc="http://schemas.openxmlformats.org/markup-compatibility/2006" xmlns:aink="http://schemas.microsoft.com/office/drawing/2016/ink" xmlns:am3d="http://schemas.microsoft.com/office/drawing/2017/model3d" xmlns:o="urn:schemas-microsoft-com:office:office" xmlns:oel="http://schemas.microsoft.com/office/2019/extlst" xmlns:r="http://schemas.openxmlformats.org/officeDocument/2006/relationships" xmlns:m="http://schemas.openxmlformats.org/officeDocument/2006/math" xmlns:v="urn:schemas-microsoft-com:vml" xmlns:wp14="http://schemas.microsoft.com/office/word/2010/wordprocessingDrawing" xmlns:wp="http://schemas.openxmlformats.org/drawingml/2006/wordprocessingDrawing" xmlns:w10="urn:schemas-microsoft-com:office:word" xmlns:w="http://schemas.openxmlformats.org/wordprocessingml/2006/main" xmlns:w14="http://schemas.microsoft.com/office/word/2010/wordml" xmlns:w15="http://schemas.microsoft.com/office/word/2012/wordml" xmlns:w16cex="http://schemas.microsoft.com/office/word/2018/wordml/cex" xmlns:w16cid="http://schemas.microsoft.com/office/word/2016/wordml/cid" xmlns:w16="http://schemas.microsoft.com/office/word/2018/wordml" xmlns:w16du="http://schemas.microsoft.com/office/word/2023/wordml/word16du" xmlns:w16sdtdh="http://schemas.microsoft.com/office/word/2020/wordml/sdtdatahash" xmlns:w16se="http://schemas.microsoft.com/office/word/2015/wordml/symex" xmlns:wpg="http://schemas.microsoft.com/office/word/2010/wordprocessingGroup" xmlns:wpi="http://schemas.microsoft.com/office/word/2010/wordprocessingInk" xmlns:wne="http://schemas.microsoft.com/office/word/2006/wordml" xmlns:wps="http://schemas.microsoft.com/office/word/2010/wordprocessingShape" mc:Ignorable="w14 w15 w16se w16cid w16 w16cex w16sdtdh w16du wp14">
   <w:p>
     <w:pPr>
       <w:widowControl w:val="0"/>
@@ -9760,13 +9872,13 @@
     </w:tblPr>
     <w:tblGrid>
       <w:gridCol w:w="1947"/>
-      <w:gridCol w:w="5514"/>
+      <w:gridCol w:w="5513"/>
       <w:gridCol w:w="1183"/>
     </w:tblGrid>
     <w:tr>
       <w:tc>
         <w:tcPr>
-          <w:tcW w:w="0" w:type="auto"/>
+          <w:tcW w:w="1947" w:type="dxa"/>
           <w:tcMar>
             <w:top w:w="68" w:type="dxa"/>
             <w:bottom w:w="68" w:type="dxa"/>
@@ -9799,7 +9911,7 @@
               <w:lang w:val="es-AR"/>
             </w:rPr>
             <w:drawing>
-              <wp:inline distT="0" distB="0" distL="114300" distR="114300">
+              <wp:inline distT="0" distB="0" distL="114300" distR="114300" wp14:anchorId="1036B284" wp14:editId="1D6B2954">
                 <wp:extent cx="1147445" cy="467360"/>
                 <wp:effectExtent l="0" t="0" r="0" b="0"/>
                 <wp:docPr id="2" name="image1.png"/>
@@ -9838,7 +9950,7 @@
       </w:tc>
       <w:tc>
         <w:tcPr>
-          <w:tcW w:w="0" w:type="auto"/>
+          <w:tcW w:w="5514" w:type="dxa"/>
           <w:tcMar>
             <w:top w:w="68" w:type="dxa"/>
             <w:bottom w:w="68" w:type="dxa"/>
@@ -9900,7 +10012,7 @@
       </w:tc>
       <w:tc>
         <w:tcPr>
-          <w:tcW w:w="0" w:type="auto"/>
+          <w:tcW w:w="1183" w:type="dxa"/>
           <w:tcMar>
             <w:top w:w="68" w:type="dxa"/>
             <w:bottom w:w="68" w:type="dxa"/>
@@ -10000,7 +10112,7 @@
 </file>
 
 <file path=word/header2.xml><?xml version="1.0" encoding="utf-8"?>
-<w:hdr xmlns:wpc="http://schemas.microsoft.com/office/word/2010/wordprocessingCanvas" xmlns:mc="http://schemas.openxmlformats.org/markup-compatibility/2006" xmlns:o="urn:schemas-microsoft-com:office:office" xmlns:r="http://schemas.openxmlformats.org/officeDocument/2006/relationships" xmlns:m="http://schemas.openxmlformats.org/officeDocument/2006/math" xmlns:v="urn:schemas-microsoft-com:vml" xmlns:wp14="http://schemas.microsoft.com/office/word/2010/wordprocessingDrawing" xmlns:wp="http://schemas.openxmlformats.org/drawingml/2006/wordprocessingDrawing" xmlns:w10="urn:schemas-microsoft-com:office:word" xmlns:w="http://schemas.openxmlformats.org/wordprocessingml/2006/main" xmlns:w14="http://schemas.microsoft.com/office/word/2010/wordml" xmlns:w15="http://schemas.microsoft.com/office/word/2012/wordml" xmlns:wpg="http://schemas.microsoft.com/office/word/2010/wordprocessingGroup" xmlns:wpi="http://schemas.microsoft.com/office/word/2010/wordprocessingInk" xmlns:wne="http://schemas.microsoft.com/office/word/2006/wordml" xmlns:wps="http://schemas.microsoft.com/office/word/2010/wordprocessingShape" mc:Ignorable="w14 w15 wp14">
+<w:hdr xmlns:wpc="http://schemas.microsoft.com/office/word/2010/wordprocessingCanvas" xmlns:cx="http://schemas.microsoft.com/office/drawing/2014/chartex" xmlns:cx1="http://schemas.microsoft.com/office/drawing/2015/9/8/chartex" xmlns:cx2="http://schemas.microsoft.com/office/drawing/2015/10/21/chartex" xmlns:cx3="http://schemas.microsoft.com/office/drawing/2016/5/9/chartex" xmlns:cx4="http://schemas.microsoft.com/office/drawing/2016/5/10/chartex" xmlns:cx5="http://schemas.microsoft.com/office/drawing/2016/5/11/chartex" xmlns:cx6="http://schemas.microsoft.com/office/drawing/2016/5/12/chartex" xmlns:cx7="http://schemas.microsoft.com/office/drawing/2016/5/13/chartex" xmlns:cx8="http://schemas.microsoft.com/office/drawing/2016/5/14/chartex" xmlns:mc="http://schemas.openxmlformats.org/markup-compatibility/2006" xmlns:aink="http://schemas.microsoft.com/office/drawing/2016/ink" xmlns:am3d="http://schemas.microsoft.com/office/drawing/2017/model3d" xmlns:o="urn:schemas-microsoft-com:office:office" xmlns:oel="http://schemas.microsoft.com/office/2019/extlst" xmlns:r="http://schemas.openxmlformats.org/officeDocument/2006/relationships" xmlns:m="http://schemas.openxmlformats.org/officeDocument/2006/math" xmlns:v="urn:schemas-microsoft-com:vml" xmlns:wp14="http://schemas.microsoft.com/office/word/2010/wordprocessingDrawing" xmlns:wp="http://schemas.openxmlformats.org/drawingml/2006/wordprocessingDrawing" xmlns:w10="urn:schemas-microsoft-com:office:word" xmlns:w="http://schemas.openxmlformats.org/wordprocessingml/2006/main" xmlns:w14="http://schemas.microsoft.com/office/word/2010/wordml" xmlns:w15="http://schemas.microsoft.com/office/word/2012/wordml" xmlns:w16cex="http://schemas.microsoft.com/office/word/2018/wordml/cex" xmlns:w16cid="http://schemas.microsoft.com/office/word/2016/wordml/cid" xmlns:w16="http://schemas.microsoft.com/office/word/2018/wordml" xmlns:w16du="http://schemas.microsoft.com/office/word/2023/wordml/word16du" xmlns:w16sdtdh="http://schemas.microsoft.com/office/word/2020/wordml/sdtdatahash" xmlns:w16se="http://schemas.microsoft.com/office/word/2015/wordml/symex" xmlns:wpg="http://schemas.microsoft.com/office/word/2010/wordprocessingGroup" xmlns:wpi="http://schemas.microsoft.com/office/word/2010/wordprocessingInk" xmlns:wne="http://schemas.microsoft.com/office/word/2006/wordml" xmlns:wps="http://schemas.microsoft.com/office/word/2010/wordprocessingShape" mc:Ignorable="w14 w15 w16se w16cid w16 w16cex w16sdtdh w16du wp14">
   <w:p>
     <w:pPr>
       <w:pBdr>
@@ -10024,7 +10136,7 @@
 </file>
 
 <file path=word/header3.xml><?xml version="1.0" encoding="utf-8"?>
-<w:hdr xmlns:wpc="http://schemas.microsoft.com/office/word/2010/wordprocessingCanvas" xmlns:mc="http://schemas.openxmlformats.org/markup-compatibility/2006" xmlns:o="urn:schemas-microsoft-com:office:office" xmlns:r="http://schemas.openxmlformats.org/officeDocument/2006/relationships" xmlns:m="http://schemas.openxmlformats.org/officeDocument/2006/math" xmlns:v="urn:schemas-microsoft-com:vml" xmlns:wp14="http://schemas.microsoft.com/office/word/2010/wordprocessingDrawing" xmlns:wp="http://schemas.openxmlformats.org/drawingml/2006/wordprocessingDrawing" xmlns:w10="urn:schemas-microsoft-com:office:word" xmlns:w="http://schemas.openxmlformats.org/wordprocessingml/2006/main" xmlns:w14="http://schemas.microsoft.com/office/word/2010/wordml" xmlns:w15="http://schemas.microsoft.com/office/word/2012/wordml" xmlns:wpg="http://schemas.microsoft.com/office/word/2010/wordprocessingGroup" xmlns:wpi="http://schemas.microsoft.com/office/word/2010/wordprocessingInk" xmlns:wne="http://schemas.microsoft.com/office/word/2006/wordml" xmlns:wps="http://schemas.microsoft.com/office/word/2010/wordprocessingShape" mc:Ignorable="w14 w15 wp14">
+<w:hdr xmlns:wpc="http://schemas.microsoft.com/office/word/2010/wordprocessingCanvas" xmlns:cx="http://schemas.microsoft.com/office/drawing/2014/chartex" xmlns:cx1="http://schemas.microsoft.com/office/drawing/2015/9/8/chartex" xmlns:cx2="http://schemas.microsoft.com/office/drawing/2015/10/21/chartex" xmlns:cx3="http://schemas.microsoft.com/office/drawing/2016/5/9/chartex" xmlns:cx4="http://schemas.microsoft.com/office/drawing/2016/5/10/chartex" xmlns:cx5="http://schemas.microsoft.com/office/drawing/2016/5/11/chartex" xmlns:cx6="http://schemas.microsoft.com/office/drawing/2016/5/12/chartex" xmlns:cx7="http://schemas.microsoft.com/office/drawing/2016/5/13/chartex" xmlns:cx8="http://schemas.microsoft.com/office/drawing/2016/5/14/chartex" xmlns:mc="http://schemas.openxmlformats.org/markup-compatibility/2006" xmlns:aink="http://schemas.microsoft.com/office/drawing/2016/ink" xmlns:am3d="http://schemas.microsoft.com/office/drawing/2017/model3d" xmlns:o="urn:schemas-microsoft-com:office:office" xmlns:oel="http://schemas.microsoft.com/office/2019/extlst" xmlns:r="http://schemas.openxmlformats.org/officeDocument/2006/relationships" xmlns:m="http://schemas.openxmlformats.org/officeDocument/2006/math" xmlns:v="urn:schemas-microsoft-com:vml" xmlns:wp14="http://schemas.microsoft.com/office/word/2010/wordprocessingDrawing" xmlns:wp="http://schemas.openxmlformats.org/drawingml/2006/wordprocessingDrawing" xmlns:w10="urn:schemas-microsoft-com:office:word" xmlns:w="http://schemas.openxmlformats.org/wordprocessingml/2006/main" xmlns:w14="http://schemas.microsoft.com/office/word/2010/wordml" xmlns:w15="http://schemas.microsoft.com/office/word/2012/wordml" xmlns:w16cex="http://schemas.microsoft.com/office/word/2018/wordml/cex" xmlns:w16cid="http://schemas.microsoft.com/office/word/2016/wordml/cid" xmlns:w16="http://schemas.microsoft.com/office/word/2018/wordml" xmlns:w16du="http://schemas.microsoft.com/office/word/2023/wordml/word16du" xmlns:w16sdtdh="http://schemas.microsoft.com/office/word/2020/wordml/sdtdatahash" xmlns:w16se="http://schemas.microsoft.com/office/word/2015/wordml/symex" xmlns:wpg="http://schemas.microsoft.com/office/word/2010/wordprocessingGroup" xmlns:wpi="http://schemas.microsoft.com/office/word/2010/wordprocessingInk" xmlns:wne="http://schemas.microsoft.com/office/word/2006/wordml" xmlns:wps="http://schemas.microsoft.com/office/word/2010/wordprocessingShape" mc:Ignorable="w14 w15 w16se w16cid w16 w16cex w16sdtdh w16du wp14">
   <w:p>
     <w:pPr>
       <w:pBdr>
@@ -10047,7 +10159,7 @@
 </file>
 
 <file path=word/header4.xml><?xml version="1.0" encoding="utf-8"?>
-<w:hdr xmlns:wpc="http://schemas.microsoft.com/office/word/2010/wordprocessingCanvas" xmlns:mc="http://schemas.openxmlformats.org/markup-compatibility/2006" xmlns:o="urn:schemas-microsoft-com:office:office" xmlns:r="http://schemas.openxmlformats.org/officeDocument/2006/relationships" xmlns:m="http://schemas.openxmlformats.org/officeDocument/2006/math" xmlns:v="urn:schemas-microsoft-com:vml" xmlns:wp14="http://schemas.microsoft.com/office/word/2010/wordprocessingDrawing" xmlns:wp="http://schemas.openxmlformats.org/drawingml/2006/wordprocessingDrawing" xmlns:w10="urn:schemas-microsoft-com:office:word" xmlns:w="http://schemas.openxmlformats.org/wordprocessingml/2006/main" xmlns:w14="http://schemas.microsoft.com/office/word/2010/wordml" xmlns:w15="http://schemas.microsoft.com/office/word/2012/wordml" xmlns:wpg="http://schemas.microsoft.com/office/word/2010/wordprocessingGroup" xmlns:wpi="http://schemas.microsoft.com/office/word/2010/wordprocessingInk" xmlns:wne="http://schemas.microsoft.com/office/word/2006/wordml" xmlns:wps="http://schemas.microsoft.com/office/word/2010/wordprocessingShape" mc:Ignorable="w14 w15 wp14">
+<w:hdr xmlns:wpc="http://schemas.microsoft.com/office/word/2010/wordprocessingCanvas" xmlns:cx="http://schemas.microsoft.com/office/drawing/2014/chartex" xmlns:cx1="http://schemas.microsoft.com/office/drawing/2015/9/8/chartex" xmlns:cx2="http://schemas.microsoft.com/office/drawing/2015/10/21/chartex" xmlns:cx3="http://schemas.microsoft.com/office/drawing/2016/5/9/chartex" xmlns:cx4="http://schemas.microsoft.com/office/drawing/2016/5/10/chartex" xmlns:cx5="http://schemas.microsoft.com/office/drawing/2016/5/11/chartex" xmlns:cx6="http://schemas.microsoft.com/office/drawing/2016/5/12/chartex" xmlns:cx7="http://schemas.microsoft.com/office/drawing/2016/5/13/chartex" xmlns:cx8="http://schemas.microsoft.com/office/drawing/2016/5/14/chartex" xmlns:mc="http://schemas.openxmlformats.org/markup-compatibility/2006" xmlns:aink="http://schemas.microsoft.com/office/drawing/2016/ink" xmlns:am3d="http://schemas.microsoft.com/office/drawing/2017/model3d" xmlns:o="urn:schemas-microsoft-com:office:office" xmlns:oel="http://schemas.microsoft.com/office/2019/extlst" xmlns:r="http://schemas.openxmlformats.org/officeDocument/2006/relationships" xmlns:m="http://schemas.openxmlformats.org/officeDocument/2006/math" xmlns:v="urn:schemas-microsoft-com:vml" xmlns:wp14="http://schemas.microsoft.com/office/word/2010/wordprocessingDrawing" xmlns:wp="http://schemas.openxmlformats.org/drawingml/2006/wordprocessingDrawing" xmlns:w10="urn:schemas-microsoft-com:office:word" xmlns:w="http://schemas.openxmlformats.org/wordprocessingml/2006/main" xmlns:w14="http://schemas.microsoft.com/office/word/2010/wordml" xmlns:w15="http://schemas.microsoft.com/office/word/2012/wordml" xmlns:w16cex="http://schemas.microsoft.com/office/word/2018/wordml/cex" xmlns:w16cid="http://schemas.microsoft.com/office/word/2016/wordml/cid" xmlns:w16="http://schemas.microsoft.com/office/word/2018/wordml" xmlns:w16du="http://schemas.microsoft.com/office/word/2023/wordml/word16du" xmlns:w16sdtdh="http://schemas.microsoft.com/office/word/2020/wordml/sdtdatahash" xmlns:w16se="http://schemas.microsoft.com/office/word/2015/wordml/symex" xmlns:wpg="http://schemas.microsoft.com/office/word/2010/wordprocessingGroup" xmlns:wpi="http://schemas.microsoft.com/office/word/2010/wordprocessingInk" xmlns:wne="http://schemas.microsoft.com/office/word/2006/wordml" xmlns:wps="http://schemas.microsoft.com/office/word/2010/wordprocessingShape" mc:Ignorable="w14 w15 w16se w16cid w16 w16cex w16sdtdh w16du wp14">
   <w:p>
     <w:pPr>
       <w:widowControl w:val="0"/>
@@ -10121,7 +10233,7 @@
               <w:lang w:val="es-AR"/>
             </w:rPr>
             <w:drawing>
-              <wp:inline distT="0" distB="0" distL="114300" distR="114300">
+              <wp:inline distT="0" distB="0" distL="114300" distR="114300" wp14:anchorId="4BAD314B" wp14:editId="4E48DEB1">
                 <wp:extent cx="1257300" cy="805829"/>
                 <wp:effectExtent l="0" t="0" r="0" b="0"/>
                 <wp:docPr id="4" name="image3.jpg"/>
@@ -10270,7 +10382,7 @@
 </file>
 
 <file path=word/header5.xml><?xml version="1.0" encoding="utf-8"?>
-<w:hdr xmlns:wpc="http://schemas.microsoft.com/office/word/2010/wordprocessingCanvas" xmlns:mc="http://schemas.openxmlformats.org/markup-compatibility/2006" xmlns:o="urn:schemas-microsoft-com:office:office" xmlns:r="http://schemas.openxmlformats.org/officeDocument/2006/relationships" xmlns:m="http://schemas.openxmlformats.org/officeDocument/2006/math" xmlns:v="urn:schemas-microsoft-com:vml" xmlns:wp14="http://schemas.microsoft.com/office/word/2010/wordprocessingDrawing" xmlns:wp="http://schemas.openxmlformats.org/drawingml/2006/wordprocessingDrawing" xmlns:w10="urn:schemas-microsoft-com:office:word" xmlns:w="http://schemas.openxmlformats.org/wordprocessingml/2006/main" xmlns:w14="http://schemas.microsoft.com/office/word/2010/wordml" xmlns:w15="http://schemas.microsoft.com/office/word/2012/wordml" xmlns:wpg="http://schemas.microsoft.com/office/word/2010/wordprocessingGroup" xmlns:wpi="http://schemas.microsoft.com/office/word/2010/wordprocessingInk" xmlns:wne="http://schemas.microsoft.com/office/word/2006/wordml" xmlns:wps="http://schemas.microsoft.com/office/word/2010/wordprocessingShape" mc:Ignorable="w14 w15 wp14">
+<w:hdr xmlns:wpc="http://schemas.microsoft.com/office/word/2010/wordprocessingCanvas" xmlns:cx="http://schemas.microsoft.com/office/drawing/2014/chartex" xmlns:cx1="http://schemas.microsoft.com/office/drawing/2015/9/8/chartex" xmlns:cx2="http://schemas.microsoft.com/office/drawing/2015/10/21/chartex" xmlns:cx3="http://schemas.microsoft.com/office/drawing/2016/5/9/chartex" xmlns:cx4="http://schemas.microsoft.com/office/drawing/2016/5/10/chartex" xmlns:cx5="http://schemas.microsoft.com/office/drawing/2016/5/11/chartex" xmlns:cx6="http://schemas.microsoft.com/office/drawing/2016/5/12/chartex" xmlns:cx7="http://schemas.microsoft.com/office/drawing/2016/5/13/chartex" xmlns:cx8="http://schemas.microsoft.com/office/drawing/2016/5/14/chartex" xmlns:mc="http://schemas.openxmlformats.org/markup-compatibility/2006" xmlns:aink="http://schemas.microsoft.com/office/drawing/2016/ink" xmlns:am3d="http://schemas.microsoft.com/office/drawing/2017/model3d" xmlns:o="urn:schemas-microsoft-com:office:office" xmlns:oel="http://schemas.microsoft.com/office/2019/extlst" xmlns:r="http://schemas.openxmlformats.org/officeDocument/2006/relationships" xmlns:m="http://schemas.openxmlformats.org/officeDocument/2006/math" xmlns:v="urn:schemas-microsoft-com:vml" xmlns:wp14="http://schemas.microsoft.com/office/word/2010/wordprocessingDrawing" xmlns:wp="http://schemas.openxmlformats.org/drawingml/2006/wordprocessingDrawing" xmlns:w10="urn:schemas-microsoft-com:office:word" xmlns:w="http://schemas.openxmlformats.org/wordprocessingml/2006/main" xmlns:w14="http://schemas.microsoft.com/office/word/2010/wordml" xmlns:w15="http://schemas.microsoft.com/office/word/2012/wordml" xmlns:w16cex="http://schemas.microsoft.com/office/word/2018/wordml/cex" xmlns:w16cid="http://schemas.microsoft.com/office/word/2016/wordml/cid" xmlns:w16="http://schemas.microsoft.com/office/word/2018/wordml" xmlns:w16du="http://schemas.microsoft.com/office/word/2023/wordml/word16du" xmlns:w16sdtdh="http://schemas.microsoft.com/office/word/2020/wordml/sdtdatahash" xmlns:w16se="http://schemas.microsoft.com/office/word/2015/wordml/symex" xmlns:wpg="http://schemas.microsoft.com/office/word/2010/wordprocessingGroup" xmlns:wpi="http://schemas.microsoft.com/office/word/2010/wordprocessingInk" xmlns:wne="http://schemas.microsoft.com/office/word/2006/wordml" xmlns:wps="http://schemas.microsoft.com/office/word/2010/wordprocessingShape" mc:Ignorable="w14 w15 w16se w16cid w16 w16cex w16sdtdh w16du wp14">
   <w:p>
     <w:pPr>
       <w:pBdr>
@@ -10294,7 +10406,7 @@
 </file>
 
 <file path=word/header6.xml><?xml version="1.0" encoding="utf-8"?>
-<w:hdr xmlns:wpc="http://schemas.microsoft.com/office/word/2010/wordprocessingCanvas" xmlns:mc="http://schemas.openxmlformats.org/markup-compatibility/2006" xmlns:o="urn:schemas-microsoft-com:office:office" xmlns:r="http://schemas.openxmlformats.org/officeDocument/2006/relationships" xmlns:m="http://schemas.openxmlformats.org/officeDocument/2006/math" xmlns:v="urn:schemas-microsoft-com:vml" xmlns:wp14="http://schemas.microsoft.com/office/word/2010/wordprocessingDrawing" xmlns:wp="http://schemas.openxmlformats.org/drawingml/2006/wordprocessingDrawing" xmlns:w10="urn:schemas-microsoft-com:office:word" xmlns:w="http://schemas.openxmlformats.org/wordprocessingml/2006/main" xmlns:w14="http://schemas.microsoft.com/office/word/2010/wordml" xmlns:w15="http://schemas.microsoft.com/office/word/2012/wordml" xmlns:wpg="http://schemas.microsoft.com/office/word/2010/wordprocessingGroup" xmlns:wpi="http://schemas.microsoft.com/office/word/2010/wordprocessingInk" xmlns:wne="http://schemas.microsoft.com/office/word/2006/wordml" xmlns:wps="http://schemas.microsoft.com/office/word/2010/wordprocessingShape" mc:Ignorable="w14 w15 wp14">
+<w:hdr xmlns:wpc="http://schemas.microsoft.com/office/word/2010/wordprocessingCanvas" xmlns:cx="http://schemas.microsoft.com/office/drawing/2014/chartex" xmlns:cx1="http://schemas.microsoft.com/office/drawing/2015/9/8/chartex" xmlns:cx2="http://schemas.microsoft.com/office/drawing/2015/10/21/chartex" xmlns:cx3="http://schemas.microsoft.com/office/drawing/2016/5/9/chartex" xmlns:cx4="http://schemas.microsoft.com/office/drawing/2016/5/10/chartex" xmlns:cx5="http://schemas.microsoft.com/office/drawing/2016/5/11/chartex" xmlns:cx6="http://schemas.microsoft.com/office/drawing/2016/5/12/chartex" xmlns:cx7="http://schemas.microsoft.com/office/drawing/2016/5/13/chartex" xmlns:cx8="http://schemas.microsoft.com/office/drawing/2016/5/14/chartex" xmlns:mc="http://schemas.openxmlformats.org/markup-compatibility/2006" xmlns:aink="http://schemas.microsoft.com/office/drawing/2016/ink" xmlns:am3d="http://schemas.microsoft.com/office/drawing/2017/model3d" xmlns:o="urn:schemas-microsoft-com:office:office" xmlns:oel="http://schemas.microsoft.com/office/2019/extlst" xmlns:r="http://schemas.openxmlformats.org/officeDocument/2006/relationships" xmlns:m="http://schemas.openxmlformats.org/officeDocument/2006/math" xmlns:v="urn:schemas-microsoft-com:vml" xmlns:wp14="http://schemas.microsoft.com/office/word/2010/wordprocessingDrawing" xmlns:wp="http://schemas.openxmlformats.org/drawingml/2006/wordprocessingDrawing" xmlns:w10="urn:schemas-microsoft-com:office:word" xmlns:w="http://schemas.openxmlformats.org/wordprocessingml/2006/main" xmlns:w14="http://schemas.microsoft.com/office/word/2010/wordml" xmlns:w15="http://schemas.microsoft.com/office/word/2012/wordml" xmlns:w16cex="http://schemas.microsoft.com/office/word/2018/wordml/cex" xmlns:w16cid="http://schemas.microsoft.com/office/word/2016/wordml/cid" xmlns:w16="http://schemas.microsoft.com/office/word/2018/wordml" xmlns:w16du="http://schemas.microsoft.com/office/word/2023/wordml/word16du" xmlns:w16sdtdh="http://schemas.microsoft.com/office/word/2020/wordml/sdtdatahash" xmlns:w16se="http://schemas.microsoft.com/office/word/2015/wordml/symex" xmlns:wpg="http://schemas.microsoft.com/office/word/2010/wordprocessingGroup" xmlns:wpi="http://schemas.microsoft.com/office/word/2010/wordprocessingInk" xmlns:wne="http://schemas.microsoft.com/office/word/2006/wordml" xmlns:wps="http://schemas.microsoft.com/office/word/2010/wordprocessingShape" mc:Ignorable="w14 w15 w16se w16cid w16 w16cex w16sdtdh w16du wp14">
   <w:p>
     <w:pPr>
       <w:widowControl w:val="0"/>
@@ -10335,7 +10447,7 @@
     <w:tr>
       <w:tc>
         <w:tcPr>
-          <w:tcW w:w="0" w:type="auto"/>
+          <w:tcW w:w="1947" w:type="dxa"/>
           <w:tcMar>
             <w:top w:w="68" w:type="dxa"/>
             <w:bottom w:w="68" w:type="dxa"/>
@@ -10368,7 +10480,7 @@
               <w:lang w:val="es-AR"/>
             </w:rPr>
             <w:drawing>
-              <wp:inline distT="0" distB="0" distL="114300" distR="114300">
+              <wp:inline distT="0" distB="0" distL="114300" distR="114300" wp14:anchorId="5C9411FA" wp14:editId="37829051">
                 <wp:extent cx="1147445" cy="467360"/>
                 <wp:effectExtent l="0" t="0" r="0" b="0"/>
                 <wp:docPr id="3" name="image1.png"/>
@@ -10407,7 +10519,7 @@
       </w:tc>
       <w:tc>
         <w:tcPr>
-          <w:tcW w:w="0" w:type="auto"/>
+          <w:tcW w:w="5143" w:type="dxa"/>
           <w:tcMar>
             <w:top w:w="68" w:type="dxa"/>
             <w:bottom w:w="68" w:type="dxa"/>
@@ -10462,7 +10574,7 @@
       </w:tc>
       <w:tc>
         <w:tcPr>
-          <w:tcW w:w="0" w:type="auto"/>
+          <w:tcW w:w="1554" w:type="dxa"/>
           <w:tcMar>
             <w:top w:w="68" w:type="dxa"/>
             <w:bottom w:w="68" w:type="dxa"/>
@@ -10563,7 +10675,7 @@
 </file>
 
 <file path=word/numbering.xml><?xml version="1.0" encoding="utf-8"?>
-<w:numbering xmlns:wpc="http://schemas.microsoft.com/office/word/2010/wordprocessingCanvas" xmlns:mc="http://schemas.openxmlformats.org/markup-compatibility/2006" xmlns:o="urn:schemas-microsoft-com:office:office" xmlns:r="http://schemas.openxmlformats.org/officeDocument/2006/relationships" xmlns:m="http://schemas.openxmlformats.org/officeDocument/2006/math" xmlns:v="urn:schemas-microsoft-com:vml" xmlns:wp14="http://schemas.microsoft.com/office/word/2010/wordprocessingDrawing" xmlns:wp="http://schemas.openxmlformats.org/drawingml/2006/wordprocessingDrawing" xmlns:w10="urn:schemas-microsoft-com:office:word" xmlns:w="http://schemas.openxmlformats.org/wordprocessingml/2006/main" xmlns:w14="http://schemas.microsoft.com/office/word/2010/wordml" xmlns:w15="http://schemas.microsoft.com/office/word/2012/wordml" xmlns:wpg="http://schemas.microsoft.com/office/word/2010/wordprocessingGroup" xmlns:wpi="http://schemas.microsoft.com/office/word/2010/wordprocessingInk" xmlns:wne="http://schemas.microsoft.com/office/word/2006/wordml" xmlns:wps="http://schemas.microsoft.com/office/word/2010/wordprocessingShape" mc:Ignorable="w14 w15 wp14">
+<w:numbering xmlns:wpc="http://schemas.microsoft.com/office/word/2010/wordprocessingCanvas" xmlns:cx="http://schemas.microsoft.com/office/drawing/2014/chartex" xmlns:cx1="http://schemas.microsoft.com/office/drawing/2015/9/8/chartex" xmlns:cx2="http://schemas.microsoft.com/office/drawing/2015/10/21/chartex" xmlns:cx3="http://schemas.microsoft.com/office/drawing/2016/5/9/chartex" xmlns:cx4="http://schemas.microsoft.com/office/drawing/2016/5/10/chartex" xmlns:cx5="http://schemas.microsoft.com/office/drawing/2016/5/11/chartex" xmlns:cx6="http://schemas.microsoft.com/office/drawing/2016/5/12/chartex" xmlns:cx7="http://schemas.microsoft.com/office/drawing/2016/5/13/chartex" xmlns:cx8="http://schemas.microsoft.com/office/drawing/2016/5/14/chartex" xmlns:mc="http://schemas.openxmlformats.org/markup-compatibility/2006" xmlns:aink="http://schemas.microsoft.com/office/drawing/2016/ink" xmlns:am3d="http://schemas.microsoft.com/office/drawing/2017/model3d" xmlns:o="urn:schemas-microsoft-com:office:office" xmlns:oel="http://schemas.microsoft.com/office/2019/extlst" xmlns:r="http://schemas.openxmlformats.org/officeDocument/2006/relationships" xmlns:m="http://schemas.openxmlformats.org/officeDocument/2006/math" xmlns:v="urn:schemas-microsoft-com:vml" xmlns:wp14="http://schemas.microsoft.com/office/word/2010/wordprocessingDrawing" xmlns:wp="http://schemas.openxmlformats.org/drawingml/2006/wordprocessingDrawing" xmlns:w10="urn:schemas-microsoft-com:office:word" xmlns:w="http://schemas.openxmlformats.org/wordprocessingml/2006/main" xmlns:w14="http://schemas.microsoft.com/office/word/2010/wordml" xmlns:w15="http://schemas.microsoft.com/office/word/2012/wordml" xmlns:w16cex="http://schemas.microsoft.com/office/word/2018/wordml/cex" xmlns:w16cid="http://schemas.microsoft.com/office/word/2016/wordml/cid" xmlns:w16="http://schemas.microsoft.com/office/word/2018/wordml" xmlns:w16du="http://schemas.microsoft.com/office/word/2023/wordml/word16du" xmlns:w16sdtdh="http://schemas.microsoft.com/office/word/2020/wordml/sdtdatahash" xmlns:w16se="http://schemas.microsoft.com/office/word/2015/wordml/symex" xmlns:wpg="http://schemas.microsoft.com/office/word/2010/wordprocessingGroup" xmlns:wpi="http://schemas.microsoft.com/office/word/2010/wordprocessingInk" xmlns:wne="http://schemas.microsoft.com/office/word/2006/wordml" xmlns:wps="http://schemas.microsoft.com/office/word/2010/wordprocessingShape" mc:Ignorable="w14 w15 w16se w16cid w16 w16cex w16sdtdh w16du wp14">
   <w:abstractNum w:abstractNumId="0" w15:restartNumberingAfterBreak="0">
     <w:nsid w:val="3BFC0218"/>
     <w:multiLevelType w:val="multilevel"/>
@@ -10799,17 +10911,17 @@
       </w:rPr>
     </w:lvl>
   </w:abstractNum>
-  <w:num w:numId="1">
+  <w:num w:numId="1" w16cid:durableId="960456511">
     <w:abstractNumId w:val="1"/>
   </w:num>
-  <w:num w:numId="2">
+  <w:num w:numId="2" w16cid:durableId="1502696554">
     <w:abstractNumId w:val="0"/>
   </w:num>
 </w:numbering>
 </file>
 
 <file path=word/styles.xml><?xml version="1.0" encoding="utf-8"?>
-<w:styles xmlns:mc="http://schemas.openxmlformats.org/markup-compatibility/2006" xmlns:r="http://schemas.openxmlformats.org/officeDocument/2006/relationships" xmlns:w="http://schemas.openxmlformats.org/wordprocessingml/2006/main" xmlns:w14="http://schemas.microsoft.com/office/word/2010/wordml" xmlns:w15="http://schemas.microsoft.com/office/word/2012/wordml" mc:Ignorable="w14 w15">
+<w:styles xmlns:mc="http://schemas.openxmlformats.org/markup-compatibility/2006" xmlns:r="http://schemas.openxmlformats.org/officeDocument/2006/relationships" xmlns:w="http://schemas.openxmlformats.org/wordprocessingml/2006/main" xmlns:w14="http://schemas.microsoft.com/office/word/2010/wordml" xmlns:w15="http://schemas.microsoft.com/office/word/2012/wordml" xmlns:w16cex="http://schemas.microsoft.com/office/word/2018/wordml/cex" xmlns:w16cid="http://schemas.microsoft.com/office/word/2016/wordml/cid" xmlns:w16="http://schemas.microsoft.com/office/word/2018/wordml" xmlns:w16du="http://schemas.microsoft.com/office/word/2023/wordml/word16du" xmlns:w16sdtdh="http://schemas.microsoft.com/office/word/2020/wordml/sdtdatahash" xmlns:w16se="http://schemas.microsoft.com/office/word/2015/wordml/symex" mc:Ignorable="w14 w15 w16se w16cid w16 w16cex w16sdtdh w16du">
   <w:docDefaults>
     <w:rPrDefault>
       <w:rPr>
@@ -10819,7 +10931,7 @@
     </w:rPrDefault>
     <w:pPrDefault/>
   </w:docDefaults>
-  <w:latentStyles w:defLockedState="0" w:defUIPriority="99" w:defSemiHidden="0" w:defUnhideWhenUsed="0" w:defQFormat="0" w:count="371">
+  <w:latentStyles w:defLockedState="0" w:defUIPriority="99" w:defSemiHidden="0" w:defUnhideWhenUsed="0" w:defQFormat="0" w:count="376">
     <w:lsdException w:name="Normal" w:uiPriority="0" w:qFormat="1"/>
     <w:lsdException w:name="heading 1" w:uiPriority="9" w:qFormat="1"/>
     <w:lsdException w:name="heading 2" w:semiHidden="1" w:uiPriority="9" w:unhideWhenUsed="1" w:qFormat="1"/>
@@ -11191,6 +11303,11 @@
     <w:lsdException w:name="List Table 5 Dark Accent 6" w:uiPriority="50"/>
     <w:lsdException w:name="List Table 6 Colorful Accent 6" w:uiPriority="51"/>
     <w:lsdException w:name="List Table 7 Colorful Accent 6" w:uiPriority="52"/>
+    <w:lsdException w:name="Mention" w:semiHidden="1" w:unhideWhenUsed="1"/>
+    <w:lsdException w:name="Smart Hyperlink" w:semiHidden="1" w:unhideWhenUsed="1"/>
+    <w:lsdException w:name="Hashtag" w:semiHidden="1" w:unhideWhenUsed="1"/>
+    <w:lsdException w:name="Unresolved Mention" w:semiHidden="1" w:unhideWhenUsed="1"/>
+    <w:lsdException w:name="Smart Link" w:semiHidden="1" w:unhideWhenUsed="1"/>
   </w:latentStyles>
   <w:style w:type="paragraph" w:default="1" w:styleId="Normal">
     <w:name w:val="Normal"/>
@@ -11327,7 +11444,7 @@
       </w:tblCellMar>
     </w:tblPr>
   </w:style>
-  <w:style w:type="paragraph" w:styleId="Puesto">
+  <w:style w:type="paragraph" w:styleId="Ttulo">
     <w:name w:val="Title"/>
     <w:basedOn w:val="Normal"/>
     <w:next w:val="Normal"/>

</xml_diff>

<commit_message>
AGREGANDO TK01, TK02, TK03 A LA DOCUMENTACION IEEE 830
</commit_message>
<xml_diff>
--- a/DOCUMENTACION/IEEE-830.docx
+++ b/DOCUMENTACION/IEEE-830.docx
@@ -1,6 +1,6 @@
 
 <file path=word/document.xml><?xml version="1.0" encoding="utf-8"?>
-<w:document xmlns:wpc="http://schemas.microsoft.com/office/word/2010/wordprocessingCanvas" xmlns:cx="http://schemas.microsoft.com/office/drawing/2014/chartex" xmlns:cx1="http://schemas.microsoft.com/office/drawing/2015/9/8/chartex" xmlns:cx2="http://schemas.microsoft.com/office/drawing/2015/10/21/chartex" xmlns:cx3="http://schemas.microsoft.com/office/drawing/2016/5/9/chartex" xmlns:cx4="http://schemas.microsoft.com/office/drawing/2016/5/10/chartex" xmlns:cx5="http://schemas.microsoft.com/office/drawing/2016/5/11/chartex" xmlns:cx6="http://schemas.microsoft.com/office/drawing/2016/5/12/chartex" xmlns:cx7="http://schemas.microsoft.com/office/drawing/2016/5/13/chartex" xmlns:cx8="http://schemas.microsoft.com/office/drawing/2016/5/14/chartex" xmlns:mc="http://schemas.openxmlformats.org/markup-compatibility/2006" xmlns:aink="http://schemas.microsoft.com/office/drawing/2016/ink" xmlns:am3d="http://schemas.microsoft.com/office/drawing/2017/model3d" xmlns:o="urn:schemas-microsoft-com:office:office" xmlns:oel="http://schemas.microsoft.com/office/2019/extlst" xmlns:r="http://schemas.openxmlformats.org/officeDocument/2006/relationships" xmlns:m="http://schemas.openxmlformats.org/officeDocument/2006/math" xmlns:v="urn:schemas-microsoft-com:vml" xmlns:wp14="http://schemas.microsoft.com/office/word/2010/wordprocessingDrawing" xmlns:wp="http://schemas.openxmlformats.org/drawingml/2006/wordprocessingDrawing" xmlns:w10="urn:schemas-microsoft-com:office:word" xmlns:w="http://schemas.openxmlformats.org/wordprocessingml/2006/main" xmlns:w14="http://schemas.microsoft.com/office/word/2010/wordml" xmlns:w15="http://schemas.microsoft.com/office/word/2012/wordml" xmlns:w16cex="http://schemas.microsoft.com/office/word/2018/wordml/cex" xmlns:w16cid="http://schemas.microsoft.com/office/word/2016/wordml/cid" xmlns:w16="http://schemas.microsoft.com/office/word/2018/wordml" xmlns:w16du="http://schemas.microsoft.com/office/word/2023/wordml/word16du" xmlns:w16sdtdh="http://schemas.microsoft.com/office/word/2020/wordml/sdtdatahash" xmlns:w16se="http://schemas.microsoft.com/office/word/2015/wordml/symex" xmlns:wpg="http://schemas.microsoft.com/office/word/2010/wordprocessingGroup" xmlns:wpi="http://schemas.microsoft.com/office/word/2010/wordprocessingInk" xmlns:wne="http://schemas.microsoft.com/office/word/2006/wordml" xmlns:wps="http://schemas.microsoft.com/office/word/2010/wordprocessingShape" mc:Ignorable="w14 w15 w16se w16cid w16 w16cex w16sdtdh w16du wp14">
+<w:document xmlns:wpc="http://schemas.microsoft.com/office/word/2010/wordprocessingCanvas" xmlns:mc="http://schemas.openxmlformats.org/markup-compatibility/2006" xmlns:o="urn:schemas-microsoft-com:office:office" xmlns:r="http://schemas.openxmlformats.org/officeDocument/2006/relationships" xmlns:m="http://schemas.openxmlformats.org/officeDocument/2006/math" xmlns:v="urn:schemas-microsoft-com:vml" xmlns:wp14="http://schemas.microsoft.com/office/word/2010/wordprocessingDrawing" xmlns:wp="http://schemas.openxmlformats.org/drawingml/2006/wordprocessingDrawing" xmlns:w10="urn:schemas-microsoft-com:office:word" xmlns:w="http://schemas.openxmlformats.org/wordprocessingml/2006/main" xmlns:w14="http://schemas.microsoft.com/office/word/2010/wordml" xmlns:w15="http://schemas.microsoft.com/office/word/2012/wordml" xmlns:wpg="http://schemas.microsoft.com/office/word/2010/wordprocessingGroup" xmlns:wpi="http://schemas.microsoft.com/office/word/2010/wordprocessingInk" xmlns:wne="http://schemas.microsoft.com/office/word/2006/wordml" xmlns:wps="http://schemas.microsoft.com/office/word/2010/wordprocessingShape" mc:Ignorable="w14 w15 wp14">
   <w:body>
     <w:p>
       <w:pPr>
@@ -258,7 +258,16 @@
           <w:sz w:val="24"/>
           <w:szCs w:val="24"/>
         </w:rPr>
-        <w:t xml:space="preserve">Proyecto: </w:t>
+        <w:t>Proyecto</w:t>
+      </w:r>
+      <w:proofErr w:type="gramStart"/>
+      <w:r>
+        <w:rPr>
+          <w:b/>
+          <w:sz w:val="24"/>
+          <w:szCs w:val="24"/>
+        </w:rPr>
+        <w:t xml:space="preserve">: </w:t>
       </w:r>
       <w:r>
         <w:rPr>
@@ -280,6 +289,7 @@
         <w:t>Animati</w:t>
       </w:r>
       <w:proofErr w:type="spellEnd"/>
+      <w:proofErr w:type="gramEnd"/>
       <w:r>
         <w:rPr>
           <w:rFonts w:ascii="Times New Roman" w:eastAsia="Times New Roman" w:hAnsi="Times New Roman" w:cs="Times New Roman"/>
@@ -889,6 +899,7 @@
           <w:docPartUnique/>
         </w:docPartObj>
       </w:sdtPr>
+      <w:sdtEndPr/>
       <w:sdtContent>
         <w:p>
           <w:pPr>
@@ -1322,7 +1333,10 @@
             <w:fldChar w:fldCharType="begin"/>
           </w:r>
           <w:r>
-            <w:instrText xml:space="preserve"> PAGEREF _44sinio \h </w:instrText>
+            <w:instrText xml:space="preserve"> PA</w:instrText>
+          </w:r>
+          <w:r>
+            <w:instrText xml:space="preserve">GEREF _44sinio \h </w:instrText>
           </w:r>
           <w:r>
             <w:fldChar w:fldCharType="separate"/>
@@ -1923,6 +1937,12 @@
               <w:color w:val="000000"/>
             </w:rPr>
             <w:tab/>
+          </w:r>
+          <w:r>
+            <w:rPr>
+              <w:b/>
+              <w:color w:val="000000"/>
+            </w:rPr>
             <w:t>17</w:t>
           </w:r>
           <w:hyperlink w:anchor="_1ci93xb" w:history="1"/>
@@ -2116,7 +2136,10 @@
             <w:fldChar w:fldCharType="begin"/>
           </w:r>
           <w:r>
-            <w:instrText xml:space="preserve"> PAGEREF _qsh70q \h </w:instrText>
+            <w:instrText xml:space="preserve"> </w:instrText>
+          </w:r>
+          <w:r>
+            <w:instrText xml:space="preserve">PAGEREF _qsh70q \h </w:instrText>
           </w:r>
           <w:r>
             <w:fldChar w:fldCharType="separate"/>
@@ -2326,7 +2349,10 @@
       </w:r>
       <w:proofErr w:type="spellEnd"/>
       <w:r>
-        <w:t xml:space="preserve"> S.A. Esta especificación se ha estructurado basándose en las directrices dadas por el estándar IEEE Práctica Recomendada para Especificaciones de Requisitos Software ANSI/IEEE 830, 1998.</w:t>
+        <w:t xml:space="preserve"> S.A. Esta especificación se ha estructurado basándose en las directrices dadas por el estándar IEEE Práctica Recomendada pa</w:t>
+      </w:r>
+      <w:r>
+        <w:t>ra Especificaciones de Requisitos Software ANSI/IEEE 830, 1998.</w:t>
       </w:r>
     </w:p>
     <w:p>
@@ -2422,7 +2448,10 @@
         <w:tab/>
       </w:r>
       <w:r>
-        <w:t>Esta documentación describe los requisitos funcionales y no funcionales para la tienda virtual de papelería. La aplicación permite a los usuarios registrarse, iniciar sesión y ver un catálogo de productos de papelería, como así también poder tener un carrito de compras donde el usuario de la página web pueda comprar los productos que se ofrecen, mediante un pago virtual.</w:t>
+        <w:t>Esta documentación describe los requisitos funcionales y no funcionales para la tienda virtual de papelería. La aplicación permite a los usuarios registrarse, iniciar sesión y ver</w:t>
+      </w:r>
+      <w:r>
+        <w:t xml:space="preserve"> un catálogo de productos de papelería, como así también poder tener un carrito de compras donde el usuario de la página web pueda comprar los productos que se ofrecen, mediante un pago virtual.</w:t>
       </w:r>
     </w:p>
     <w:p>
@@ -2492,7 +2521,10 @@
         <w:spacing w:before="120" w:after="60"/>
       </w:pPr>
       <w:r>
-        <w:t>Esta especificación de requisitos está dirigida al usuario del sistema y describe las funcionalidades que estarán disponibles en la tienda virtual de papelería. El alcance del proyecto abarca las siguientes áreas:</w:t>
+        <w:t xml:space="preserve">Esta especificación de requisitos está dirigida al </w:t>
+      </w:r>
+      <w:r>
+        <w:t>usuario del sistema y describe las funcionalidades que estarán disponibles en la tienda virtual de papelería. El alcance del proyecto abarca las siguientes áreas:</w:t>
       </w:r>
     </w:p>
     <w:p>
@@ -2508,7 +2540,10 @@
         <w:spacing w:before="120" w:after="60"/>
       </w:pPr>
       <w:r>
-        <w:t>Registro de Usuarios: Los usuarios podrán crear cuentas proporcionando su nombre, dirección de correo electrónico y una contraseña.</w:t>
+        <w:t>Registro de Usuarios: Los usuarios podrán crear cuentas proporcionando su nombre, dirección d</w:t>
+      </w:r>
+      <w:r>
+        <w:t>e correo electrónico y una contraseña.</w:t>
       </w:r>
     </w:p>
     <w:p>
@@ -2540,7 +2575,10 @@
         <w:spacing w:before="120" w:after="60"/>
       </w:pPr>
       <w:r>
-        <w:t>Visualización de Catálogo de Productos: Los usuarios podrán explorar una variedad de productos de papelería disponibles en la tienda.</w:t>
+        <w:t xml:space="preserve">Visualización de Catálogo de Productos: Los usuarios podrán explorar una variedad de </w:t>
+      </w:r>
+      <w:r>
+        <w:t>productos de papelería disponibles en la tienda.</w:t>
       </w:r>
     </w:p>
     <w:p>
@@ -2572,7 +2610,10 @@
         <w:spacing w:before="120" w:after="60"/>
       </w:pPr>
       <w:r>
-        <w:t>Se generara un panel de control que permita tener toda la información organizada,</w:t>
+        <w:t>Se generara un panel de control que permita tener toda la información orga</w:t>
+      </w:r>
+      <w:r>
+        <w:t>nizada,</w:t>
       </w:r>
     </w:p>
     <w:p>
@@ -2604,7 +2645,10 @@
         <w:spacing w:before="120" w:after="60"/>
       </w:pPr>
       <w:r>
-        <w:t>Cabe destacar que otras funcionalidades como el proceso de compra, la gestión de perfiles de usuario, el sistema de pagos y las funcionalidades administrativas estarán incluidas en el alcance de este proyecto, ya que se generara un carrito de compras.</w:t>
+        <w:t>Cabe destacar que otras funcionalidades como el proceso de compra, la gestión de perfiles de usuario, el sistem</w:t>
+      </w:r>
+      <w:r>
+        <w:t>a de pagos y las funcionalidades administrativas estarán incluidas en el alcance de este proyecto, ya que se generara un carrito de compras.</w:t>
       </w:r>
     </w:p>
     <w:p>
@@ -3271,8 +3315,13 @@
             </w:r>
             <w:proofErr w:type="spellEnd"/>
             <w:r>
-              <w:t xml:space="preserve"> Claudio Nicolas</w:t>
-            </w:r>
+              <w:t xml:space="preserve"> Claudio </w:t>
+            </w:r>
+            <w:proofErr w:type="spellStart"/>
+            <w:r>
+              <w:t>Nicolas</w:t>
+            </w:r>
+            <w:proofErr w:type="spellEnd"/>
           </w:p>
         </w:tc>
       </w:tr>
@@ -3867,7 +3916,13 @@
               <w:rPr>
                 <w:b/>
               </w:rPr>
-              <w:t>Información de contacto</w:t>
+              <w:t xml:space="preserve">Información de </w:t>
+            </w:r>
+            <w:r>
+              <w:rPr>
+                <w:b/>
+              </w:rPr>
+              <w:t>contacto</w:t>
             </w:r>
           </w:p>
         </w:tc>
@@ -6448,7 +6503,10 @@
               <w:jc w:val="both"/>
             </w:pPr>
             <w:r>
-              <w:t>Diseño y desarrollo de la página.</w:t>
+              <w:t xml:space="preserve">Diseño y </w:t>
+            </w:r>
+            <w:r>
+              <w:t>desarrollo de la página.</w:t>
             </w:r>
           </w:p>
         </w:tc>
@@ -6843,7 +6901,10 @@
               <w:jc w:val="both"/>
             </w:pPr>
             <w:r>
-              <w:t>Sistema de Información Web para la Gestión de Procesos Administrativos y Académicos</w:t>
+              <w:t>Sistema de Información Web para la Gestión de Procesos</w:t>
+            </w:r>
+            <w:r>
+              <w:t xml:space="preserve"> Administrativos y Académicos</w:t>
             </w:r>
           </w:p>
         </w:tc>
@@ -7715,7 +7776,10 @@
         <w:spacing w:before="120" w:after="60"/>
       </w:pPr>
       <w:r>
-        <w:t>Esta sección explica que el documento describe los requisitos funcionales y no funcionales para la tienda virtual de papelería.</w:t>
+        <w:t xml:space="preserve">Esta sección explica que el documento describe los </w:t>
+      </w:r>
+      <w:r>
+        <w:t>requisitos funcionales y no funcionales para la tienda virtual de papelería.</w:t>
       </w:r>
     </w:p>
     <w:p>
@@ -7747,7 +7811,10 @@
         <w:spacing w:before="120" w:after="60"/>
       </w:pPr>
       <w:r>
-        <w:t>Define las funcionalidades incluidas en el proyecto, como el registro de usuarios, inicio de sesión y visualización de catálogo de productos. También especifica lo que no está incluido, como el proceso de compra y funciones administrativas.</w:t>
+        <w:t>Define las funcionalidades incluidas en el proyecto, como el registro de usuarios, inicio de sesión y visualización de catálogo de productos. También especifica lo que no</w:t>
+      </w:r>
+      <w:r>
+        <w:t xml:space="preserve"> está incluido, como el proceso de compra y funciones administrativas.</w:t>
       </w:r>
     </w:p>
     <w:p>
@@ -7799,7 +7866,10 @@
         <w:spacing w:before="120" w:after="60"/>
       </w:pPr>
       <w:r>
-        <w:t>Definiciones, Acrónimos y Abreviaturas:</w:t>
+        <w:t>Definiciones, Acrónimo</w:t>
+      </w:r>
+      <w:r>
+        <w:t>s y Abreviaturas:</w:t>
       </w:r>
     </w:p>
     <w:p>
@@ -7847,7 +7917,10 @@
         <w:spacing w:before="120" w:after="60"/>
       </w:pPr>
       <w:r>
-        <w:t>Menciona el estándar IEEE 830 - 1998 como la referencia principal para la elaboración de la especificación de requisitos.</w:t>
+        <w:t xml:space="preserve">Menciona el estándar IEEE 830 - 1998 como la referencia principal para la elaboración de la especificación de </w:t>
+      </w:r>
+      <w:r>
+        <w:t>requisitos.</w:t>
       </w:r>
     </w:p>
     <w:p>
@@ -7983,7 +8056,10 @@
       </w:r>
       <w:proofErr w:type="spellEnd"/>
       <w:r>
-        <w:t xml:space="preserve"> S.A. será un producto diseñado para trabajar en entornos WEB, lo que permitirá su utilización de forma rápida y eficaz. Además, se enfocará en brindar una experiencia de compra intuitiva y organizada para los usuarios, garantizando una navegación fluida en dispositivos diversos. La seguridad de los datos de los usuarios será una prioridad, asegurando una experiencia de compra confiable.</w:t>
+        <w:t xml:space="preserve"> S.A. será un producto diseñado para trabajar en entornos WEB, lo que permitirá su utilización de forma rápida y eficaz. Además, se enfocará en brindar una experiencia de compra intuitiva y organizada para los usuarios, garantizando una navegación fluida e</w:t>
+      </w:r>
+      <w:r>
+        <w:t>n dispositivos diversos. La seguridad de los datos de los usuarios será una prioridad, asegurando una experiencia de compra confiable.</w:t>
       </w:r>
     </w:p>
     <w:p>
@@ -8689,7 +8765,10 @@
         </w:pBdr>
       </w:pPr>
       <w:r>
-        <w:t>Interfaz para ser usada con internet (solamente o puede ser de escritorio).</w:t>
+        <w:t xml:space="preserve">Interfaz para </w:t>
+      </w:r>
+      <w:r>
+        <w:t>ser usada con internet (solamente o puede ser de escritorio).</w:t>
       </w:r>
     </w:p>
     <w:p>
@@ -8838,14 +8917,17 @@
         <w:ind w:left="582" w:right="-67"/>
         <w:jc w:val="both"/>
       </w:pPr>
+      <w:r>
+        <w:lastRenderedPageBreak/>
+        <w:t xml:space="preserve">Product </w:t>
+      </w:r>
       <w:proofErr w:type="spellStart"/>
       <w:r>
-        <w:lastRenderedPageBreak/>
-        <w:t>Product</w:t>
+        <w:t>Backlog</w:t>
       </w:r>
       <w:proofErr w:type="spellEnd"/>
       <w:r>
-        <w:t xml:space="preserve"> Backlog:</w:t>
+        <w:t>:</w:t>
       </w:r>
     </w:p>
     <w:p>
@@ -8936,14 +9018,7 @@
           <w:color w:val="000000"/>
           <w:shd w:val="clear" w:color="auto" w:fill="FFFFFF"/>
         </w:rPr>
-        <w:t>#US0</w:t>
-      </w:r>
-      <w:r>
-        <w:rPr>
-          <w:color w:val="000000"/>
-          <w:shd w:val="clear" w:color="auto" w:fill="FFFFFF"/>
-        </w:rPr>
-        <w:t>2</w:t>
+        <w:t>#US02</w:t>
       </w:r>
     </w:p>
     <w:p>
@@ -9100,6 +9175,56 @@
     </w:p>
     <w:p>
       <w:pPr>
+        <w:pBdr>
+          <w:top w:val="nil"/>
+          <w:left w:val="nil"/>
+          <w:bottom w:val="nil"/>
+          <w:right w:val="nil"/>
+          <w:between w:val="nil"/>
+        </w:pBdr>
+        <w:ind w:left="821"/>
+        <w:jc w:val="both"/>
+      </w:pPr>
+      <w:r>
+        <w:t>#TK01 SUBIR Y EDITAR CARPETA CON DOCUMENTACION IEEE 830</w:t>
+      </w:r>
+    </w:p>
+    <w:p>
+      <w:pPr>
+        <w:pBdr>
+          <w:top w:val="nil"/>
+          <w:left w:val="nil"/>
+          <w:bottom w:val="nil"/>
+          <w:right w:val="nil"/>
+          <w:between w:val="nil"/>
+        </w:pBdr>
+        <w:ind w:left="821"/>
+        <w:jc w:val="both"/>
+      </w:pPr>
+      <w:r>
+        <w:t>#TK02 CREAR PROYECTO DE ESTILO “KANBAN”</w:t>
+      </w:r>
+    </w:p>
+    <w:p>
+      <w:pPr>
+        <w:pBdr>
+          <w:top w:val="nil"/>
+          <w:left w:val="nil"/>
+          <w:bottom w:val="nil"/>
+          <w:right w:val="nil"/>
+          <w:between w:val="nil"/>
+        </w:pBdr>
+        <w:ind w:left="821"/>
+        <w:jc w:val="both"/>
+      </w:pPr>
+      <w:r>
+        <w:t>#TK02 CREAR REGISTRO DE CEREMINIAS</w:t>
+      </w:r>
+      <w:bookmarkStart w:id="14" w:name="_GoBack"/>
+      <w:bookmarkEnd w:id="14"/>
+    </w:p>
+    <w:p>
+      <w:pPr>
         <w:ind w:left="821"/>
         <w:jc w:val="both"/>
         <w:rPr>
@@ -9110,7 +9235,13 @@
         <w:rPr>
           <w:highlight w:val="white"/>
         </w:rPr>
-        <w:t>#TK06 AGREGAR UNA FORMA DE CONTACTO EN LA PÁGINA.</w:t>
+        <w:t xml:space="preserve">#TK06 AGREGAR UNA FORMA DE CONTACTO EN LA </w:t>
+      </w:r>
+      <w:r>
+        <w:rPr>
+          <w:highlight w:val="white"/>
+        </w:rPr>
+        <w:t>PÁGINA.</w:t>
       </w:r>
     </w:p>
     <w:p>
@@ -9259,21 +9390,12 @@
                 <w:color w:val="000000"/>
               </w:rPr>
             </w:pPr>
-            <w:proofErr w:type="spellStart"/>
             <w:r>
               <w:rPr>
                 <w:b/>
                 <w:color w:val="000000"/>
               </w:rPr>
-              <w:t>N°</w:t>
-            </w:r>
-            <w:proofErr w:type="spellEnd"/>
-            <w:r>
-              <w:rPr>
-                <w:b/>
-                <w:color w:val="000000"/>
-              </w:rPr>
-              <w:t xml:space="preserve"> de sprint</w:t>
+              <w:t>N° de sprint</w:t>
             </w:r>
           </w:p>
         </w:tc>
@@ -9571,19 +9693,11 @@
             <w:tcW w:w="2039" w:type="dxa"/>
           </w:tcPr>
           <w:p>
-            <w:proofErr w:type="spellStart"/>
             <w:r>
               <w:rPr>
                 <w:b/>
               </w:rPr>
-              <w:t>N°</w:t>
-            </w:r>
-            <w:proofErr w:type="spellEnd"/>
-            <w:r>
-              <w:rPr>
-                <w:b/>
-              </w:rPr>
-              <w:t xml:space="preserve"> de sprint</w:t>
+              <w:t>N° de sprint</w:t>
             </w:r>
           </w:p>
         </w:tc>
@@ -9740,7 +9854,7 @@
 </file>
 
 <file path=word/endnotes.xml><?xml version="1.0" encoding="utf-8"?>
-<w:endnotes xmlns:wpc="http://schemas.microsoft.com/office/word/2010/wordprocessingCanvas" xmlns:cx="http://schemas.microsoft.com/office/drawing/2014/chartex" xmlns:cx1="http://schemas.microsoft.com/office/drawing/2015/9/8/chartex" xmlns:cx2="http://schemas.microsoft.com/office/drawing/2015/10/21/chartex" xmlns:cx3="http://schemas.microsoft.com/office/drawing/2016/5/9/chartex" xmlns:cx4="http://schemas.microsoft.com/office/drawing/2016/5/10/chartex" xmlns:cx5="http://schemas.microsoft.com/office/drawing/2016/5/11/chartex" xmlns:cx6="http://schemas.microsoft.com/office/drawing/2016/5/12/chartex" xmlns:cx7="http://schemas.microsoft.com/office/drawing/2016/5/13/chartex" xmlns:cx8="http://schemas.microsoft.com/office/drawing/2016/5/14/chartex" xmlns:mc="http://schemas.openxmlformats.org/markup-compatibility/2006" xmlns:aink="http://schemas.microsoft.com/office/drawing/2016/ink" xmlns:am3d="http://schemas.microsoft.com/office/drawing/2017/model3d" xmlns:o="urn:schemas-microsoft-com:office:office" xmlns:oel="http://schemas.microsoft.com/office/2019/extlst" xmlns:r="http://schemas.openxmlformats.org/officeDocument/2006/relationships" xmlns:m="http://schemas.openxmlformats.org/officeDocument/2006/math" xmlns:v="urn:schemas-microsoft-com:vml" xmlns:wp14="http://schemas.microsoft.com/office/word/2010/wordprocessingDrawing" xmlns:wp="http://schemas.openxmlformats.org/drawingml/2006/wordprocessingDrawing" xmlns:w10="urn:schemas-microsoft-com:office:word" xmlns:w="http://schemas.openxmlformats.org/wordprocessingml/2006/main" xmlns:w14="http://schemas.microsoft.com/office/word/2010/wordml" xmlns:w15="http://schemas.microsoft.com/office/word/2012/wordml" xmlns:w16cex="http://schemas.microsoft.com/office/word/2018/wordml/cex" xmlns:w16cid="http://schemas.microsoft.com/office/word/2016/wordml/cid" xmlns:w16="http://schemas.microsoft.com/office/word/2018/wordml" xmlns:w16du="http://schemas.microsoft.com/office/word/2023/wordml/word16du" xmlns:w16sdtdh="http://schemas.microsoft.com/office/word/2020/wordml/sdtdatahash" xmlns:w16se="http://schemas.microsoft.com/office/word/2015/wordml/symex" xmlns:wpg="http://schemas.microsoft.com/office/word/2010/wordprocessingGroup" xmlns:wpi="http://schemas.microsoft.com/office/word/2010/wordprocessingInk" xmlns:wne="http://schemas.microsoft.com/office/word/2006/wordml" xmlns:wps="http://schemas.microsoft.com/office/word/2010/wordprocessingShape" mc:Ignorable="w14 w15 w16se w16cid w16 w16cex w16sdtdh w16du wp14">
+<w:endnotes xmlns:wpc="http://schemas.microsoft.com/office/word/2010/wordprocessingCanvas" xmlns:mc="http://schemas.openxmlformats.org/markup-compatibility/2006" xmlns:o="urn:schemas-microsoft-com:office:office" xmlns:r="http://schemas.openxmlformats.org/officeDocument/2006/relationships" xmlns:m="http://schemas.openxmlformats.org/officeDocument/2006/math" xmlns:v="urn:schemas-microsoft-com:vml" xmlns:wp14="http://schemas.microsoft.com/office/word/2010/wordprocessingDrawing" xmlns:wp="http://schemas.openxmlformats.org/drawingml/2006/wordprocessingDrawing" xmlns:w10="urn:schemas-microsoft-com:office:word" xmlns:w="http://schemas.openxmlformats.org/wordprocessingml/2006/main" xmlns:w14="http://schemas.microsoft.com/office/word/2010/wordml" xmlns:w15="http://schemas.microsoft.com/office/word/2012/wordml" xmlns:wpg="http://schemas.microsoft.com/office/word/2010/wordprocessingGroup" xmlns:wpi="http://schemas.microsoft.com/office/word/2010/wordprocessingInk" xmlns:wne="http://schemas.microsoft.com/office/word/2006/wordml" xmlns:wps="http://schemas.microsoft.com/office/word/2010/wordprocessingShape" mc:Ignorable="w14 w15 wp14">
   <w:endnote w:type="separator" w:id="-1">
     <w:p>
       <w:r>
@@ -9759,7 +9873,7 @@
 </file>
 
 <file path=word/footer1.xml><?xml version="1.0" encoding="utf-8"?>
-<w:ftr xmlns:wpc="http://schemas.microsoft.com/office/word/2010/wordprocessingCanvas" xmlns:cx="http://schemas.microsoft.com/office/drawing/2014/chartex" xmlns:cx1="http://schemas.microsoft.com/office/drawing/2015/9/8/chartex" xmlns:cx2="http://schemas.microsoft.com/office/drawing/2015/10/21/chartex" xmlns:cx3="http://schemas.microsoft.com/office/drawing/2016/5/9/chartex" xmlns:cx4="http://schemas.microsoft.com/office/drawing/2016/5/10/chartex" xmlns:cx5="http://schemas.microsoft.com/office/drawing/2016/5/11/chartex" xmlns:cx6="http://schemas.microsoft.com/office/drawing/2016/5/12/chartex" xmlns:cx7="http://schemas.microsoft.com/office/drawing/2016/5/13/chartex" xmlns:cx8="http://schemas.microsoft.com/office/drawing/2016/5/14/chartex" xmlns:mc="http://schemas.openxmlformats.org/markup-compatibility/2006" xmlns:aink="http://schemas.microsoft.com/office/drawing/2016/ink" xmlns:am3d="http://schemas.microsoft.com/office/drawing/2017/model3d" xmlns:o="urn:schemas-microsoft-com:office:office" xmlns:oel="http://schemas.microsoft.com/office/2019/extlst" xmlns:r="http://schemas.openxmlformats.org/officeDocument/2006/relationships" xmlns:m="http://schemas.openxmlformats.org/officeDocument/2006/math" xmlns:v="urn:schemas-microsoft-com:vml" xmlns:wp14="http://schemas.microsoft.com/office/word/2010/wordprocessingDrawing" xmlns:wp="http://schemas.openxmlformats.org/drawingml/2006/wordprocessingDrawing" xmlns:w10="urn:schemas-microsoft-com:office:word" xmlns:w="http://schemas.openxmlformats.org/wordprocessingml/2006/main" xmlns:w14="http://schemas.microsoft.com/office/word/2010/wordml" xmlns:w15="http://schemas.microsoft.com/office/word/2012/wordml" xmlns:w16cex="http://schemas.microsoft.com/office/word/2018/wordml/cex" xmlns:w16cid="http://schemas.microsoft.com/office/word/2016/wordml/cid" xmlns:w16="http://schemas.microsoft.com/office/word/2018/wordml" xmlns:w16du="http://schemas.microsoft.com/office/word/2023/wordml/word16du" xmlns:w16sdtdh="http://schemas.microsoft.com/office/word/2020/wordml/sdtdatahash" xmlns:w16se="http://schemas.microsoft.com/office/word/2015/wordml/symex" xmlns:wpg="http://schemas.microsoft.com/office/word/2010/wordprocessingGroup" xmlns:wpi="http://schemas.microsoft.com/office/word/2010/wordprocessingInk" xmlns:wne="http://schemas.microsoft.com/office/word/2006/wordml" xmlns:wps="http://schemas.microsoft.com/office/word/2010/wordprocessingShape" mc:Ignorable="w14 w15 w16se w16cid w16 w16cex w16sdtdh w16du wp14">
+<w:ftr xmlns:wpc="http://schemas.microsoft.com/office/word/2010/wordprocessingCanvas" xmlns:mc="http://schemas.openxmlformats.org/markup-compatibility/2006" xmlns:o="urn:schemas-microsoft-com:office:office" xmlns:r="http://schemas.openxmlformats.org/officeDocument/2006/relationships" xmlns:m="http://schemas.openxmlformats.org/officeDocument/2006/math" xmlns:v="urn:schemas-microsoft-com:vml" xmlns:wp14="http://schemas.microsoft.com/office/word/2010/wordprocessingDrawing" xmlns:wp="http://schemas.openxmlformats.org/drawingml/2006/wordprocessingDrawing" xmlns:w10="urn:schemas-microsoft-com:office:word" xmlns:w="http://schemas.openxmlformats.org/wordprocessingml/2006/main" xmlns:w14="http://schemas.microsoft.com/office/word/2010/wordml" xmlns:w15="http://schemas.microsoft.com/office/word/2012/wordml" xmlns:wpg="http://schemas.microsoft.com/office/word/2010/wordprocessingGroup" xmlns:wpi="http://schemas.microsoft.com/office/word/2010/wordprocessingInk" xmlns:wne="http://schemas.microsoft.com/office/word/2006/wordml" xmlns:wps="http://schemas.microsoft.com/office/word/2010/wordprocessingShape" mc:Ignorable="w14 w15 wp14">
   <w:p>
     <w:pPr>
       <w:ind w:right="260"/>
@@ -9772,6 +9886,7 @@
     <w:r>
       <w:rPr>
         <w:noProof/>
+        <w:lang w:val="es-AR"/>
       </w:rPr>
       <mc:AlternateContent>
         <mc:Choice Requires="wps">
@@ -9857,7 +9972,7 @@
         </mc:Choice>
         <mc:Fallback>
           <w:pict>
-            <v:rect id="Rectángulo 1" o:spid="_x0000_s1026" style="position:absolute;margin-left:469pt;margin-top:734pt;width:32.7pt;height:24.4pt;z-index:251658240;visibility:visible;mso-wrap-style:square;mso-wrap-distance-left:9pt;mso-wrap-distance-top:0;mso-wrap-distance-right:9pt;mso-wrap-distance-bottom:0;mso-position-horizontal:absolute;mso-position-horizontal-relative:text;mso-position-vertical:absolute;mso-position-vertical-relative:text;v-text-anchor:middle" o:gfxdata="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" stroked="f">
+            <v:rect id="Rectángulo 1" o:spid="_x0000_s1026" style="position:absolute;margin-left:469pt;margin-top:734pt;width:32.7pt;height:24.4pt;z-index:251658240;visibility:visible;mso-wrap-style:square;mso-wrap-distance-left:9pt;mso-wrap-distance-top:0;mso-wrap-distance-right:9pt;mso-wrap-distance-bottom:0;mso-position-horizontal:absolute;mso-position-horizontal-relative:text;mso-position-vertical:absolute;mso-position-vertical-relative:text;v-text-anchor:middle" o:gfxdata="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" stroked="f">
               <v:textbox inset="0,1.2694mm,0,1.2694mm">
                 <w:txbxContent>
                   <w:p>
@@ -9924,7 +10039,7 @@
 </file>
 
 <file path=word/footer2.xml><?xml version="1.0" encoding="utf-8"?>
-<w:ftr xmlns:wpc="http://schemas.microsoft.com/office/word/2010/wordprocessingCanvas" xmlns:cx="http://schemas.microsoft.com/office/drawing/2014/chartex" xmlns:cx1="http://schemas.microsoft.com/office/drawing/2015/9/8/chartex" xmlns:cx2="http://schemas.microsoft.com/office/drawing/2015/10/21/chartex" xmlns:cx3="http://schemas.microsoft.com/office/drawing/2016/5/9/chartex" xmlns:cx4="http://schemas.microsoft.com/office/drawing/2016/5/10/chartex" xmlns:cx5="http://schemas.microsoft.com/office/drawing/2016/5/11/chartex" xmlns:cx6="http://schemas.microsoft.com/office/drawing/2016/5/12/chartex" xmlns:cx7="http://schemas.microsoft.com/office/drawing/2016/5/13/chartex" xmlns:cx8="http://schemas.microsoft.com/office/drawing/2016/5/14/chartex" xmlns:mc="http://schemas.openxmlformats.org/markup-compatibility/2006" xmlns:aink="http://schemas.microsoft.com/office/drawing/2016/ink" xmlns:am3d="http://schemas.microsoft.com/office/drawing/2017/model3d" xmlns:o="urn:schemas-microsoft-com:office:office" xmlns:oel="http://schemas.microsoft.com/office/2019/extlst" xmlns:r="http://schemas.openxmlformats.org/officeDocument/2006/relationships" xmlns:m="http://schemas.openxmlformats.org/officeDocument/2006/math" xmlns:v="urn:schemas-microsoft-com:vml" xmlns:wp14="http://schemas.microsoft.com/office/word/2010/wordprocessingDrawing" xmlns:wp="http://schemas.openxmlformats.org/drawingml/2006/wordprocessingDrawing" xmlns:w10="urn:schemas-microsoft-com:office:word" xmlns:w="http://schemas.openxmlformats.org/wordprocessingml/2006/main" xmlns:w14="http://schemas.microsoft.com/office/word/2010/wordml" xmlns:w15="http://schemas.microsoft.com/office/word/2012/wordml" xmlns:w16cex="http://schemas.microsoft.com/office/word/2018/wordml/cex" xmlns:w16cid="http://schemas.microsoft.com/office/word/2016/wordml/cid" xmlns:w16="http://schemas.microsoft.com/office/word/2018/wordml" xmlns:w16du="http://schemas.microsoft.com/office/word/2023/wordml/word16du" xmlns:w16sdtdh="http://schemas.microsoft.com/office/word/2020/wordml/sdtdatahash" xmlns:w16se="http://schemas.microsoft.com/office/word/2015/wordml/symex" xmlns:wpg="http://schemas.microsoft.com/office/word/2010/wordprocessingGroup" xmlns:wpi="http://schemas.microsoft.com/office/word/2010/wordprocessingInk" xmlns:wne="http://schemas.microsoft.com/office/word/2006/wordml" xmlns:wps="http://schemas.microsoft.com/office/word/2010/wordprocessingShape" mc:Ignorable="w14 w15 w16se w16cid w16 w16cex w16sdtdh w16du wp14">
+<w:ftr xmlns:wpc="http://schemas.microsoft.com/office/word/2010/wordprocessingCanvas" xmlns:mc="http://schemas.openxmlformats.org/markup-compatibility/2006" xmlns:o="urn:schemas-microsoft-com:office:office" xmlns:r="http://schemas.openxmlformats.org/officeDocument/2006/relationships" xmlns:m="http://schemas.openxmlformats.org/officeDocument/2006/math" xmlns:v="urn:schemas-microsoft-com:vml" xmlns:wp14="http://schemas.microsoft.com/office/word/2010/wordprocessingDrawing" xmlns:wp="http://schemas.openxmlformats.org/drawingml/2006/wordprocessingDrawing" xmlns:w10="urn:schemas-microsoft-com:office:word" xmlns:w="http://schemas.openxmlformats.org/wordprocessingml/2006/main" xmlns:w14="http://schemas.microsoft.com/office/word/2010/wordml" xmlns:w15="http://schemas.microsoft.com/office/word/2012/wordml" xmlns:wpg="http://schemas.microsoft.com/office/word/2010/wordprocessingGroup" xmlns:wpi="http://schemas.microsoft.com/office/word/2010/wordprocessingInk" xmlns:wne="http://schemas.microsoft.com/office/word/2006/wordml" xmlns:wps="http://schemas.microsoft.com/office/word/2010/wordprocessingShape" mc:Ignorable="w14 w15 wp14">
   <w:p>
     <w:pPr>
       <w:pBdr>
@@ -9947,7 +10062,7 @@
 </file>
 
 <file path=word/footer3.xml><?xml version="1.0" encoding="utf-8"?>
-<w:ftr xmlns:wpc="http://schemas.microsoft.com/office/word/2010/wordprocessingCanvas" xmlns:cx="http://schemas.microsoft.com/office/drawing/2014/chartex" xmlns:cx1="http://schemas.microsoft.com/office/drawing/2015/9/8/chartex" xmlns:cx2="http://schemas.microsoft.com/office/drawing/2015/10/21/chartex" xmlns:cx3="http://schemas.microsoft.com/office/drawing/2016/5/9/chartex" xmlns:cx4="http://schemas.microsoft.com/office/drawing/2016/5/10/chartex" xmlns:cx5="http://schemas.microsoft.com/office/drawing/2016/5/11/chartex" xmlns:cx6="http://schemas.microsoft.com/office/drawing/2016/5/12/chartex" xmlns:cx7="http://schemas.microsoft.com/office/drawing/2016/5/13/chartex" xmlns:cx8="http://schemas.microsoft.com/office/drawing/2016/5/14/chartex" xmlns:mc="http://schemas.openxmlformats.org/markup-compatibility/2006" xmlns:aink="http://schemas.microsoft.com/office/drawing/2016/ink" xmlns:am3d="http://schemas.microsoft.com/office/drawing/2017/model3d" xmlns:o="urn:schemas-microsoft-com:office:office" xmlns:oel="http://schemas.microsoft.com/office/2019/extlst" xmlns:r="http://schemas.openxmlformats.org/officeDocument/2006/relationships" xmlns:m="http://schemas.openxmlformats.org/officeDocument/2006/math" xmlns:v="urn:schemas-microsoft-com:vml" xmlns:wp14="http://schemas.microsoft.com/office/word/2010/wordprocessingDrawing" xmlns:wp="http://schemas.openxmlformats.org/drawingml/2006/wordprocessingDrawing" xmlns:w10="urn:schemas-microsoft-com:office:word" xmlns:w="http://schemas.openxmlformats.org/wordprocessingml/2006/main" xmlns:w14="http://schemas.microsoft.com/office/word/2010/wordml" xmlns:w15="http://schemas.microsoft.com/office/word/2012/wordml" xmlns:w16cex="http://schemas.microsoft.com/office/word/2018/wordml/cex" xmlns:w16cid="http://schemas.microsoft.com/office/word/2016/wordml/cid" xmlns:w16="http://schemas.microsoft.com/office/word/2018/wordml" xmlns:w16du="http://schemas.microsoft.com/office/word/2023/wordml/word16du" xmlns:w16sdtdh="http://schemas.microsoft.com/office/word/2020/wordml/sdtdatahash" xmlns:w16se="http://schemas.microsoft.com/office/word/2015/wordml/symex" xmlns:wpg="http://schemas.microsoft.com/office/word/2010/wordprocessingGroup" xmlns:wpi="http://schemas.microsoft.com/office/word/2010/wordprocessingInk" xmlns:wne="http://schemas.microsoft.com/office/word/2006/wordml" xmlns:wps="http://schemas.microsoft.com/office/word/2010/wordprocessingShape" mc:Ignorable="w14 w15 w16se w16cid w16 w16cex w16sdtdh w16du wp14">
+<w:ftr xmlns:wpc="http://schemas.microsoft.com/office/word/2010/wordprocessingCanvas" xmlns:mc="http://schemas.openxmlformats.org/markup-compatibility/2006" xmlns:o="urn:schemas-microsoft-com:office:office" xmlns:r="http://schemas.openxmlformats.org/officeDocument/2006/relationships" xmlns:m="http://schemas.openxmlformats.org/officeDocument/2006/math" xmlns:v="urn:schemas-microsoft-com:vml" xmlns:wp14="http://schemas.microsoft.com/office/word/2010/wordprocessingDrawing" xmlns:wp="http://schemas.openxmlformats.org/drawingml/2006/wordprocessingDrawing" xmlns:w10="urn:schemas-microsoft-com:office:word" xmlns:w="http://schemas.openxmlformats.org/wordprocessingml/2006/main" xmlns:w14="http://schemas.microsoft.com/office/word/2010/wordml" xmlns:w15="http://schemas.microsoft.com/office/word/2012/wordml" xmlns:wpg="http://schemas.microsoft.com/office/word/2010/wordprocessingGroup" xmlns:wpi="http://schemas.microsoft.com/office/word/2010/wordprocessingInk" xmlns:wne="http://schemas.microsoft.com/office/word/2006/wordml" xmlns:wps="http://schemas.microsoft.com/office/word/2010/wordprocessingShape" mc:Ignorable="w14 w15 wp14">
   <w:p>
     <w:pPr>
       <w:pBdr>
@@ -9970,7 +10085,7 @@
 </file>
 
 <file path=word/footnotes.xml><?xml version="1.0" encoding="utf-8"?>
-<w:footnotes xmlns:wpc="http://schemas.microsoft.com/office/word/2010/wordprocessingCanvas" xmlns:cx="http://schemas.microsoft.com/office/drawing/2014/chartex" xmlns:cx1="http://schemas.microsoft.com/office/drawing/2015/9/8/chartex" xmlns:cx2="http://schemas.microsoft.com/office/drawing/2015/10/21/chartex" xmlns:cx3="http://schemas.microsoft.com/office/drawing/2016/5/9/chartex" xmlns:cx4="http://schemas.microsoft.com/office/drawing/2016/5/10/chartex" xmlns:cx5="http://schemas.microsoft.com/office/drawing/2016/5/11/chartex" xmlns:cx6="http://schemas.microsoft.com/office/drawing/2016/5/12/chartex" xmlns:cx7="http://schemas.microsoft.com/office/drawing/2016/5/13/chartex" xmlns:cx8="http://schemas.microsoft.com/office/drawing/2016/5/14/chartex" xmlns:mc="http://schemas.openxmlformats.org/markup-compatibility/2006" xmlns:aink="http://schemas.microsoft.com/office/drawing/2016/ink" xmlns:am3d="http://schemas.microsoft.com/office/drawing/2017/model3d" xmlns:o="urn:schemas-microsoft-com:office:office" xmlns:oel="http://schemas.microsoft.com/office/2019/extlst" xmlns:r="http://schemas.openxmlformats.org/officeDocument/2006/relationships" xmlns:m="http://schemas.openxmlformats.org/officeDocument/2006/math" xmlns:v="urn:schemas-microsoft-com:vml" xmlns:wp14="http://schemas.microsoft.com/office/word/2010/wordprocessingDrawing" xmlns:wp="http://schemas.openxmlformats.org/drawingml/2006/wordprocessingDrawing" xmlns:w10="urn:schemas-microsoft-com:office:word" xmlns:w="http://schemas.openxmlformats.org/wordprocessingml/2006/main" xmlns:w14="http://schemas.microsoft.com/office/word/2010/wordml" xmlns:w15="http://schemas.microsoft.com/office/word/2012/wordml" xmlns:w16cex="http://schemas.microsoft.com/office/word/2018/wordml/cex" xmlns:w16cid="http://schemas.microsoft.com/office/word/2016/wordml/cid" xmlns:w16="http://schemas.microsoft.com/office/word/2018/wordml" xmlns:w16du="http://schemas.microsoft.com/office/word/2023/wordml/word16du" xmlns:w16sdtdh="http://schemas.microsoft.com/office/word/2020/wordml/sdtdatahash" xmlns:w16se="http://schemas.microsoft.com/office/word/2015/wordml/symex" xmlns:wpg="http://schemas.microsoft.com/office/word/2010/wordprocessingGroup" xmlns:wpi="http://schemas.microsoft.com/office/word/2010/wordprocessingInk" xmlns:wne="http://schemas.microsoft.com/office/word/2006/wordml" xmlns:wps="http://schemas.microsoft.com/office/word/2010/wordprocessingShape" mc:Ignorable="w14 w15 w16se w16cid w16 w16cex w16sdtdh w16du wp14">
+<w:footnotes xmlns:wpc="http://schemas.microsoft.com/office/word/2010/wordprocessingCanvas" xmlns:mc="http://schemas.openxmlformats.org/markup-compatibility/2006" xmlns:o="urn:schemas-microsoft-com:office:office" xmlns:r="http://schemas.openxmlformats.org/officeDocument/2006/relationships" xmlns:m="http://schemas.openxmlformats.org/officeDocument/2006/math" xmlns:v="urn:schemas-microsoft-com:vml" xmlns:wp14="http://schemas.microsoft.com/office/word/2010/wordprocessingDrawing" xmlns:wp="http://schemas.openxmlformats.org/drawingml/2006/wordprocessingDrawing" xmlns:w10="urn:schemas-microsoft-com:office:word" xmlns:w="http://schemas.openxmlformats.org/wordprocessingml/2006/main" xmlns:w14="http://schemas.microsoft.com/office/word/2010/wordml" xmlns:w15="http://schemas.microsoft.com/office/word/2012/wordml" xmlns:wpg="http://schemas.microsoft.com/office/word/2010/wordprocessingGroup" xmlns:wpi="http://schemas.microsoft.com/office/word/2010/wordprocessingInk" xmlns:wne="http://schemas.microsoft.com/office/word/2006/wordml" xmlns:wps="http://schemas.microsoft.com/office/word/2010/wordprocessingShape" mc:Ignorable="w14 w15 wp14">
   <w:footnote w:type="separator" w:id="-1">
     <w:p>
       <w:r>
@@ -9989,7 +10104,7 @@
 </file>
 
 <file path=word/header1.xml><?xml version="1.0" encoding="utf-8"?>
-<w:hdr xmlns:wpc="http://schemas.microsoft.com/office/word/2010/wordprocessingCanvas" xmlns:cx="http://schemas.microsoft.com/office/drawing/2014/chartex" xmlns:cx1="http://schemas.microsoft.com/office/drawing/2015/9/8/chartex" xmlns:cx2="http://schemas.microsoft.com/office/drawing/2015/10/21/chartex" xmlns:cx3="http://schemas.microsoft.com/office/drawing/2016/5/9/chartex" xmlns:cx4="http://schemas.microsoft.com/office/drawing/2016/5/10/chartex" xmlns:cx5="http://schemas.microsoft.com/office/drawing/2016/5/11/chartex" xmlns:cx6="http://schemas.microsoft.com/office/drawing/2016/5/12/chartex" xmlns:cx7="http://schemas.microsoft.com/office/drawing/2016/5/13/chartex" xmlns:cx8="http://schemas.microsoft.com/office/drawing/2016/5/14/chartex" xmlns:mc="http://schemas.openxmlformats.org/markup-compatibility/2006" xmlns:aink="http://schemas.microsoft.com/office/drawing/2016/ink" xmlns:am3d="http://schemas.microsoft.com/office/drawing/2017/model3d" xmlns:o="urn:schemas-microsoft-com:office:office" xmlns:oel="http://schemas.microsoft.com/office/2019/extlst" xmlns:r="http://schemas.openxmlformats.org/officeDocument/2006/relationships" xmlns:m="http://schemas.openxmlformats.org/officeDocument/2006/math" xmlns:v="urn:schemas-microsoft-com:vml" xmlns:wp14="http://schemas.microsoft.com/office/word/2010/wordprocessingDrawing" xmlns:wp="http://schemas.openxmlformats.org/drawingml/2006/wordprocessingDrawing" xmlns:w10="urn:schemas-microsoft-com:office:word" xmlns:w="http://schemas.openxmlformats.org/wordprocessingml/2006/main" xmlns:w14="http://schemas.microsoft.com/office/word/2010/wordml" xmlns:w15="http://schemas.microsoft.com/office/word/2012/wordml" xmlns:w16cex="http://schemas.microsoft.com/office/word/2018/wordml/cex" xmlns:w16cid="http://schemas.microsoft.com/office/word/2016/wordml/cid" xmlns:w16="http://schemas.microsoft.com/office/word/2018/wordml" xmlns:w16du="http://schemas.microsoft.com/office/word/2023/wordml/word16du" xmlns:w16sdtdh="http://schemas.microsoft.com/office/word/2020/wordml/sdtdatahash" xmlns:w16se="http://schemas.microsoft.com/office/word/2015/wordml/symex" xmlns:wpg="http://schemas.microsoft.com/office/word/2010/wordprocessingGroup" xmlns:wpi="http://schemas.microsoft.com/office/word/2010/wordprocessingInk" xmlns:wne="http://schemas.microsoft.com/office/word/2006/wordml" xmlns:wps="http://schemas.microsoft.com/office/word/2010/wordprocessingShape" mc:Ignorable="w14 w15 w16se w16cid w16 w16cex w16sdtdh w16du wp14">
+<w:hdr xmlns:wpc="http://schemas.microsoft.com/office/word/2010/wordprocessingCanvas" xmlns:mc="http://schemas.openxmlformats.org/markup-compatibility/2006" xmlns:o="urn:schemas-microsoft-com:office:office" xmlns:r="http://schemas.openxmlformats.org/officeDocument/2006/relationships" xmlns:m="http://schemas.openxmlformats.org/officeDocument/2006/math" xmlns:v="urn:schemas-microsoft-com:vml" xmlns:wp14="http://schemas.microsoft.com/office/word/2010/wordprocessingDrawing" xmlns:wp="http://schemas.openxmlformats.org/drawingml/2006/wordprocessingDrawing" xmlns:w10="urn:schemas-microsoft-com:office:word" xmlns:w="http://schemas.openxmlformats.org/wordprocessingml/2006/main" xmlns:w14="http://schemas.microsoft.com/office/word/2010/wordml" xmlns:w15="http://schemas.microsoft.com/office/word/2012/wordml" xmlns:wpg="http://schemas.microsoft.com/office/word/2010/wordprocessingGroup" xmlns:wpi="http://schemas.microsoft.com/office/word/2010/wordprocessingInk" xmlns:wne="http://schemas.microsoft.com/office/word/2006/wordml" xmlns:wps="http://schemas.microsoft.com/office/word/2010/wordprocessingShape" mc:Ignorable="w14 w15 wp14">
   <w:p>
     <w:pPr>
       <w:widowControl w:val="0"/>
@@ -10060,6 +10175,7 @@
               <w:b/>
               <w:noProof/>
               <w:color w:val="241A61"/>
+              <w:lang w:val="es-AR"/>
             </w:rPr>
             <w:drawing>
               <wp:inline distT="0" distB="0" distL="114300" distR="114300">
@@ -10235,12 +10351,6 @@
             <w:rPr>
               <w:color w:val="241A61"/>
             </w:rPr>
-            <w:fldChar w:fldCharType="separate"/>
-          </w:r>
-          <w:r>
-            <w:rPr>
-              <w:color w:val="241A61"/>
-            </w:rPr>
             <w:fldChar w:fldCharType="end"/>
           </w:r>
         </w:p>
@@ -10269,7 +10379,7 @@
 </file>
 
 <file path=word/header2.xml><?xml version="1.0" encoding="utf-8"?>
-<w:hdr xmlns:wpc="http://schemas.microsoft.com/office/word/2010/wordprocessingCanvas" xmlns:cx="http://schemas.microsoft.com/office/drawing/2014/chartex" xmlns:cx1="http://schemas.microsoft.com/office/drawing/2015/9/8/chartex" xmlns:cx2="http://schemas.microsoft.com/office/drawing/2015/10/21/chartex" xmlns:cx3="http://schemas.microsoft.com/office/drawing/2016/5/9/chartex" xmlns:cx4="http://schemas.microsoft.com/office/drawing/2016/5/10/chartex" xmlns:cx5="http://schemas.microsoft.com/office/drawing/2016/5/11/chartex" xmlns:cx6="http://schemas.microsoft.com/office/drawing/2016/5/12/chartex" xmlns:cx7="http://schemas.microsoft.com/office/drawing/2016/5/13/chartex" xmlns:cx8="http://schemas.microsoft.com/office/drawing/2016/5/14/chartex" xmlns:mc="http://schemas.openxmlformats.org/markup-compatibility/2006" xmlns:aink="http://schemas.microsoft.com/office/drawing/2016/ink" xmlns:am3d="http://schemas.microsoft.com/office/drawing/2017/model3d" xmlns:o="urn:schemas-microsoft-com:office:office" xmlns:oel="http://schemas.microsoft.com/office/2019/extlst" xmlns:r="http://schemas.openxmlformats.org/officeDocument/2006/relationships" xmlns:m="http://schemas.openxmlformats.org/officeDocument/2006/math" xmlns:v="urn:schemas-microsoft-com:vml" xmlns:wp14="http://schemas.microsoft.com/office/word/2010/wordprocessingDrawing" xmlns:wp="http://schemas.openxmlformats.org/drawingml/2006/wordprocessingDrawing" xmlns:w10="urn:schemas-microsoft-com:office:word" xmlns:w="http://schemas.openxmlformats.org/wordprocessingml/2006/main" xmlns:w14="http://schemas.microsoft.com/office/word/2010/wordml" xmlns:w15="http://schemas.microsoft.com/office/word/2012/wordml" xmlns:w16cex="http://schemas.microsoft.com/office/word/2018/wordml/cex" xmlns:w16cid="http://schemas.microsoft.com/office/word/2016/wordml/cid" xmlns:w16="http://schemas.microsoft.com/office/word/2018/wordml" xmlns:w16du="http://schemas.microsoft.com/office/word/2023/wordml/word16du" xmlns:w16sdtdh="http://schemas.microsoft.com/office/word/2020/wordml/sdtdatahash" xmlns:w16se="http://schemas.microsoft.com/office/word/2015/wordml/symex" xmlns:wpg="http://schemas.microsoft.com/office/word/2010/wordprocessingGroup" xmlns:wpi="http://schemas.microsoft.com/office/word/2010/wordprocessingInk" xmlns:wne="http://schemas.microsoft.com/office/word/2006/wordml" xmlns:wps="http://schemas.microsoft.com/office/word/2010/wordprocessingShape" mc:Ignorable="w14 w15 w16se w16cid w16 w16cex w16sdtdh w16du wp14">
+<w:hdr xmlns:wpc="http://schemas.microsoft.com/office/word/2010/wordprocessingCanvas" xmlns:mc="http://schemas.openxmlformats.org/markup-compatibility/2006" xmlns:o="urn:schemas-microsoft-com:office:office" xmlns:r="http://schemas.openxmlformats.org/officeDocument/2006/relationships" xmlns:m="http://schemas.openxmlformats.org/officeDocument/2006/math" xmlns:v="urn:schemas-microsoft-com:vml" xmlns:wp14="http://schemas.microsoft.com/office/word/2010/wordprocessingDrawing" xmlns:wp="http://schemas.openxmlformats.org/drawingml/2006/wordprocessingDrawing" xmlns:w10="urn:schemas-microsoft-com:office:word" xmlns:w="http://schemas.openxmlformats.org/wordprocessingml/2006/main" xmlns:w14="http://schemas.microsoft.com/office/word/2010/wordml" xmlns:w15="http://schemas.microsoft.com/office/word/2012/wordml" xmlns:wpg="http://schemas.microsoft.com/office/word/2010/wordprocessingGroup" xmlns:wpi="http://schemas.microsoft.com/office/word/2010/wordprocessingInk" xmlns:wne="http://schemas.microsoft.com/office/word/2006/wordml" xmlns:wps="http://schemas.microsoft.com/office/word/2010/wordprocessingShape" mc:Ignorable="w14 w15 wp14">
   <w:p>
     <w:pPr>
       <w:pBdr>
@@ -10293,7 +10403,7 @@
 </file>
 
 <file path=word/header3.xml><?xml version="1.0" encoding="utf-8"?>
-<w:hdr xmlns:wpc="http://schemas.microsoft.com/office/word/2010/wordprocessingCanvas" xmlns:cx="http://schemas.microsoft.com/office/drawing/2014/chartex" xmlns:cx1="http://schemas.microsoft.com/office/drawing/2015/9/8/chartex" xmlns:cx2="http://schemas.microsoft.com/office/drawing/2015/10/21/chartex" xmlns:cx3="http://schemas.microsoft.com/office/drawing/2016/5/9/chartex" xmlns:cx4="http://schemas.microsoft.com/office/drawing/2016/5/10/chartex" xmlns:cx5="http://schemas.microsoft.com/office/drawing/2016/5/11/chartex" xmlns:cx6="http://schemas.microsoft.com/office/drawing/2016/5/12/chartex" xmlns:cx7="http://schemas.microsoft.com/office/drawing/2016/5/13/chartex" xmlns:cx8="http://schemas.microsoft.com/office/drawing/2016/5/14/chartex" xmlns:mc="http://schemas.openxmlformats.org/markup-compatibility/2006" xmlns:aink="http://schemas.microsoft.com/office/drawing/2016/ink" xmlns:am3d="http://schemas.microsoft.com/office/drawing/2017/model3d" xmlns:o="urn:schemas-microsoft-com:office:office" xmlns:oel="http://schemas.microsoft.com/office/2019/extlst" xmlns:r="http://schemas.openxmlformats.org/officeDocument/2006/relationships" xmlns:m="http://schemas.openxmlformats.org/officeDocument/2006/math" xmlns:v="urn:schemas-microsoft-com:vml" xmlns:wp14="http://schemas.microsoft.com/office/word/2010/wordprocessingDrawing" xmlns:wp="http://schemas.openxmlformats.org/drawingml/2006/wordprocessingDrawing" xmlns:w10="urn:schemas-microsoft-com:office:word" xmlns:w="http://schemas.openxmlformats.org/wordprocessingml/2006/main" xmlns:w14="http://schemas.microsoft.com/office/word/2010/wordml" xmlns:w15="http://schemas.microsoft.com/office/word/2012/wordml" xmlns:w16cex="http://schemas.microsoft.com/office/word/2018/wordml/cex" xmlns:w16cid="http://schemas.microsoft.com/office/word/2016/wordml/cid" xmlns:w16="http://schemas.microsoft.com/office/word/2018/wordml" xmlns:w16du="http://schemas.microsoft.com/office/word/2023/wordml/word16du" xmlns:w16sdtdh="http://schemas.microsoft.com/office/word/2020/wordml/sdtdatahash" xmlns:w16se="http://schemas.microsoft.com/office/word/2015/wordml/symex" xmlns:wpg="http://schemas.microsoft.com/office/word/2010/wordprocessingGroup" xmlns:wpi="http://schemas.microsoft.com/office/word/2010/wordprocessingInk" xmlns:wne="http://schemas.microsoft.com/office/word/2006/wordml" xmlns:wps="http://schemas.microsoft.com/office/word/2010/wordprocessingShape" mc:Ignorable="w14 w15 w16se w16cid w16 w16cex w16sdtdh w16du wp14">
+<w:hdr xmlns:wpc="http://schemas.microsoft.com/office/word/2010/wordprocessingCanvas" xmlns:mc="http://schemas.openxmlformats.org/markup-compatibility/2006" xmlns:o="urn:schemas-microsoft-com:office:office" xmlns:r="http://schemas.openxmlformats.org/officeDocument/2006/relationships" xmlns:m="http://schemas.openxmlformats.org/officeDocument/2006/math" xmlns:v="urn:schemas-microsoft-com:vml" xmlns:wp14="http://schemas.microsoft.com/office/word/2010/wordprocessingDrawing" xmlns:wp="http://schemas.openxmlformats.org/drawingml/2006/wordprocessingDrawing" xmlns:w10="urn:schemas-microsoft-com:office:word" xmlns:w="http://schemas.openxmlformats.org/wordprocessingml/2006/main" xmlns:w14="http://schemas.microsoft.com/office/word/2010/wordml" xmlns:w15="http://schemas.microsoft.com/office/word/2012/wordml" xmlns:wpg="http://schemas.microsoft.com/office/word/2010/wordprocessingGroup" xmlns:wpi="http://schemas.microsoft.com/office/word/2010/wordprocessingInk" xmlns:wne="http://schemas.microsoft.com/office/word/2006/wordml" xmlns:wps="http://schemas.microsoft.com/office/word/2010/wordprocessingShape" mc:Ignorable="w14 w15 wp14">
   <w:p>
     <w:pPr>
       <w:pBdr>
@@ -10316,7 +10426,7 @@
 </file>
 
 <file path=word/header4.xml><?xml version="1.0" encoding="utf-8"?>
-<w:hdr xmlns:wpc="http://schemas.microsoft.com/office/word/2010/wordprocessingCanvas" xmlns:cx="http://schemas.microsoft.com/office/drawing/2014/chartex" xmlns:cx1="http://schemas.microsoft.com/office/drawing/2015/9/8/chartex" xmlns:cx2="http://schemas.microsoft.com/office/drawing/2015/10/21/chartex" xmlns:cx3="http://schemas.microsoft.com/office/drawing/2016/5/9/chartex" xmlns:cx4="http://schemas.microsoft.com/office/drawing/2016/5/10/chartex" xmlns:cx5="http://schemas.microsoft.com/office/drawing/2016/5/11/chartex" xmlns:cx6="http://schemas.microsoft.com/office/drawing/2016/5/12/chartex" xmlns:cx7="http://schemas.microsoft.com/office/drawing/2016/5/13/chartex" xmlns:cx8="http://schemas.microsoft.com/office/drawing/2016/5/14/chartex" xmlns:mc="http://schemas.openxmlformats.org/markup-compatibility/2006" xmlns:aink="http://schemas.microsoft.com/office/drawing/2016/ink" xmlns:am3d="http://schemas.microsoft.com/office/drawing/2017/model3d" xmlns:o="urn:schemas-microsoft-com:office:office" xmlns:oel="http://schemas.microsoft.com/office/2019/extlst" xmlns:r="http://schemas.openxmlformats.org/officeDocument/2006/relationships" xmlns:m="http://schemas.openxmlformats.org/officeDocument/2006/math" xmlns:v="urn:schemas-microsoft-com:vml" xmlns:wp14="http://schemas.microsoft.com/office/word/2010/wordprocessingDrawing" xmlns:wp="http://schemas.openxmlformats.org/drawingml/2006/wordprocessingDrawing" xmlns:w10="urn:schemas-microsoft-com:office:word" xmlns:w="http://schemas.openxmlformats.org/wordprocessingml/2006/main" xmlns:w14="http://schemas.microsoft.com/office/word/2010/wordml" xmlns:w15="http://schemas.microsoft.com/office/word/2012/wordml" xmlns:w16cex="http://schemas.microsoft.com/office/word/2018/wordml/cex" xmlns:w16cid="http://schemas.microsoft.com/office/word/2016/wordml/cid" xmlns:w16="http://schemas.microsoft.com/office/word/2018/wordml" xmlns:w16du="http://schemas.microsoft.com/office/word/2023/wordml/word16du" xmlns:w16sdtdh="http://schemas.microsoft.com/office/word/2020/wordml/sdtdatahash" xmlns:w16se="http://schemas.microsoft.com/office/word/2015/wordml/symex" xmlns:wpg="http://schemas.microsoft.com/office/word/2010/wordprocessingGroup" xmlns:wpi="http://schemas.microsoft.com/office/word/2010/wordprocessingInk" xmlns:wne="http://schemas.microsoft.com/office/word/2006/wordml" xmlns:wps="http://schemas.microsoft.com/office/word/2010/wordprocessingShape" mc:Ignorable="w14 w15 w16se w16cid w16 w16cex w16sdtdh w16du wp14">
+<w:hdr xmlns:wpc="http://schemas.microsoft.com/office/word/2010/wordprocessingCanvas" xmlns:mc="http://schemas.openxmlformats.org/markup-compatibility/2006" xmlns:o="urn:schemas-microsoft-com:office:office" xmlns:r="http://schemas.openxmlformats.org/officeDocument/2006/relationships" xmlns:m="http://schemas.openxmlformats.org/officeDocument/2006/math" xmlns:v="urn:schemas-microsoft-com:vml" xmlns:wp14="http://schemas.microsoft.com/office/word/2010/wordprocessingDrawing" xmlns:wp="http://schemas.openxmlformats.org/drawingml/2006/wordprocessingDrawing" xmlns:w10="urn:schemas-microsoft-com:office:word" xmlns:w="http://schemas.openxmlformats.org/wordprocessingml/2006/main" xmlns:w14="http://schemas.microsoft.com/office/word/2010/wordml" xmlns:w15="http://schemas.microsoft.com/office/word/2012/wordml" xmlns:wpg="http://schemas.microsoft.com/office/word/2010/wordprocessingGroup" xmlns:wpi="http://schemas.microsoft.com/office/word/2010/wordprocessingInk" xmlns:wne="http://schemas.microsoft.com/office/word/2006/wordml" xmlns:wps="http://schemas.microsoft.com/office/word/2010/wordprocessingShape" mc:Ignorable="w14 w15 wp14">
   <w:p>
     <w:pPr>
       <w:widowControl w:val="0"/>
@@ -10387,6 +10497,7 @@
             <w:rPr>
               <w:noProof/>
               <w:color w:val="000000"/>
+              <w:lang w:val="es-AR"/>
             </w:rPr>
             <w:drawing>
               <wp:inline distT="0" distB="0" distL="114300" distR="114300">
@@ -10538,7 +10649,7 @@
 </file>
 
 <file path=word/header5.xml><?xml version="1.0" encoding="utf-8"?>
-<w:hdr xmlns:wpc="http://schemas.microsoft.com/office/word/2010/wordprocessingCanvas" xmlns:cx="http://schemas.microsoft.com/office/drawing/2014/chartex" xmlns:cx1="http://schemas.microsoft.com/office/drawing/2015/9/8/chartex" xmlns:cx2="http://schemas.microsoft.com/office/drawing/2015/10/21/chartex" xmlns:cx3="http://schemas.microsoft.com/office/drawing/2016/5/9/chartex" xmlns:cx4="http://schemas.microsoft.com/office/drawing/2016/5/10/chartex" xmlns:cx5="http://schemas.microsoft.com/office/drawing/2016/5/11/chartex" xmlns:cx6="http://schemas.microsoft.com/office/drawing/2016/5/12/chartex" xmlns:cx7="http://schemas.microsoft.com/office/drawing/2016/5/13/chartex" xmlns:cx8="http://schemas.microsoft.com/office/drawing/2016/5/14/chartex" xmlns:mc="http://schemas.openxmlformats.org/markup-compatibility/2006" xmlns:aink="http://schemas.microsoft.com/office/drawing/2016/ink" xmlns:am3d="http://schemas.microsoft.com/office/drawing/2017/model3d" xmlns:o="urn:schemas-microsoft-com:office:office" xmlns:oel="http://schemas.microsoft.com/office/2019/extlst" xmlns:r="http://schemas.openxmlformats.org/officeDocument/2006/relationships" xmlns:m="http://schemas.openxmlformats.org/officeDocument/2006/math" xmlns:v="urn:schemas-microsoft-com:vml" xmlns:wp14="http://schemas.microsoft.com/office/word/2010/wordprocessingDrawing" xmlns:wp="http://schemas.openxmlformats.org/drawingml/2006/wordprocessingDrawing" xmlns:w10="urn:schemas-microsoft-com:office:word" xmlns:w="http://schemas.openxmlformats.org/wordprocessingml/2006/main" xmlns:w14="http://schemas.microsoft.com/office/word/2010/wordml" xmlns:w15="http://schemas.microsoft.com/office/word/2012/wordml" xmlns:w16cex="http://schemas.microsoft.com/office/word/2018/wordml/cex" xmlns:w16cid="http://schemas.microsoft.com/office/word/2016/wordml/cid" xmlns:w16="http://schemas.microsoft.com/office/word/2018/wordml" xmlns:w16du="http://schemas.microsoft.com/office/word/2023/wordml/word16du" xmlns:w16sdtdh="http://schemas.microsoft.com/office/word/2020/wordml/sdtdatahash" xmlns:w16se="http://schemas.microsoft.com/office/word/2015/wordml/symex" xmlns:wpg="http://schemas.microsoft.com/office/word/2010/wordprocessingGroup" xmlns:wpi="http://schemas.microsoft.com/office/word/2010/wordprocessingInk" xmlns:wne="http://schemas.microsoft.com/office/word/2006/wordml" xmlns:wps="http://schemas.microsoft.com/office/word/2010/wordprocessingShape" mc:Ignorable="w14 w15 w16se w16cid w16 w16cex w16sdtdh w16du wp14">
+<w:hdr xmlns:wpc="http://schemas.microsoft.com/office/word/2010/wordprocessingCanvas" xmlns:mc="http://schemas.openxmlformats.org/markup-compatibility/2006" xmlns:o="urn:schemas-microsoft-com:office:office" xmlns:r="http://schemas.openxmlformats.org/officeDocument/2006/relationships" xmlns:m="http://schemas.openxmlformats.org/officeDocument/2006/math" xmlns:v="urn:schemas-microsoft-com:vml" xmlns:wp14="http://schemas.microsoft.com/office/word/2010/wordprocessingDrawing" xmlns:wp="http://schemas.openxmlformats.org/drawingml/2006/wordprocessingDrawing" xmlns:w10="urn:schemas-microsoft-com:office:word" xmlns:w="http://schemas.openxmlformats.org/wordprocessingml/2006/main" xmlns:w14="http://schemas.microsoft.com/office/word/2010/wordml" xmlns:w15="http://schemas.microsoft.com/office/word/2012/wordml" xmlns:wpg="http://schemas.microsoft.com/office/word/2010/wordprocessingGroup" xmlns:wpi="http://schemas.microsoft.com/office/word/2010/wordprocessingInk" xmlns:wne="http://schemas.microsoft.com/office/word/2006/wordml" xmlns:wps="http://schemas.microsoft.com/office/word/2010/wordprocessingShape" mc:Ignorable="w14 w15 wp14">
   <w:p>
     <w:pPr>
       <w:pBdr>
@@ -10562,7 +10673,7 @@
 </file>
 
 <file path=word/header6.xml><?xml version="1.0" encoding="utf-8"?>
-<w:hdr xmlns:wpc="http://schemas.microsoft.com/office/word/2010/wordprocessingCanvas" xmlns:cx="http://schemas.microsoft.com/office/drawing/2014/chartex" xmlns:cx1="http://schemas.microsoft.com/office/drawing/2015/9/8/chartex" xmlns:cx2="http://schemas.microsoft.com/office/drawing/2015/10/21/chartex" xmlns:cx3="http://schemas.microsoft.com/office/drawing/2016/5/9/chartex" xmlns:cx4="http://schemas.microsoft.com/office/drawing/2016/5/10/chartex" xmlns:cx5="http://schemas.microsoft.com/office/drawing/2016/5/11/chartex" xmlns:cx6="http://schemas.microsoft.com/office/drawing/2016/5/12/chartex" xmlns:cx7="http://schemas.microsoft.com/office/drawing/2016/5/13/chartex" xmlns:cx8="http://schemas.microsoft.com/office/drawing/2016/5/14/chartex" xmlns:mc="http://schemas.openxmlformats.org/markup-compatibility/2006" xmlns:aink="http://schemas.microsoft.com/office/drawing/2016/ink" xmlns:am3d="http://schemas.microsoft.com/office/drawing/2017/model3d" xmlns:o="urn:schemas-microsoft-com:office:office" xmlns:oel="http://schemas.microsoft.com/office/2019/extlst" xmlns:r="http://schemas.openxmlformats.org/officeDocument/2006/relationships" xmlns:m="http://schemas.openxmlformats.org/officeDocument/2006/math" xmlns:v="urn:schemas-microsoft-com:vml" xmlns:wp14="http://schemas.microsoft.com/office/word/2010/wordprocessingDrawing" xmlns:wp="http://schemas.openxmlformats.org/drawingml/2006/wordprocessingDrawing" xmlns:w10="urn:schemas-microsoft-com:office:word" xmlns:w="http://schemas.openxmlformats.org/wordprocessingml/2006/main" xmlns:w14="http://schemas.microsoft.com/office/word/2010/wordml" xmlns:w15="http://schemas.microsoft.com/office/word/2012/wordml" xmlns:w16cex="http://schemas.microsoft.com/office/word/2018/wordml/cex" xmlns:w16cid="http://schemas.microsoft.com/office/word/2016/wordml/cid" xmlns:w16="http://schemas.microsoft.com/office/word/2018/wordml" xmlns:w16du="http://schemas.microsoft.com/office/word/2023/wordml/word16du" xmlns:w16sdtdh="http://schemas.microsoft.com/office/word/2020/wordml/sdtdatahash" xmlns:w16se="http://schemas.microsoft.com/office/word/2015/wordml/symex" xmlns:wpg="http://schemas.microsoft.com/office/word/2010/wordprocessingGroup" xmlns:wpi="http://schemas.microsoft.com/office/word/2010/wordprocessingInk" xmlns:wne="http://schemas.microsoft.com/office/word/2006/wordml" xmlns:wps="http://schemas.microsoft.com/office/word/2010/wordprocessingShape" mc:Ignorable="w14 w15 w16se w16cid w16 w16cex w16sdtdh w16du wp14">
+<w:hdr xmlns:wpc="http://schemas.microsoft.com/office/word/2010/wordprocessingCanvas" xmlns:mc="http://schemas.openxmlformats.org/markup-compatibility/2006" xmlns:o="urn:schemas-microsoft-com:office:office" xmlns:r="http://schemas.openxmlformats.org/officeDocument/2006/relationships" xmlns:m="http://schemas.openxmlformats.org/officeDocument/2006/math" xmlns:v="urn:schemas-microsoft-com:vml" xmlns:wp14="http://schemas.microsoft.com/office/word/2010/wordprocessingDrawing" xmlns:wp="http://schemas.openxmlformats.org/drawingml/2006/wordprocessingDrawing" xmlns:w10="urn:schemas-microsoft-com:office:word" xmlns:w="http://schemas.openxmlformats.org/wordprocessingml/2006/main" xmlns:w14="http://schemas.microsoft.com/office/word/2010/wordml" xmlns:w15="http://schemas.microsoft.com/office/word/2012/wordml" xmlns:wpg="http://schemas.microsoft.com/office/word/2010/wordprocessingGroup" xmlns:wpi="http://schemas.microsoft.com/office/word/2010/wordprocessingInk" xmlns:wne="http://schemas.microsoft.com/office/word/2006/wordml" xmlns:wps="http://schemas.microsoft.com/office/word/2010/wordprocessingShape" mc:Ignorable="w14 w15 wp14">
   <w:p>
     <w:pPr>
       <w:widowControl w:val="0"/>
@@ -10633,6 +10744,7 @@
               <w:b/>
               <w:noProof/>
               <w:color w:val="241A61"/>
+              <w:lang w:val="es-AR"/>
             </w:rPr>
             <w:drawing>
               <wp:inline distT="0" distB="0" distL="114300" distR="114300">
@@ -10801,12 +10913,6 @@
             <w:rPr>
               <w:color w:val="241A61"/>
             </w:rPr>
-            <w:fldChar w:fldCharType="separate"/>
-          </w:r>
-          <w:r>
-            <w:rPr>
-              <w:color w:val="241A61"/>
-            </w:rPr>
             <w:fldChar w:fldCharType="end"/>
           </w:r>
         </w:p>
@@ -10836,7 +10942,7 @@
 </file>
 
 <file path=word/numbering.xml><?xml version="1.0" encoding="utf-8"?>
-<w:numbering xmlns:wpc="http://schemas.microsoft.com/office/word/2010/wordprocessingCanvas" xmlns:cx="http://schemas.microsoft.com/office/drawing/2014/chartex" xmlns:cx1="http://schemas.microsoft.com/office/drawing/2015/9/8/chartex" xmlns:cx2="http://schemas.microsoft.com/office/drawing/2015/10/21/chartex" xmlns:cx3="http://schemas.microsoft.com/office/drawing/2016/5/9/chartex" xmlns:cx4="http://schemas.microsoft.com/office/drawing/2016/5/10/chartex" xmlns:cx5="http://schemas.microsoft.com/office/drawing/2016/5/11/chartex" xmlns:cx6="http://schemas.microsoft.com/office/drawing/2016/5/12/chartex" xmlns:cx7="http://schemas.microsoft.com/office/drawing/2016/5/13/chartex" xmlns:cx8="http://schemas.microsoft.com/office/drawing/2016/5/14/chartex" xmlns:mc="http://schemas.openxmlformats.org/markup-compatibility/2006" xmlns:aink="http://schemas.microsoft.com/office/drawing/2016/ink" xmlns:am3d="http://schemas.microsoft.com/office/drawing/2017/model3d" xmlns:o="urn:schemas-microsoft-com:office:office" xmlns:oel="http://schemas.microsoft.com/office/2019/extlst" xmlns:r="http://schemas.openxmlformats.org/officeDocument/2006/relationships" xmlns:m="http://schemas.openxmlformats.org/officeDocument/2006/math" xmlns:v="urn:schemas-microsoft-com:vml" xmlns:wp14="http://schemas.microsoft.com/office/word/2010/wordprocessingDrawing" xmlns:wp="http://schemas.openxmlformats.org/drawingml/2006/wordprocessingDrawing" xmlns:w10="urn:schemas-microsoft-com:office:word" xmlns:w="http://schemas.openxmlformats.org/wordprocessingml/2006/main" xmlns:w14="http://schemas.microsoft.com/office/word/2010/wordml" xmlns:w15="http://schemas.microsoft.com/office/word/2012/wordml" xmlns:w16cex="http://schemas.microsoft.com/office/word/2018/wordml/cex" xmlns:w16cid="http://schemas.microsoft.com/office/word/2016/wordml/cid" xmlns:w16="http://schemas.microsoft.com/office/word/2018/wordml" xmlns:w16du="http://schemas.microsoft.com/office/word/2023/wordml/word16du" xmlns:w16sdtdh="http://schemas.microsoft.com/office/word/2020/wordml/sdtdatahash" xmlns:w16se="http://schemas.microsoft.com/office/word/2015/wordml/symex" xmlns:wpg="http://schemas.microsoft.com/office/word/2010/wordprocessingGroup" xmlns:wpi="http://schemas.microsoft.com/office/word/2010/wordprocessingInk" xmlns:wne="http://schemas.microsoft.com/office/word/2006/wordml" xmlns:wps="http://schemas.microsoft.com/office/word/2010/wordprocessingShape" mc:Ignorable="w14 w15 w16se w16cid w16 w16cex w16sdtdh w16du wp14">
+<w:numbering xmlns:wpc="http://schemas.microsoft.com/office/word/2010/wordprocessingCanvas" xmlns:mc="http://schemas.openxmlformats.org/markup-compatibility/2006" xmlns:o="urn:schemas-microsoft-com:office:office" xmlns:r="http://schemas.openxmlformats.org/officeDocument/2006/relationships" xmlns:m="http://schemas.openxmlformats.org/officeDocument/2006/math" xmlns:v="urn:schemas-microsoft-com:vml" xmlns:wp14="http://schemas.microsoft.com/office/word/2010/wordprocessingDrawing" xmlns:wp="http://schemas.openxmlformats.org/drawingml/2006/wordprocessingDrawing" xmlns:w10="urn:schemas-microsoft-com:office:word" xmlns:w="http://schemas.openxmlformats.org/wordprocessingml/2006/main" xmlns:w14="http://schemas.microsoft.com/office/word/2010/wordml" xmlns:w15="http://schemas.microsoft.com/office/word/2012/wordml" xmlns:wpg="http://schemas.microsoft.com/office/word/2010/wordprocessingGroup" xmlns:wpi="http://schemas.microsoft.com/office/word/2010/wordprocessingInk" xmlns:wne="http://schemas.microsoft.com/office/word/2006/wordml" xmlns:wps="http://schemas.microsoft.com/office/word/2010/wordprocessingShape" mc:Ignorable="w14 w15 wp14">
   <w:abstractNum w:abstractNumId="0" w15:restartNumberingAfterBreak="0">
     <w:nsid w:val="09245BC2"/>
     <w:multiLevelType w:val="multilevel"/>
@@ -11072,17 +11178,17 @@
       </w:rPr>
     </w:lvl>
   </w:abstractNum>
-  <w:num w:numId="1" w16cid:durableId="246035528">
+  <w:num w:numId="1">
     <w:abstractNumId w:val="0"/>
   </w:num>
-  <w:num w:numId="2" w16cid:durableId="349912341">
+  <w:num w:numId="2">
     <w:abstractNumId w:val="1"/>
   </w:num>
 </w:numbering>
 </file>
 
 <file path=word/styles.xml><?xml version="1.0" encoding="utf-8"?>
-<w:styles xmlns:mc="http://schemas.openxmlformats.org/markup-compatibility/2006" xmlns:r="http://schemas.openxmlformats.org/officeDocument/2006/relationships" xmlns:w="http://schemas.openxmlformats.org/wordprocessingml/2006/main" xmlns:w14="http://schemas.microsoft.com/office/word/2010/wordml" xmlns:w15="http://schemas.microsoft.com/office/word/2012/wordml" xmlns:w16cex="http://schemas.microsoft.com/office/word/2018/wordml/cex" xmlns:w16cid="http://schemas.microsoft.com/office/word/2016/wordml/cid" xmlns:w16="http://schemas.microsoft.com/office/word/2018/wordml" xmlns:w16du="http://schemas.microsoft.com/office/word/2023/wordml/word16du" xmlns:w16sdtdh="http://schemas.microsoft.com/office/word/2020/wordml/sdtdatahash" xmlns:w16se="http://schemas.microsoft.com/office/word/2015/wordml/symex" mc:Ignorable="w14 w15 w16se w16cid w16 w16cex w16sdtdh w16du">
+<w:styles xmlns:mc="http://schemas.openxmlformats.org/markup-compatibility/2006" xmlns:r="http://schemas.openxmlformats.org/officeDocument/2006/relationships" xmlns:w="http://schemas.openxmlformats.org/wordprocessingml/2006/main" xmlns:w14="http://schemas.microsoft.com/office/word/2010/wordml" xmlns:w15="http://schemas.microsoft.com/office/word/2012/wordml" mc:Ignorable="w14 w15">
   <w:docDefaults>
     <w:rPrDefault>
       <w:rPr>
@@ -11092,7 +11198,7 @@
     </w:rPrDefault>
     <w:pPrDefault/>
   </w:docDefaults>
-  <w:latentStyles w:defLockedState="0" w:defUIPriority="99" w:defSemiHidden="0" w:defUnhideWhenUsed="0" w:defQFormat="0" w:count="376">
+  <w:latentStyles w:defLockedState="0" w:defUIPriority="99" w:defSemiHidden="0" w:defUnhideWhenUsed="0" w:defQFormat="0" w:count="371">
     <w:lsdException w:name="Normal" w:uiPriority="0" w:qFormat="1"/>
     <w:lsdException w:name="heading 1" w:uiPriority="9" w:qFormat="1"/>
     <w:lsdException w:name="heading 2" w:semiHidden="1" w:uiPriority="9" w:unhideWhenUsed="1" w:qFormat="1"/>
@@ -11464,11 +11570,6 @@
     <w:lsdException w:name="List Table 5 Dark Accent 6" w:uiPriority="50"/>
     <w:lsdException w:name="List Table 6 Colorful Accent 6" w:uiPriority="51"/>
     <w:lsdException w:name="List Table 7 Colorful Accent 6" w:uiPriority="52"/>
-    <w:lsdException w:name="Mention" w:semiHidden="1" w:unhideWhenUsed="1"/>
-    <w:lsdException w:name="Smart Hyperlink" w:semiHidden="1" w:unhideWhenUsed="1"/>
-    <w:lsdException w:name="Hashtag" w:semiHidden="1" w:unhideWhenUsed="1"/>
-    <w:lsdException w:name="Unresolved Mention" w:semiHidden="1" w:unhideWhenUsed="1"/>
-    <w:lsdException w:name="Smart Link" w:semiHidden="1" w:unhideWhenUsed="1"/>
   </w:latentStyles>
   <w:style w:type="paragraph" w:default="1" w:styleId="Normal">
     <w:name w:val="Normal"/>
@@ -11592,6 +11693,7 @@
   <w:style w:type="character" w:default="1" w:styleId="Fuentedeprrafopredeter">
     <w:name w:val="Default Paragraph Font"/>
     <w:uiPriority w:val="1"/>
+    <w:semiHidden/>
     <w:unhideWhenUsed/>
   </w:style>
   <w:style w:type="table" w:default="1" w:styleId="Tablanormal">
@@ -11626,7 +11728,7 @@
       </w:tblCellMar>
     </w:tblPr>
   </w:style>
-  <w:style w:type="paragraph" w:styleId="Ttulo">
+  <w:style w:type="paragraph" w:styleId="Puesto">
     <w:name w:val="Title"/>
     <w:basedOn w:val="Normal"/>
     <w:next w:val="Normal"/>
@@ -11668,9 +11770,7 @@
       <w:tblStyleRowBandSize w:val="1"/>
       <w:tblStyleColBandSize w:val="1"/>
       <w:tblCellMar>
-        <w:top w:w="0" w:type="dxa"/>
         <w:left w:w="70" w:type="dxa"/>
-        <w:bottom w:w="0" w:type="dxa"/>
         <w:right w:w="70" w:type="dxa"/>
       </w:tblCellMar>
     </w:tblPr>
@@ -11681,9 +11781,7 @@
       <w:tblStyleRowBandSize w:val="1"/>
       <w:tblStyleColBandSize w:val="1"/>
       <w:tblCellMar>
-        <w:top w:w="0" w:type="dxa"/>
         <w:left w:w="70" w:type="dxa"/>
-        <w:bottom w:w="0" w:type="dxa"/>
         <w:right w:w="70" w:type="dxa"/>
       </w:tblCellMar>
     </w:tblPr>
@@ -11694,9 +11792,7 @@
       <w:tblStyleRowBandSize w:val="1"/>
       <w:tblStyleColBandSize w:val="1"/>
       <w:tblCellMar>
-        <w:top w:w="0" w:type="dxa"/>
         <w:left w:w="70" w:type="dxa"/>
-        <w:bottom w:w="0" w:type="dxa"/>
         <w:right w:w="70" w:type="dxa"/>
       </w:tblCellMar>
     </w:tblPr>
@@ -11707,9 +11803,7 @@
       <w:tblStyleRowBandSize w:val="1"/>
       <w:tblStyleColBandSize w:val="1"/>
       <w:tblCellMar>
-        <w:top w:w="0" w:type="dxa"/>
         <w:left w:w="70" w:type="dxa"/>
-        <w:bottom w:w="0" w:type="dxa"/>
         <w:right w:w="70" w:type="dxa"/>
       </w:tblCellMar>
     </w:tblPr>
@@ -11720,9 +11814,7 @@
       <w:tblStyleRowBandSize w:val="1"/>
       <w:tblStyleColBandSize w:val="1"/>
       <w:tblCellMar>
-        <w:top w:w="0" w:type="dxa"/>
         <w:left w:w="70" w:type="dxa"/>
-        <w:bottom w:w="0" w:type="dxa"/>
         <w:right w:w="70" w:type="dxa"/>
       </w:tblCellMar>
     </w:tblPr>
@@ -11733,9 +11825,7 @@
       <w:tblStyleRowBandSize w:val="1"/>
       <w:tblStyleColBandSize w:val="1"/>
       <w:tblCellMar>
-        <w:top w:w="0" w:type="dxa"/>
         <w:left w:w="70" w:type="dxa"/>
-        <w:bottom w:w="0" w:type="dxa"/>
         <w:right w:w="70" w:type="dxa"/>
       </w:tblCellMar>
     </w:tblPr>
@@ -11746,9 +11836,7 @@
       <w:tblStyleRowBandSize w:val="1"/>
       <w:tblStyleColBandSize w:val="1"/>
       <w:tblCellMar>
-        <w:top w:w="0" w:type="dxa"/>
         <w:left w:w="70" w:type="dxa"/>
-        <w:bottom w:w="0" w:type="dxa"/>
         <w:right w:w="70" w:type="dxa"/>
       </w:tblCellMar>
     </w:tblPr>
@@ -11759,9 +11847,7 @@
       <w:tblStyleRowBandSize w:val="1"/>
       <w:tblStyleColBandSize w:val="1"/>
       <w:tblCellMar>
-        <w:top w:w="0" w:type="dxa"/>
         <w:left w:w="70" w:type="dxa"/>
-        <w:bottom w:w="0" w:type="dxa"/>
         <w:right w:w="70" w:type="dxa"/>
       </w:tblCellMar>
     </w:tblPr>
@@ -11772,9 +11858,7 @@
       <w:tblStyleRowBandSize w:val="1"/>
       <w:tblStyleColBandSize w:val="1"/>
       <w:tblCellMar>
-        <w:top w:w="0" w:type="dxa"/>
         <w:left w:w="70" w:type="dxa"/>
-        <w:bottom w:w="0" w:type="dxa"/>
         <w:right w:w="70" w:type="dxa"/>
       </w:tblCellMar>
     </w:tblPr>
@@ -11785,9 +11869,7 @@
       <w:tblStyleRowBandSize w:val="1"/>
       <w:tblStyleColBandSize w:val="1"/>
       <w:tblCellMar>
-        <w:top w:w="0" w:type="dxa"/>
         <w:left w:w="70" w:type="dxa"/>
-        <w:bottom w:w="0" w:type="dxa"/>
         <w:right w:w="70" w:type="dxa"/>
       </w:tblCellMar>
     </w:tblPr>
@@ -11798,9 +11880,7 @@
       <w:tblStyleRowBandSize w:val="1"/>
       <w:tblStyleColBandSize w:val="1"/>
       <w:tblCellMar>
-        <w:top w:w="0" w:type="dxa"/>
         <w:left w:w="70" w:type="dxa"/>
-        <w:bottom w:w="0" w:type="dxa"/>
         <w:right w:w="70" w:type="dxa"/>
       </w:tblCellMar>
     </w:tblPr>
@@ -11811,9 +11891,7 @@
       <w:tblStyleRowBandSize w:val="1"/>
       <w:tblStyleColBandSize w:val="1"/>
       <w:tblCellMar>
-        <w:top w:w="0" w:type="dxa"/>
         <w:left w:w="70" w:type="dxa"/>
-        <w:bottom w:w="0" w:type="dxa"/>
         <w:right w:w="70" w:type="dxa"/>
       </w:tblCellMar>
     </w:tblPr>
@@ -11824,9 +11902,7 @@
       <w:tblStyleRowBandSize w:val="1"/>
       <w:tblStyleColBandSize w:val="1"/>
       <w:tblCellMar>
-        <w:top w:w="0" w:type="dxa"/>
         <w:left w:w="70" w:type="dxa"/>
-        <w:bottom w:w="0" w:type="dxa"/>
         <w:right w:w="70" w:type="dxa"/>
       </w:tblCellMar>
     </w:tblPr>
@@ -11837,9 +11913,7 @@
       <w:tblStyleRowBandSize w:val="1"/>
       <w:tblStyleColBandSize w:val="1"/>
       <w:tblCellMar>
-        <w:top w:w="0" w:type="dxa"/>
         <w:left w:w="70" w:type="dxa"/>
-        <w:bottom w:w="0" w:type="dxa"/>
         <w:right w:w="70" w:type="dxa"/>
       </w:tblCellMar>
     </w:tblPr>
@@ -11850,9 +11924,7 @@
       <w:tblStyleRowBandSize w:val="1"/>
       <w:tblStyleColBandSize w:val="1"/>
       <w:tblCellMar>
-        <w:top w:w="0" w:type="dxa"/>
         <w:left w:w="70" w:type="dxa"/>
-        <w:bottom w:w="0" w:type="dxa"/>
         <w:right w:w="70" w:type="dxa"/>
       </w:tblCellMar>
     </w:tblPr>
@@ -11863,9 +11935,7 @@
       <w:tblStyleRowBandSize w:val="1"/>
       <w:tblStyleColBandSize w:val="1"/>
       <w:tblCellMar>
-        <w:top w:w="0" w:type="dxa"/>
         <w:left w:w="70" w:type="dxa"/>
-        <w:bottom w:w="0" w:type="dxa"/>
         <w:right w:w="70" w:type="dxa"/>
       </w:tblCellMar>
     </w:tblPr>
@@ -11876,9 +11946,7 @@
       <w:tblStyleRowBandSize w:val="1"/>
       <w:tblStyleColBandSize w:val="1"/>
       <w:tblCellMar>
-        <w:top w:w="0" w:type="dxa"/>
         <w:left w:w="70" w:type="dxa"/>
-        <w:bottom w:w="0" w:type="dxa"/>
         <w:right w:w="70" w:type="dxa"/>
       </w:tblCellMar>
     </w:tblPr>
@@ -11889,9 +11957,7 @@
       <w:tblStyleRowBandSize w:val="1"/>
       <w:tblStyleColBandSize w:val="1"/>
       <w:tblCellMar>
-        <w:top w:w="0" w:type="dxa"/>
         <w:left w:w="70" w:type="dxa"/>
-        <w:bottom w:w="0" w:type="dxa"/>
         <w:right w:w="70" w:type="dxa"/>
       </w:tblCellMar>
     </w:tblPr>
@@ -11902,9 +11968,7 @@
       <w:tblStyleRowBandSize w:val="1"/>
       <w:tblStyleColBandSize w:val="1"/>
       <w:tblCellMar>
-        <w:top w:w="0" w:type="dxa"/>
         <w:left w:w="70" w:type="dxa"/>
-        <w:bottom w:w="0" w:type="dxa"/>
         <w:right w:w="70" w:type="dxa"/>
       </w:tblCellMar>
     </w:tblPr>
@@ -11915,9 +11979,7 @@
       <w:tblStyleRowBandSize w:val="1"/>
       <w:tblStyleColBandSize w:val="1"/>
       <w:tblCellMar>
-        <w:top w:w="0" w:type="dxa"/>
         <w:left w:w="70" w:type="dxa"/>
-        <w:bottom w:w="0" w:type="dxa"/>
         <w:right w:w="70" w:type="dxa"/>
       </w:tblCellMar>
     </w:tblPr>
@@ -11928,9 +11990,7 @@
       <w:tblStyleRowBandSize w:val="1"/>
       <w:tblStyleColBandSize w:val="1"/>
       <w:tblCellMar>
-        <w:top w:w="0" w:type="dxa"/>
         <w:left w:w="70" w:type="dxa"/>
-        <w:bottom w:w="0" w:type="dxa"/>
         <w:right w:w="70" w:type="dxa"/>
       </w:tblCellMar>
     </w:tblPr>
@@ -11941,9 +12001,7 @@
       <w:tblStyleRowBandSize w:val="1"/>
       <w:tblStyleColBandSize w:val="1"/>
       <w:tblCellMar>
-        <w:top w:w="0" w:type="dxa"/>
         <w:left w:w="70" w:type="dxa"/>
-        <w:bottom w:w="0" w:type="dxa"/>
         <w:right w:w="70" w:type="dxa"/>
       </w:tblCellMar>
     </w:tblPr>

</xml_diff>

<commit_message>
Arreglos menores a Documentación IEEE 830
</commit_message>
<xml_diff>
--- a/DOCUMENTACION/IEEE-830.docx
+++ b/DOCUMENTACION/IEEE-830.docx
@@ -256,24 +256,12 @@
         <w:gridCol w:w="5764"/>
       </w:tblGrid>
       <w:tr>
-        <w:tblPrEx>
-          <w:tblCellMar>
-            <w:top w:w="0" w:type="dxa"/>
-            <w:bottom w:w="0" w:type="dxa"/>
-          </w:tblCellMar>
-        </w:tblPrEx>
         <w:trPr>
           <w:trHeight w:val="1"/>
         </w:trPr>
         <w:tc>
           <w:tcPr>
             <w:tcW w:w="5764" w:type="dxa"/>
-            <w:tcBorders>
-              <w:top w:val="single" w:sz="4" w:space="0" w:color="292929"/>
-              <w:left w:val="single" w:sz="0" w:space="0" w:color="000000"/>
-              <w:bottom w:val="single" w:sz="0" w:space="0" w:color="000000"/>
-              <w:right w:val="single" w:sz="0" w:space="0" w:color="000000"/>
-            </w:tcBorders>
             <w:shd w:val="clear" w:color="000000" w:fill="FFFFFF"/>
             <w:tcMar>
               <w:left w:w="70" w:type="dxa"/>
@@ -491,24 +479,12 @@
         <w:gridCol w:w="2994"/>
       </w:tblGrid>
       <w:tr>
-        <w:tblPrEx>
-          <w:tblCellMar>
-            <w:top w:w="0" w:type="dxa"/>
-            <w:bottom w:w="0" w:type="dxa"/>
-          </w:tblCellMar>
-        </w:tblPrEx>
         <w:trPr>
           <w:trHeight w:val="1"/>
         </w:trPr>
         <w:tc>
           <w:tcPr>
             <w:tcW w:w="2125" w:type="dxa"/>
-            <w:tcBorders>
-              <w:top w:val="single" w:sz="4" w:space="0" w:color="292929"/>
-              <w:left w:val="single" w:sz="0" w:space="0" w:color="000000"/>
-              <w:bottom w:val="single" w:sz="0" w:space="0" w:color="000000"/>
-              <w:right w:val="single" w:sz="0" w:space="0" w:color="000000"/>
-            </w:tcBorders>
             <w:shd w:val="clear" w:color="000000" w:fill="FFFFFF"/>
             <w:tcMar>
               <w:left w:w="70" w:type="dxa"/>
@@ -532,12 +508,6 @@
         <w:tc>
           <w:tcPr>
             <w:tcW w:w="825" w:type="dxa"/>
-            <w:tcBorders>
-              <w:top w:val="single" w:sz="4" w:space="0" w:color="292929"/>
-              <w:left w:val="single" w:sz="0" w:space="0" w:color="000000"/>
-              <w:bottom w:val="single" w:sz="0" w:space="0" w:color="000000"/>
-              <w:right w:val="single" w:sz="0" w:space="0" w:color="000000"/>
-            </w:tcBorders>
             <w:shd w:val="clear" w:color="000000" w:fill="FFFFFF"/>
             <w:tcMar>
               <w:left w:w="70" w:type="dxa"/>
@@ -558,12 +528,6 @@
         <w:tc>
           <w:tcPr>
             <w:tcW w:w="2994" w:type="dxa"/>
-            <w:tcBorders>
-              <w:top w:val="single" w:sz="4" w:space="0" w:color="292929"/>
-              <w:left w:val="single" w:sz="0" w:space="0" w:color="000000"/>
-              <w:bottom w:val="single" w:sz="0" w:space="0" w:color="000000"/>
-              <w:right w:val="single" w:sz="0" w:space="0" w:color="000000"/>
-            </w:tcBorders>
             <w:shd w:val="clear" w:color="000000" w:fill="FFFFFF"/>
             <w:tcMar>
               <w:left w:w="70" w:type="dxa"/>
@@ -627,13 +591,26 @@
           <w:sz w:val="32"/>
         </w:rPr>
       </w:pPr>
-      <w:r>
+    </w:p>
+    <w:p>
+      <w:pPr>
+        <w:spacing w:after="60" w:line="240" w:lineRule="auto"/>
+        <w:ind w:left="360" w:hanging="360"/>
         <w:rPr>
           <w:rFonts w:ascii="Arial" w:eastAsia="Arial" w:hAnsi="Arial" w:cs="Arial"/>
           <w:b/>
           <w:color w:val="000000"/>
           <w:sz w:val="32"/>
         </w:rPr>
+      </w:pPr>
+      <w:r>
+        <w:rPr>
+          <w:rFonts w:ascii="Arial" w:eastAsia="Arial" w:hAnsi="Arial" w:cs="Arial"/>
+          <w:b/>
+          <w:color w:val="000000"/>
+          <w:sz w:val="32"/>
+        </w:rPr>
+        <w:lastRenderedPageBreak/>
         <w:t>Ficha del documento</w:t>
       </w:r>
     </w:p>
@@ -670,12 +647,6 @@
         <w:gridCol w:w="3285"/>
       </w:tblGrid>
       <w:tr>
-        <w:tblPrEx>
-          <w:tblCellMar>
-            <w:top w:w="0" w:type="dxa"/>
-            <w:bottom w:w="0" w:type="dxa"/>
-          </w:tblCellMar>
-        </w:tblPrEx>
         <w:trPr>
           <w:trHeight w:val="1"/>
         </w:trPr>
@@ -797,12 +768,6 @@
         </w:tc>
       </w:tr>
       <w:tr>
-        <w:tblPrEx>
-          <w:tblCellMar>
-            <w:top w:w="0" w:type="dxa"/>
-            <w:bottom w:w="0" w:type="dxa"/>
-          </w:tblCellMar>
-        </w:tblPrEx>
         <w:tc>
           <w:tcPr>
             <w:tcW w:w="1188" w:type="dxa"/>
@@ -1012,7 +977,7 @@
     </w:p>
     <w:p>
       <w:pPr>
-        <w:spacing w:before="40" w:after="40" w:line="240" w:lineRule="auto"/>
+        <w:spacing w:before="120" w:after="60" w:line="240" w:lineRule="auto"/>
         <w:rPr>
           <w:rFonts w:ascii="Arial" w:eastAsia="Arial" w:hAnsi="Arial" w:cs="Arial"/>
         </w:rPr>
@@ -1028,25 +993,6 @@
         <w:ind w:left="357" w:hanging="357"/>
         <w:rPr>
           <w:rFonts w:ascii="Arial" w:eastAsia="Arial" w:hAnsi="Arial" w:cs="Arial"/>
-        </w:rPr>
-      </w:pPr>
-      <w:r>
-        <w:rPr>
-          <w:rFonts w:ascii="Arial" w:eastAsia="Arial" w:hAnsi="Arial" w:cs="Arial"/>
-        </w:rPr>
-        <w:t xml:space="preserve"> </w:t>
-      </w:r>
-    </w:p>
-    <w:p>
-      <w:pPr>
-        <w:numPr>
-          <w:ilvl w:val="0"/>
-          <w:numId w:val="1"/>
-        </w:numPr>
-        <w:spacing w:before="120" w:after="60" w:line="240" w:lineRule="auto"/>
-        <w:ind w:left="357" w:hanging="357"/>
-        <w:rPr>
-          <w:rFonts w:ascii="Arial" w:eastAsia="Arial" w:hAnsi="Arial" w:cs="Arial"/>
           <w:b/>
           <w:color w:val="000000"/>
           <w:sz w:val="32"/>
@@ -1095,13 +1041,7 @@
         <w:rPr>
           <w:rFonts w:ascii="Arial" w:eastAsia="Arial" w:hAnsi="Arial" w:cs="Arial"/>
         </w:rPr>
-        <w:t>Este documento es una Especificación de Requisitos Software (ERS) para la página web de ventas de la empresa Animati S.A. Esta especificación se ha estructurado basándose en las directrices dadas por el estándar IEEE Práctica Recomendada para Especificacio</w:t>
-      </w:r>
-      <w:r>
-        <w:rPr>
-          <w:rFonts w:ascii="Arial" w:eastAsia="Arial" w:hAnsi="Arial" w:cs="Arial"/>
-        </w:rPr>
-        <w:t>nes de Requisitos Software ANSI/IEEE 830, 1998.</w:t>
+        <w:t>Este documento es una Especificación de Requisitos Software (ERS) para la página web de ventas de la empresa Animati S.A. Esta especificación se ha estructurado basándose en las directrices dadas por el estándar IEEE Práctica Recomendada para Especificaciones de Requisitos Software ANSI/IEEE 830, 1998.</w:t>
       </w:r>
     </w:p>
     <w:p>
@@ -1170,13 +1110,7 @@
           <w:rFonts w:ascii="Arial" w:eastAsia="Arial" w:hAnsi="Arial" w:cs="Arial"/>
         </w:rPr>
         <w:tab/>
-        <w:t xml:space="preserve">Esta documentación describe los requisitos funcionales y no funcionales para la tienda virtual de papelería. La aplicación permite a los usuarios registrarse, iniciar sesión y ver un catálogo de </w:t>
-      </w:r>
-      <w:r>
-        <w:rPr>
-          <w:rFonts w:ascii="Arial" w:eastAsia="Arial" w:hAnsi="Arial" w:cs="Arial"/>
-        </w:rPr>
-        <w:t>productos de papelería, como así también poder tener un carrito de compras donde el usuario de la página web pueda comprar los productos que se ofrecen, mediante un pago virtual.</w:t>
+        <w:t>Esta documentación describe los requisitos funcionales y no funcionales para la tienda virtual de papelería. La aplicación permite a los usuarios registrarse, iniciar sesión y ver un catálogo de productos de papelería, como así también poder tener un carrito de compras donde el usuario de la página web pueda comprar los productos que se ofrecen, mediante un pago virtual.</w:t>
       </w:r>
     </w:p>
     <w:p>
@@ -1229,33 +1163,21 @@
         <w:rPr>
           <w:rFonts w:ascii="Arial" w:eastAsia="Arial" w:hAnsi="Arial" w:cs="Arial"/>
         </w:rPr>
-        <w:t>Esta especificación de requisitos está dirigida al usuario del siste</w:t>
+        <w:t>Esta especificación de requisitos está dirigida al usuario del sistema y describe las funcionalidades que estarán disponibles en la tienda virtual de papelería. El alcance del proyecto abarca las siguientes áreas:</w:t>
       </w:r>
+    </w:p>
+    <w:p>
+      <w:pPr>
+        <w:spacing w:before="120" w:after="60" w:line="240" w:lineRule="auto"/>
+        <w:rPr>
+          <w:rFonts w:ascii="Arial" w:eastAsia="Arial" w:hAnsi="Arial" w:cs="Arial"/>
+        </w:rPr>
+      </w:pPr>
       <w:r>
         <w:rPr>
           <w:rFonts w:ascii="Arial" w:eastAsia="Arial" w:hAnsi="Arial" w:cs="Arial"/>
         </w:rPr>
-        <w:t>ma y describe las funcionalidades que estarán disponibles en la tienda virtual de papelería. El alcance del proyecto abarca las siguientes áreas:</w:t>
-      </w:r>
-    </w:p>
-    <w:p>
-      <w:pPr>
-        <w:spacing w:before="120" w:after="60" w:line="240" w:lineRule="auto"/>
-        <w:rPr>
-          <w:rFonts w:ascii="Arial" w:eastAsia="Arial" w:hAnsi="Arial" w:cs="Arial"/>
-        </w:rPr>
-      </w:pPr>
-      <w:r>
-        <w:rPr>
-          <w:rFonts w:ascii="Arial" w:eastAsia="Arial" w:hAnsi="Arial" w:cs="Arial"/>
-        </w:rPr>
-        <w:t>Registro de Usuarios: Los usuarios podrán crear cuentas proporcionando su nombre, dirección de correo electrón</w:t>
-      </w:r>
-      <w:r>
-        <w:rPr>
-          <w:rFonts w:ascii="Arial" w:eastAsia="Arial" w:hAnsi="Arial" w:cs="Arial"/>
-        </w:rPr>
-        <w:t>ico y una contraseña.</w:t>
+        <w:t>Registro de Usuarios: Los usuarios podrán crear cuentas proporcionando su nombre, dirección de correo electrónico y una contraseña.</w:t>
       </w:r>
     </w:p>
     <w:p>
@@ -1297,27 +1219,35 @@
         <w:rPr>
           <w:rFonts w:ascii="Arial" w:eastAsia="Arial" w:hAnsi="Arial" w:cs="Arial"/>
         </w:rPr>
-        <w:t>Se plantea generar una página web de aterrizaje donde el usuario pueda navegar hacia las distintas secciones que propone l</w:t>
+        <w:t>Se plantea generar una página web de aterrizaje donde el usuario pueda navegar hacia las distintas secciones que propone la empresa.</w:t>
       </w:r>
+    </w:p>
+    <w:p>
+      <w:pPr>
+        <w:spacing w:before="120" w:after="60" w:line="240" w:lineRule="auto"/>
+        <w:rPr>
+          <w:rFonts w:ascii="Arial" w:eastAsia="Arial" w:hAnsi="Arial" w:cs="Arial"/>
+        </w:rPr>
+      </w:pPr>
       <w:r>
         <w:rPr>
           <w:rFonts w:ascii="Arial" w:eastAsia="Arial" w:hAnsi="Arial" w:cs="Arial"/>
         </w:rPr>
-        <w:t>a empresa.</w:t>
+        <w:t xml:space="preserve">Se </w:t>
       </w:r>
-    </w:p>
-    <w:p>
-      <w:pPr>
-        <w:spacing w:before="120" w:after="60" w:line="240" w:lineRule="auto"/>
-        <w:rPr>
-          <w:rFonts w:ascii="Arial" w:eastAsia="Arial" w:hAnsi="Arial" w:cs="Arial"/>
-        </w:rPr>
-      </w:pPr>
+      <w:proofErr w:type="gramStart"/>
       <w:r>
         <w:rPr>
           <w:rFonts w:ascii="Arial" w:eastAsia="Arial" w:hAnsi="Arial" w:cs="Arial"/>
         </w:rPr>
-        <w:t>Se generara un panel de control que permita tener toda la información organizada,</w:t>
+        <w:t>generara</w:t>
+      </w:r>
+      <w:proofErr w:type="gramEnd"/>
+      <w:r>
+        <w:rPr>
+          <w:rFonts w:ascii="Arial" w:eastAsia="Arial" w:hAnsi="Arial" w:cs="Arial"/>
+        </w:rPr>
+        <w:t xml:space="preserve"> un panel de control que permita tener toda la información organizada,</w:t>
       </w:r>
     </w:p>
     <w:p>
@@ -1346,13 +1276,7 @@
           <w:rFonts w:ascii="Arial" w:eastAsia="Arial" w:hAnsi="Arial" w:cs="Arial"/>
         </w:rPr>
         <w:lastRenderedPageBreak/>
-        <w:t>Cabe destacar que otras fu</w:t>
-      </w:r>
-      <w:r>
-        <w:rPr>
-          <w:rFonts w:ascii="Arial" w:eastAsia="Arial" w:hAnsi="Arial" w:cs="Arial"/>
-        </w:rPr>
-        <w:t>ncionalidades como el proceso de compra, la gestión de perfiles de usuario, el sistema de pagos y las funcionalidades administrativas estarán incluidas en el alcance de este proyecto, ya que se generara un carrito de compras.</w:t>
+        <w:t>Cabe destacar que otras funcionalidades como el proceso de compra, la gestión de perfiles de usuario, el sistema de pagos y las funcionalidades administrativas estarán incluidas en el alcance de este proyecto, ya que se generara un carrito de compras.</w:t>
       </w:r>
     </w:p>
     <w:p>
@@ -1423,12 +1347,6 @@
         <w:gridCol w:w="5244"/>
       </w:tblGrid>
       <w:tr>
-        <w:tblPrEx>
-          <w:tblCellMar>
-            <w:top w:w="0" w:type="dxa"/>
-            <w:bottom w:w="0" w:type="dxa"/>
-          </w:tblCellMar>
-        </w:tblPrEx>
         <w:trPr>
           <w:jc w:val="center"/>
         </w:trPr>
@@ -1453,7 +1371,6 @@
                 <w:tab w:val="left" w:pos="709"/>
               </w:tabs>
               <w:spacing w:after="0" w:line="240" w:lineRule="auto"/>
-              <w:jc w:val="both"/>
             </w:pPr>
             <w:r>
               <w:rPr>
@@ -1486,7 +1403,6 @@
                 <w:tab w:val="left" w:pos="709"/>
               </w:tabs>
               <w:spacing w:after="0" w:line="240" w:lineRule="auto"/>
-              <w:jc w:val="both"/>
             </w:pPr>
             <w:r>
               <w:rPr>
@@ -1498,12 +1414,6 @@
         </w:tc>
       </w:tr>
       <w:tr>
-        <w:tblPrEx>
-          <w:tblCellMar>
-            <w:top w:w="0" w:type="dxa"/>
-            <w:bottom w:w="0" w:type="dxa"/>
-          </w:tblCellMar>
-        </w:tblPrEx>
         <w:trPr>
           <w:trHeight w:val="1"/>
           <w:jc w:val="center"/>
@@ -1529,7 +1439,6 @@
                 <w:tab w:val="left" w:pos="709"/>
               </w:tabs>
               <w:spacing w:after="0" w:line="240" w:lineRule="auto"/>
-              <w:jc w:val="both"/>
             </w:pPr>
             <w:r>
               <w:rPr>
@@ -1562,7 +1471,6 @@
                 <w:tab w:val="left" w:pos="709"/>
               </w:tabs>
               <w:spacing w:after="0" w:line="240" w:lineRule="auto"/>
-              <w:jc w:val="both"/>
             </w:pPr>
             <w:r>
               <w:rPr>
@@ -1574,12 +1482,6 @@
         </w:tc>
       </w:tr>
       <w:tr>
-        <w:tblPrEx>
-          <w:tblCellMar>
-            <w:top w:w="0" w:type="dxa"/>
-            <w:bottom w:w="0" w:type="dxa"/>
-          </w:tblCellMar>
-        </w:tblPrEx>
         <w:trPr>
           <w:trHeight w:val="1"/>
           <w:jc w:val="center"/>
@@ -1605,7 +1507,6 @@
                 <w:tab w:val="left" w:pos="709"/>
               </w:tabs>
               <w:spacing w:after="0" w:line="240" w:lineRule="auto"/>
-              <w:jc w:val="both"/>
             </w:pPr>
             <w:r>
               <w:rPr>
@@ -1638,7 +1539,6 @@
                 <w:tab w:val="left" w:pos="709"/>
               </w:tabs>
               <w:spacing w:after="0" w:line="240" w:lineRule="auto"/>
-              <w:jc w:val="both"/>
             </w:pPr>
             <w:r>
               <w:rPr>
@@ -1650,12 +1550,6 @@
         </w:tc>
       </w:tr>
       <w:tr>
-        <w:tblPrEx>
-          <w:tblCellMar>
-            <w:top w:w="0" w:type="dxa"/>
-            <w:bottom w:w="0" w:type="dxa"/>
-          </w:tblCellMar>
-        </w:tblPrEx>
         <w:trPr>
           <w:trHeight w:val="1"/>
           <w:jc w:val="center"/>
@@ -1681,7 +1575,6 @@
                 <w:tab w:val="left" w:pos="709"/>
               </w:tabs>
               <w:spacing w:after="0" w:line="240" w:lineRule="auto"/>
-              <w:jc w:val="both"/>
             </w:pPr>
             <w:r>
               <w:rPr>
@@ -1714,7 +1607,6 @@
                 <w:tab w:val="left" w:pos="709"/>
               </w:tabs>
               <w:spacing w:after="0" w:line="240" w:lineRule="auto"/>
-              <w:jc w:val="both"/>
             </w:pPr>
             <w:r>
               <w:rPr>
@@ -1726,12 +1618,6 @@
         </w:tc>
       </w:tr>
       <w:tr>
-        <w:tblPrEx>
-          <w:tblCellMar>
-            <w:top w:w="0" w:type="dxa"/>
-            <w:bottom w:w="0" w:type="dxa"/>
-          </w:tblCellMar>
-        </w:tblPrEx>
         <w:trPr>
           <w:trHeight w:val="1"/>
           <w:jc w:val="center"/>
@@ -1757,7 +1643,6 @@
                 <w:tab w:val="left" w:pos="709"/>
               </w:tabs>
               <w:spacing w:after="0" w:line="240" w:lineRule="auto"/>
-              <w:jc w:val="both"/>
             </w:pPr>
             <w:r>
               <w:rPr>
@@ -1790,7 +1675,6 @@
                 <w:tab w:val="left" w:pos="709"/>
               </w:tabs>
               <w:spacing w:after="0" w:line="240" w:lineRule="auto"/>
-              <w:jc w:val="both"/>
             </w:pPr>
             <w:r>
               <w:rPr>
@@ -1805,19 +1689,6 @@
     <w:p>
       <w:pPr>
         <w:spacing w:after="0" w:line="240" w:lineRule="auto"/>
-        <w:ind w:left="708"/>
-        <w:jc w:val="center"/>
-        <w:rPr>
-          <w:rFonts w:ascii="Arial" w:eastAsia="Arial" w:hAnsi="Arial" w:cs="Arial"/>
-          <w:i/>
-          <w:color w:val="000000"/>
-        </w:rPr>
-      </w:pPr>
-    </w:p>
-    <w:p>
-      <w:pPr>
-        <w:spacing w:after="0" w:line="240" w:lineRule="auto"/>
-        <w:ind w:left="708"/>
         <w:rPr>
           <w:rFonts w:ascii="Arial" w:eastAsia="Arial" w:hAnsi="Arial" w:cs="Arial"/>
           <w:i/>
@@ -1849,12 +1720,6 @@
         <w:gridCol w:w="5244"/>
       </w:tblGrid>
       <w:tr>
-        <w:tblPrEx>
-          <w:tblCellMar>
-            <w:top w:w="0" w:type="dxa"/>
-            <w:bottom w:w="0" w:type="dxa"/>
-          </w:tblCellMar>
-        </w:tblPrEx>
         <w:trPr>
           <w:jc w:val="center"/>
         </w:trPr>
@@ -1879,7 +1744,6 @@
                 <w:tab w:val="left" w:pos="709"/>
               </w:tabs>
               <w:spacing w:after="0" w:line="240" w:lineRule="auto"/>
-              <w:jc w:val="both"/>
             </w:pPr>
             <w:r>
               <w:rPr>
@@ -1911,7 +1775,6 @@
                 <w:tab w:val="left" w:pos="709"/>
               </w:tabs>
               <w:spacing w:after="0" w:line="240" w:lineRule="auto"/>
-              <w:jc w:val="both"/>
             </w:pPr>
             <w:r>
               <w:rPr>
@@ -1923,12 +1786,6 @@
         </w:tc>
       </w:tr>
       <w:tr>
-        <w:tblPrEx>
-          <w:tblCellMar>
-            <w:top w:w="0" w:type="dxa"/>
-            <w:bottom w:w="0" w:type="dxa"/>
-          </w:tblCellMar>
-        </w:tblPrEx>
         <w:trPr>
           <w:trHeight w:val="1"/>
           <w:jc w:val="center"/>
@@ -1954,7 +1811,6 @@
                 <w:tab w:val="left" w:pos="709"/>
               </w:tabs>
               <w:spacing w:after="0" w:line="240" w:lineRule="auto"/>
-              <w:jc w:val="both"/>
             </w:pPr>
             <w:r>
               <w:rPr>
@@ -1986,7 +1842,6 @@
                 <w:tab w:val="left" w:pos="709"/>
               </w:tabs>
               <w:spacing w:after="0" w:line="240" w:lineRule="auto"/>
-              <w:jc w:val="both"/>
             </w:pPr>
             <w:r>
               <w:rPr>
@@ -1998,12 +1853,6 @@
         </w:tc>
       </w:tr>
       <w:tr>
-        <w:tblPrEx>
-          <w:tblCellMar>
-            <w:top w:w="0" w:type="dxa"/>
-            <w:bottom w:w="0" w:type="dxa"/>
-          </w:tblCellMar>
-        </w:tblPrEx>
         <w:trPr>
           <w:jc w:val="center"/>
         </w:trPr>
@@ -2028,7 +1877,6 @@
                 <w:tab w:val="left" w:pos="709"/>
               </w:tabs>
               <w:spacing w:after="0" w:line="240" w:lineRule="auto"/>
-              <w:jc w:val="both"/>
             </w:pPr>
             <w:r>
               <w:rPr>
@@ -2060,7 +1908,6 @@
                 <w:tab w:val="left" w:pos="709"/>
               </w:tabs>
               <w:spacing w:after="0" w:line="240" w:lineRule="auto"/>
-              <w:jc w:val="both"/>
             </w:pPr>
             <w:r>
               <w:rPr>
@@ -2072,12 +1919,6 @@
         </w:tc>
       </w:tr>
       <w:tr>
-        <w:tblPrEx>
-          <w:tblCellMar>
-            <w:top w:w="0" w:type="dxa"/>
-            <w:bottom w:w="0" w:type="dxa"/>
-          </w:tblCellMar>
-        </w:tblPrEx>
         <w:trPr>
           <w:trHeight w:val="1"/>
           <w:jc w:val="center"/>
@@ -2103,7 +1944,6 @@
                 <w:tab w:val="left" w:pos="709"/>
               </w:tabs>
               <w:spacing w:after="0" w:line="240" w:lineRule="auto"/>
-              <w:jc w:val="both"/>
             </w:pPr>
             <w:r>
               <w:rPr>
@@ -2135,7 +1975,6 @@
                 <w:tab w:val="left" w:pos="709"/>
               </w:tabs>
               <w:spacing w:after="0" w:line="240" w:lineRule="auto"/>
-              <w:jc w:val="both"/>
             </w:pPr>
             <w:r>
               <w:rPr>
@@ -2147,12 +1986,6 @@
         </w:tc>
       </w:tr>
       <w:tr>
-        <w:tblPrEx>
-          <w:tblCellMar>
-            <w:top w:w="0" w:type="dxa"/>
-            <w:bottom w:w="0" w:type="dxa"/>
-          </w:tblCellMar>
-        </w:tblPrEx>
         <w:trPr>
           <w:trHeight w:val="1"/>
           <w:jc w:val="center"/>
@@ -2178,7 +2011,6 @@
                 <w:tab w:val="left" w:pos="709"/>
               </w:tabs>
               <w:spacing w:after="0" w:line="240" w:lineRule="auto"/>
-              <w:jc w:val="both"/>
             </w:pPr>
             <w:r>
               <w:rPr>
@@ -2210,7 +2042,6 @@
                 <w:tab w:val="left" w:pos="709"/>
               </w:tabs>
               <w:spacing w:after="0" w:line="240" w:lineRule="auto"/>
-              <w:jc w:val="both"/>
             </w:pPr>
             <w:r>
               <w:rPr>
@@ -2257,12 +2088,6 @@
         <w:gridCol w:w="5244"/>
       </w:tblGrid>
       <w:tr>
-        <w:tblPrEx>
-          <w:tblCellMar>
-            <w:top w:w="0" w:type="dxa"/>
-            <w:bottom w:w="0" w:type="dxa"/>
-          </w:tblCellMar>
-        </w:tblPrEx>
         <w:trPr>
           <w:jc w:val="center"/>
         </w:trPr>
@@ -2287,7 +2112,6 @@
                 <w:tab w:val="left" w:pos="709"/>
               </w:tabs>
               <w:spacing w:after="0" w:line="240" w:lineRule="auto"/>
-              <w:jc w:val="both"/>
             </w:pPr>
             <w:r>
               <w:rPr>
@@ -2319,7 +2143,6 @@
                 <w:tab w:val="left" w:pos="709"/>
               </w:tabs>
               <w:spacing w:after="0" w:line="240" w:lineRule="auto"/>
-              <w:jc w:val="both"/>
             </w:pPr>
             <w:r>
               <w:rPr>
@@ -2331,12 +2154,6 @@
         </w:tc>
       </w:tr>
       <w:tr>
-        <w:tblPrEx>
-          <w:tblCellMar>
-            <w:top w:w="0" w:type="dxa"/>
-            <w:bottom w:w="0" w:type="dxa"/>
-          </w:tblCellMar>
-        </w:tblPrEx>
         <w:trPr>
           <w:trHeight w:val="1"/>
           <w:jc w:val="center"/>
@@ -2362,7 +2179,6 @@
                 <w:tab w:val="left" w:pos="709"/>
               </w:tabs>
               <w:spacing w:after="0" w:line="240" w:lineRule="auto"/>
-              <w:jc w:val="both"/>
             </w:pPr>
             <w:r>
               <w:rPr>
@@ -2394,7 +2210,6 @@
                 <w:tab w:val="left" w:pos="709"/>
               </w:tabs>
               <w:spacing w:after="0" w:line="240" w:lineRule="auto"/>
-              <w:jc w:val="both"/>
             </w:pPr>
             <w:r>
               <w:rPr>
@@ -2406,12 +2221,6 @@
         </w:tc>
       </w:tr>
       <w:tr>
-        <w:tblPrEx>
-          <w:tblCellMar>
-            <w:top w:w="0" w:type="dxa"/>
-            <w:bottom w:w="0" w:type="dxa"/>
-          </w:tblCellMar>
-        </w:tblPrEx>
         <w:trPr>
           <w:trHeight w:val="1"/>
           <w:jc w:val="center"/>
@@ -2437,7 +2246,6 @@
                 <w:tab w:val="left" w:pos="709"/>
               </w:tabs>
               <w:spacing w:after="0" w:line="240" w:lineRule="auto"/>
-              <w:jc w:val="both"/>
             </w:pPr>
             <w:r>
               <w:rPr>
@@ -2469,7 +2277,6 @@
                 <w:tab w:val="left" w:pos="709"/>
               </w:tabs>
               <w:spacing w:after="0" w:line="240" w:lineRule="auto"/>
-              <w:jc w:val="both"/>
             </w:pPr>
             <w:r>
               <w:rPr>
@@ -2481,12 +2288,6 @@
         </w:tc>
       </w:tr>
       <w:tr>
-        <w:tblPrEx>
-          <w:tblCellMar>
-            <w:top w:w="0" w:type="dxa"/>
-            <w:bottom w:w="0" w:type="dxa"/>
-          </w:tblCellMar>
-        </w:tblPrEx>
         <w:trPr>
           <w:trHeight w:val="1"/>
           <w:jc w:val="center"/>
@@ -2512,7 +2313,6 @@
                 <w:tab w:val="left" w:pos="709"/>
               </w:tabs>
               <w:spacing w:after="0" w:line="240" w:lineRule="auto"/>
-              <w:jc w:val="both"/>
             </w:pPr>
             <w:r>
               <w:rPr>
@@ -2544,7 +2344,6 @@
                 <w:tab w:val="left" w:pos="709"/>
               </w:tabs>
               <w:spacing w:after="0" w:line="240" w:lineRule="auto"/>
-              <w:jc w:val="both"/>
             </w:pPr>
             <w:r>
               <w:rPr>
@@ -2556,12 +2355,6 @@
         </w:tc>
       </w:tr>
       <w:tr>
-        <w:tblPrEx>
-          <w:tblCellMar>
-            <w:top w:w="0" w:type="dxa"/>
-            <w:bottom w:w="0" w:type="dxa"/>
-          </w:tblCellMar>
-        </w:tblPrEx>
         <w:trPr>
           <w:trHeight w:val="1"/>
           <w:jc w:val="center"/>
@@ -2587,7 +2380,6 @@
                 <w:tab w:val="left" w:pos="709"/>
               </w:tabs>
               <w:spacing w:after="0" w:line="240" w:lineRule="auto"/>
-              <w:jc w:val="both"/>
             </w:pPr>
             <w:r>
               <w:rPr>
@@ -2619,7 +2411,6 @@
                 <w:tab w:val="left" w:pos="709"/>
               </w:tabs>
               <w:spacing w:after="0" w:line="240" w:lineRule="auto"/>
-              <w:jc w:val="both"/>
             </w:pPr>
             <w:r>
               <w:rPr>
@@ -2666,12 +2457,6 @@
         <w:gridCol w:w="5244"/>
       </w:tblGrid>
       <w:tr>
-        <w:tblPrEx>
-          <w:tblCellMar>
-            <w:top w:w="0" w:type="dxa"/>
-            <w:bottom w:w="0" w:type="dxa"/>
-          </w:tblCellMar>
-        </w:tblPrEx>
         <w:trPr>
           <w:jc w:val="center"/>
         </w:trPr>
@@ -2696,7 +2481,6 @@
                 <w:tab w:val="left" w:pos="709"/>
               </w:tabs>
               <w:spacing w:after="0" w:line="240" w:lineRule="auto"/>
-              <w:jc w:val="both"/>
             </w:pPr>
             <w:r>
               <w:rPr>
@@ -2728,7 +2512,6 @@
                 <w:tab w:val="left" w:pos="709"/>
               </w:tabs>
               <w:spacing w:after="0" w:line="240" w:lineRule="auto"/>
-              <w:jc w:val="both"/>
             </w:pPr>
             <w:r>
               <w:rPr>
@@ -2740,12 +2523,6 @@
         </w:tc>
       </w:tr>
       <w:tr>
-        <w:tblPrEx>
-          <w:tblCellMar>
-            <w:top w:w="0" w:type="dxa"/>
-            <w:bottom w:w="0" w:type="dxa"/>
-          </w:tblCellMar>
-        </w:tblPrEx>
         <w:trPr>
           <w:trHeight w:val="1"/>
           <w:jc w:val="center"/>
@@ -2771,7 +2548,6 @@
                 <w:tab w:val="left" w:pos="709"/>
               </w:tabs>
               <w:spacing w:after="0" w:line="240" w:lineRule="auto"/>
-              <w:jc w:val="both"/>
             </w:pPr>
             <w:r>
               <w:rPr>
@@ -2803,7 +2579,6 @@
                 <w:tab w:val="left" w:pos="709"/>
               </w:tabs>
               <w:spacing w:after="0" w:line="240" w:lineRule="auto"/>
-              <w:jc w:val="both"/>
             </w:pPr>
             <w:r>
               <w:rPr>
@@ -2815,12 +2590,6 @@
         </w:tc>
       </w:tr>
       <w:tr>
-        <w:tblPrEx>
-          <w:tblCellMar>
-            <w:top w:w="0" w:type="dxa"/>
-            <w:bottom w:w="0" w:type="dxa"/>
-          </w:tblCellMar>
-        </w:tblPrEx>
         <w:trPr>
           <w:trHeight w:val="1"/>
           <w:jc w:val="center"/>
@@ -2846,7 +2615,6 @@
                 <w:tab w:val="left" w:pos="709"/>
               </w:tabs>
               <w:spacing w:after="0" w:line="240" w:lineRule="auto"/>
-              <w:jc w:val="both"/>
             </w:pPr>
             <w:r>
               <w:rPr>
@@ -2878,7 +2646,6 @@
                 <w:tab w:val="left" w:pos="709"/>
               </w:tabs>
               <w:spacing w:after="0" w:line="240" w:lineRule="auto"/>
-              <w:jc w:val="both"/>
             </w:pPr>
             <w:r>
               <w:rPr>
@@ -2890,12 +2657,6 @@
         </w:tc>
       </w:tr>
       <w:tr>
-        <w:tblPrEx>
-          <w:tblCellMar>
-            <w:top w:w="0" w:type="dxa"/>
-            <w:bottom w:w="0" w:type="dxa"/>
-          </w:tblCellMar>
-        </w:tblPrEx>
         <w:trPr>
           <w:trHeight w:val="1"/>
           <w:jc w:val="center"/>
@@ -2921,7 +2682,6 @@
                 <w:tab w:val="left" w:pos="709"/>
               </w:tabs>
               <w:spacing w:after="0" w:line="240" w:lineRule="auto"/>
-              <w:jc w:val="both"/>
             </w:pPr>
             <w:r>
               <w:rPr>
@@ -2953,7 +2713,6 @@
                 <w:tab w:val="left" w:pos="709"/>
               </w:tabs>
               <w:spacing w:after="0" w:line="240" w:lineRule="auto"/>
-              <w:jc w:val="both"/>
             </w:pPr>
             <w:r>
               <w:rPr>
@@ -2965,12 +2724,6 @@
         </w:tc>
       </w:tr>
       <w:tr>
-        <w:tblPrEx>
-          <w:tblCellMar>
-            <w:top w:w="0" w:type="dxa"/>
-            <w:bottom w:w="0" w:type="dxa"/>
-          </w:tblCellMar>
-        </w:tblPrEx>
         <w:trPr>
           <w:trHeight w:val="1"/>
           <w:jc w:val="center"/>
@@ -2996,7 +2749,6 @@
                 <w:tab w:val="left" w:pos="709"/>
               </w:tabs>
               <w:spacing w:after="0" w:line="240" w:lineRule="auto"/>
-              <w:jc w:val="both"/>
             </w:pPr>
             <w:r>
               <w:rPr>
@@ -3028,7 +2780,6 @@
                 <w:tab w:val="left" w:pos="709"/>
               </w:tabs>
               <w:spacing w:after="0" w:line="240" w:lineRule="auto"/>
-              <w:jc w:val="both"/>
             </w:pPr>
             <w:r>
               <w:rPr>
@@ -3075,12 +2826,6 @@
         <w:gridCol w:w="5244"/>
       </w:tblGrid>
       <w:tr>
-        <w:tblPrEx>
-          <w:tblCellMar>
-            <w:top w:w="0" w:type="dxa"/>
-            <w:bottom w:w="0" w:type="dxa"/>
-          </w:tblCellMar>
-        </w:tblPrEx>
         <w:trPr>
           <w:jc w:val="center"/>
         </w:trPr>
@@ -3105,7 +2850,6 @@
                 <w:tab w:val="left" w:pos="709"/>
               </w:tabs>
               <w:spacing w:after="0" w:line="240" w:lineRule="auto"/>
-              <w:jc w:val="both"/>
             </w:pPr>
             <w:r>
               <w:rPr>
@@ -3137,7 +2881,6 @@
                 <w:tab w:val="left" w:pos="709"/>
               </w:tabs>
               <w:spacing w:after="0" w:line="240" w:lineRule="auto"/>
-              <w:jc w:val="both"/>
             </w:pPr>
             <w:r>
               <w:rPr>
@@ -3149,12 +2892,6 @@
         </w:tc>
       </w:tr>
       <w:tr>
-        <w:tblPrEx>
-          <w:tblCellMar>
-            <w:top w:w="0" w:type="dxa"/>
-            <w:bottom w:w="0" w:type="dxa"/>
-          </w:tblCellMar>
-        </w:tblPrEx>
         <w:trPr>
           <w:trHeight w:val="1"/>
           <w:jc w:val="center"/>
@@ -3180,7 +2917,6 @@
                 <w:tab w:val="left" w:pos="709"/>
               </w:tabs>
               <w:spacing w:after="0" w:line="240" w:lineRule="auto"/>
-              <w:jc w:val="both"/>
             </w:pPr>
             <w:r>
               <w:rPr>
@@ -3212,7 +2948,6 @@
                 <w:tab w:val="left" w:pos="709"/>
               </w:tabs>
               <w:spacing w:after="0" w:line="240" w:lineRule="auto"/>
-              <w:jc w:val="both"/>
             </w:pPr>
             <w:r>
               <w:rPr>
@@ -3224,12 +2959,6 @@
         </w:tc>
       </w:tr>
       <w:tr>
-        <w:tblPrEx>
-          <w:tblCellMar>
-            <w:top w:w="0" w:type="dxa"/>
-            <w:bottom w:w="0" w:type="dxa"/>
-          </w:tblCellMar>
-        </w:tblPrEx>
         <w:trPr>
           <w:trHeight w:val="1"/>
           <w:jc w:val="center"/>
@@ -3255,7 +2984,6 @@
                 <w:tab w:val="left" w:pos="709"/>
               </w:tabs>
               <w:spacing w:after="0" w:line="240" w:lineRule="auto"/>
-              <w:jc w:val="both"/>
             </w:pPr>
             <w:r>
               <w:rPr>
@@ -3287,7 +3015,6 @@
                 <w:tab w:val="left" w:pos="709"/>
               </w:tabs>
               <w:spacing w:after="0" w:line="240" w:lineRule="auto"/>
-              <w:jc w:val="both"/>
             </w:pPr>
             <w:r>
               <w:rPr>
@@ -3299,12 +3026,6 @@
         </w:tc>
       </w:tr>
       <w:tr>
-        <w:tblPrEx>
-          <w:tblCellMar>
-            <w:top w:w="0" w:type="dxa"/>
-            <w:bottom w:w="0" w:type="dxa"/>
-          </w:tblCellMar>
-        </w:tblPrEx>
         <w:trPr>
           <w:trHeight w:val="1"/>
           <w:jc w:val="center"/>
@@ -3330,7 +3051,6 @@
                 <w:tab w:val="left" w:pos="709"/>
               </w:tabs>
               <w:spacing w:after="0" w:line="240" w:lineRule="auto"/>
-              <w:jc w:val="both"/>
             </w:pPr>
             <w:r>
               <w:rPr>
@@ -3362,7 +3082,6 @@
                 <w:tab w:val="left" w:pos="709"/>
               </w:tabs>
               <w:spacing w:after="0" w:line="240" w:lineRule="auto"/>
-              <w:jc w:val="both"/>
             </w:pPr>
             <w:r>
               <w:rPr>
@@ -3374,12 +3093,6 @@
         </w:tc>
       </w:tr>
       <w:tr>
-        <w:tblPrEx>
-          <w:tblCellMar>
-            <w:top w:w="0" w:type="dxa"/>
-            <w:bottom w:w="0" w:type="dxa"/>
-          </w:tblCellMar>
-        </w:tblPrEx>
         <w:trPr>
           <w:trHeight w:val="1"/>
           <w:jc w:val="center"/>
@@ -3405,7 +3118,6 @@
                 <w:tab w:val="left" w:pos="709"/>
               </w:tabs>
               <w:spacing w:after="0" w:line="240" w:lineRule="auto"/>
-              <w:jc w:val="both"/>
             </w:pPr>
             <w:r>
               <w:rPr>
@@ -3437,7 +3149,6 @@
                 <w:tab w:val="left" w:pos="709"/>
               </w:tabs>
               <w:spacing w:after="0" w:line="240" w:lineRule="auto"/>
-              <w:jc w:val="both"/>
             </w:pPr>
             <w:r>
               <w:rPr>
@@ -3457,6 +3168,24 @@
         <w:rPr>
           <w:rFonts w:ascii="Arial" w:eastAsia="Arial" w:hAnsi="Arial" w:cs="Arial"/>
           <w:i/>
+        </w:rPr>
+      </w:pPr>
+    </w:p>
+    <w:p>
+      <w:pPr>
+        <w:spacing w:after="0" w:line="240" w:lineRule="auto"/>
+        <w:ind w:left="600"/>
+        <w:rPr>
+          <w:rFonts w:ascii="Arial" w:eastAsia="Arial" w:hAnsi="Arial" w:cs="Arial"/>
+        </w:rPr>
+      </w:pPr>
+    </w:p>
+    <w:p>
+      <w:pPr>
+        <w:spacing w:after="0" w:line="240" w:lineRule="auto"/>
+        <w:ind w:left="600"/>
+        <w:rPr>
+          <w:rFonts w:ascii="Arial" w:eastAsia="Arial" w:hAnsi="Arial" w:cs="Arial"/>
         </w:rPr>
       </w:pPr>
     </w:p>
@@ -3484,12 +3213,6 @@
         <w:gridCol w:w="5244"/>
       </w:tblGrid>
       <w:tr>
-        <w:tblPrEx>
-          <w:tblCellMar>
-            <w:top w:w="0" w:type="dxa"/>
-            <w:bottom w:w="0" w:type="dxa"/>
-          </w:tblCellMar>
-        </w:tblPrEx>
         <w:trPr>
           <w:jc w:val="center"/>
         </w:trPr>
@@ -3514,13 +3237,13 @@
                 <w:tab w:val="left" w:pos="709"/>
               </w:tabs>
               <w:spacing w:after="0" w:line="240" w:lineRule="auto"/>
-              <w:jc w:val="both"/>
             </w:pPr>
             <w:r>
               <w:rPr>
                 <w:rFonts w:ascii="Arial" w:eastAsia="Arial" w:hAnsi="Arial" w:cs="Arial"/>
                 <w:b/>
               </w:rPr>
+              <w:lastRenderedPageBreak/>
               <w:t>Nombre</w:t>
             </w:r>
           </w:p>
@@ -3546,7 +3269,6 @@
                 <w:tab w:val="left" w:pos="709"/>
               </w:tabs>
               <w:spacing w:after="0" w:line="240" w:lineRule="auto"/>
-              <w:jc w:val="both"/>
             </w:pPr>
             <w:r>
               <w:rPr>
@@ -3558,12 +3280,6 @@
         </w:tc>
       </w:tr>
       <w:tr>
-        <w:tblPrEx>
-          <w:tblCellMar>
-            <w:top w:w="0" w:type="dxa"/>
-            <w:bottom w:w="0" w:type="dxa"/>
-          </w:tblCellMar>
-        </w:tblPrEx>
         <w:trPr>
           <w:trHeight w:val="1"/>
           <w:jc w:val="center"/>
@@ -3589,14 +3305,12 @@
                 <w:tab w:val="left" w:pos="709"/>
               </w:tabs>
               <w:spacing w:after="0" w:line="240" w:lineRule="auto"/>
-              <w:jc w:val="both"/>
             </w:pPr>
             <w:r>
               <w:rPr>
                 <w:rFonts w:ascii="Arial" w:eastAsia="Arial" w:hAnsi="Arial" w:cs="Arial"/>
                 <w:b/>
               </w:rPr>
-              <w:lastRenderedPageBreak/>
               <w:t>Rol</w:t>
             </w:r>
           </w:p>
@@ -3622,7 +3336,6 @@
                 <w:tab w:val="left" w:pos="709"/>
               </w:tabs>
               <w:spacing w:after="0" w:line="240" w:lineRule="auto"/>
-              <w:jc w:val="both"/>
             </w:pPr>
             <w:r>
               <w:rPr>
@@ -3634,12 +3347,6 @@
         </w:tc>
       </w:tr>
       <w:tr>
-        <w:tblPrEx>
-          <w:tblCellMar>
-            <w:top w:w="0" w:type="dxa"/>
-            <w:bottom w:w="0" w:type="dxa"/>
-          </w:tblCellMar>
-        </w:tblPrEx>
         <w:trPr>
           <w:trHeight w:val="1"/>
           <w:jc w:val="center"/>
@@ -3665,7 +3372,6 @@
                 <w:tab w:val="left" w:pos="709"/>
               </w:tabs>
               <w:spacing w:after="0" w:line="240" w:lineRule="auto"/>
-              <w:jc w:val="both"/>
             </w:pPr>
             <w:r>
               <w:rPr>
@@ -3697,7 +3403,6 @@
                 <w:tab w:val="left" w:pos="709"/>
               </w:tabs>
               <w:spacing w:after="0" w:line="240" w:lineRule="auto"/>
-              <w:jc w:val="both"/>
             </w:pPr>
             <w:r>
               <w:rPr>
@@ -3709,12 +3414,6 @@
         </w:tc>
       </w:tr>
       <w:tr>
-        <w:tblPrEx>
-          <w:tblCellMar>
-            <w:top w:w="0" w:type="dxa"/>
-            <w:bottom w:w="0" w:type="dxa"/>
-          </w:tblCellMar>
-        </w:tblPrEx>
         <w:trPr>
           <w:trHeight w:val="1"/>
           <w:jc w:val="center"/>
@@ -3740,7 +3439,6 @@
                 <w:tab w:val="left" w:pos="709"/>
               </w:tabs>
               <w:spacing w:after="0" w:line="240" w:lineRule="auto"/>
-              <w:jc w:val="both"/>
             </w:pPr>
             <w:r>
               <w:rPr>
@@ -3772,7 +3470,6 @@
                 <w:tab w:val="left" w:pos="709"/>
               </w:tabs>
               <w:spacing w:after="0" w:line="240" w:lineRule="auto"/>
-              <w:jc w:val="both"/>
             </w:pPr>
             <w:r>
               <w:rPr>
@@ -3784,12 +3481,6 @@
         </w:tc>
       </w:tr>
       <w:tr>
-        <w:tblPrEx>
-          <w:tblCellMar>
-            <w:top w:w="0" w:type="dxa"/>
-            <w:bottom w:w="0" w:type="dxa"/>
-          </w:tblCellMar>
-        </w:tblPrEx>
         <w:trPr>
           <w:trHeight w:val="1"/>
           <w:jc w:val="center"/>
@@ -3815,7 +3506,6 @@
                 <w:tab w:val="left" w:pos="709"/>
               </w:tabs>
               <w:spacing w:after="0" w:line="240" w:lineRule="auto"/>
-              <w:jc w:val="both"/>
             </w:pPr>
             <w:r>
               <w:rPr>
@@ -3847,7 +3537,6 @@
                 <w:tab w:val="left" w:pos="709"/>
               </w:tabs>
               <w:spacing w:after="0" w:line="240" w:lineRule="auto"/>
-              <w:jc w:val="both"/>
             </w:pPr>
             <w:r>
               <w:rPr>
@@ -3894,12 +3583,6 @@
         <w:gridCol w:w="5244"/>
       </w:tblGrid>
       <w:tr>
-        <w:tblPrEx>
-          <w:tblCellMar>
-            <w:top w:w="0" w:type="dxa"/>
-            <w:bottom w:w="0" w:type="dxa"/>
-          </w:tblCellMar>
-        </w:tblPrEx>
         <w:trPr>
           <w:jc w:val="center"/>
         </w:trPr>
@@ -3924,7 +3607,6 @@
                 <w:tab w:val="left" w:pos="709"/>
               </w:tabs>
               <w:spacing w:after="0" w:line="240" w:lineRule="auto"/>
-              <w:jc w:val="both"/>
             </w:pPr>
             <w:r>
               <w:rPr>
@@ -3956,7 +3638,6 @@
                 <w:tab w:val="left" w:pos="709"/>
               </w:tabs>
               <w:spacing w:after="0" w:line="240" w:lineRule="auto"/>
-              <w:jc w:val="both"/>
             </w:pPr>
             <w:r>
               <w:rPr>
@@ -3968,12 +3649,6 @@
         </w:tc>
       </w:tr>
       <w:tr>
-        <w:tblPrEx>
-          <w:tblCellMar>
-            <w:top w:w="0" w:type="dxa"/>
-            <w:bottom w:w="0" w:type="dxa"/>
-          </w:tblCellMar>
-        </w:tblPrEx>
         <w:trPr>
           <w:trHeight w:val="1"/>
           <w:jc w:val="center"/>
@@ -3999,7 +3674,6 @@
                 <w:tab w:val="left" w:pos="709"/>
               </w:tabs>
               <w:spacing w:after="0" w:line="240" w:lineRule="auto"/>
-              <w:jc w:val="both"/>
             </w:pPr>
             <w:r>
               <w:rPr>
@@ -4031,7 +3705,6 @@
                 <w:tab w:val="left" w:pos="709"/>
               </w:tabs>
               <w:spacing w:after="0" w:line="240" w:lineRule="auto"/>
-              <w:jc w:val="both"/>
             </w:pPr>
             <w:r>
               <w:rPr>
@@ -4043,12 +3716,6 @@
         </w:tc>
       </w:tr>
       <w:tr>
-        <w:tblPrEx>
-          <w:tblCellMar>
-            <w:top w:w="0" w:type="dxa"/>
-            <w:bottom w:w="0" w:type="dxa"/>
-          </w:tblCellMar>
-        </w:tblPrEx>
         <w:trPr>
           <w:trHeight w:val="1"/>
           <w:jc w:val="center"/>
@@ -4074,7 +3741,6 @@
                 <w:tab w:val="left" w:pos="709"/>
               </w:tabs>
               <w:spacing w:after="0" w:line="240" w:lineRule="auto"/>
-              <w:jc w:val="both"/>
             </w:pPr>
             <w:r>
               <w:rPr>
@@ -4106,7 +3772,6 @@
                 <w:tab w:val="left" w:pos="709"/>
               </w:tabs>
               <w:spacing w:after="0" w:line="240" w:lineRule="auto"/>
-              <w:jc w:val="both"/>
             </w:pPr>
             <w:r>
               <w:rPr>
@@ -4118,12 +3783,6 @@
         </w:tc>
       </w:tr>
       <w:tr>
-        <w:tblPrEx>
-          <w:tblCellMar>
-            <w:top w:w="0" w:type="dxa"/>
-            <w:bottom w:w="0" w:type="dxa"/>
-          </w:tblCellMar>
-        </w:tblPrEx>
         <w:trPr>
           <w:trHeight w:val="1"/>
           <w:jc w:val="center"/>
@@ -4149,7 +3808,6 @@
                 <w:tab w:val="left" w:pos="709"/>
               </w:tabs>
               <w:spacing w:after="0" w:line="240" w:lineRule="auto"/>
-              <w:jc w:val="both"/>
             </w:pPr>
             <w:r>
               <w:rPr>
@@ -4181,7 +3839,6 @@
                 <w:tab w:val="left" w:pos="709"/>
               </w:tabs>
               <w:spacing w:after="0" w:line="240" w:lineRule="auto"/>
-              <w:jc w:val="both"/>
             </w:pPr>
             <w:r>
               <w:rPr>
@@ -4193,12 +3850,6 @@
         </w:tc>
       </w:tr>
       <w:tr>
-        <w:tblPrEx>
-          <w:tblCellMar>
-            <w:top w:w="0" w:type="dxa"/>
-            <w:bottom w:w="0" w:type="dxa"/>
-          </w:tblCellMar>
-        </w:tblPrEx>
         <w:trPr>
           <w:trHeight w:val="1"/>
           <w:jc w:val="center"/>
@@ -4224,7 +3875,6 @@
                 <w:tab w:val="left" w:pos="709"/>
               </w:tabs>
               <w:spacing w:after="0" w:line="240" w:lineRule="auto"/>
-              <w:jc w:val="both"/>
             </w:pPr>
             <w:r>
               <w:rPr>
@@ -4256,7 +3906,6 @@
                 <w:tab w:val="left" w:pos="709"/>
               </w:tabs>
               <w:spacing w:after="0" w:line="240" w:lineRule="auto"/>
-              <w:jc w:val="both"/>
             </w:pPr>
             <w:r>
               <w:rPr>
@@ -4268,6 +3917,15 @@
         </w:tc>
       </w:tr>
     </w:tbl>
+    <w:p>
+      <w:pPr>
+        <w:spacing w:after="0" w:line="240" w:lineRule="auto"/>
+        <w:rPr>
+          <w:rFonts w:ascii="Arial" w:eastAsia="Arial" w:hAnsi="Arial" w:cs="Arial"/>
+          <w:i/>
+        </w:rPr>
+      </w:pPr>
+    </w:p>
     <w:p>
       <w:pPr>
         <w:spacing w:after="0" w:line="240" w:lineRule="auto"/>
@@ -4292,12 +3950,6 @@
         <w:gridCol w:w="5244"/>
       </w:tblGrid>
       <w:tr>
-        <w:tblPrEx>
-          <w:tblCellMar>
-            <w:top w:w="0" w:type="dxa"/>
-            <w:bottom w:w="0" w:type="dxa"/>
-          </w:tblCellMar>
-        </w:tblPrEx>
         <w:trPr>
           <w:jc w:val="center"/>
         </w:trPr>
@@ -4322,7 +3974,6 @@
                 <w:tab w:val="left" w:pos="709"/>
               </w:tabs>
               <w:spacing w:after="0" w:line="240" w:lineRule="auto"/>
-              <w:jc w:val="both"/>
             </w:pPr>
             <w:r>
               <w:rPr>
@@ -4354,7 +4005,6 @@
                 <w:tab w:val="left" w:pos="709"/>
               </w:tabs>
               <w:spacing w:after="0" w:line="240" w:lineRule="auto"/>
-              <w:jc w:val="both"/>
             </w:pPr>
             <w:r>
               <w:rPr>
@@ -4366,12 +4016,6 @@
         </w:tc>
       </w:tr>
       <w:tr>
-        <w:tblPrEx>
-          <w:tblCellMar>
-            <w:top w:w="0" w:type="dxa"/>
-            <w:bottom w:w="0" w:type="dxa"/>
-          </w:tblCellMar>
-        </w:tblPrEx>
         <w:trPr>
           <w:trHeight w:val="1"/>
           <w:jc w:val="center"/>
@@ -4397,7 +4041,6 @@
                 <w:tab w:val="left" w:pos="709"/>
               </w:tabs>
               <w:spacing w:after="0" w:line="240" w:lineRule="auto"/>
-              <w:jc w:val="both"/>
             </w:pPr>
             <w:r>
               <w:rPr>
@@ -4429,7 +4072,6 @@
                 <w:tab w:val="left" w:pos="709"/>
               </w:tabs>
               <w:spacing w:after="0" w:line="240" w:lineRule="auto"/>
-              <w:jc w:val="both"/>
             </w:pPr>
             <w:r>
               <w:rPr>
@@ -4441,12 +4083,6 @@
         </w:tc>
       </w:tr>
       <w:tr>
-        <w:tblPrEx>
-          <w:tblCellMar>
-            <w:top w:w="0" w:type="dxa"/>
-            <w:bottom w:w="0" w:type="dxa"/>
-          </w:tblCellMar>
-        </w:tblPrEx>
         <w:trPr>
           <w:trHeight w:val="1"/>
           <w:jc w:val="center"/>
@@ -4472,7 +4108,6 @@
                 <w:tab w:val="left" w:pos="709"/>
               </w:tabs>
               <w:spacing w:after="0" w:line="240" w:lineRule="auto"/>
-              <w:jc w:val="both"/>
             </w:pPr>
             <w:r>
               <w:rPr>
@@ -4504,7 +4139,6 @@
                 <w:tab w:val="left" w:pos="709"/>
               </w:tabs>
               <w:spacing w:after="0" w:line="240" w:lineRule="auto"/>
-              <w:jc w:val="both"/>
             </w:pPr>
             <w:r>
               <w:rPr>
@@ -4516,12 +4150,6 @@
         </w:tc>
       </w:tr>
       <w:tr>
-        <w:tblPrEx>
-          <w:tblCellMar>
-            <w:top w:w="0" w:type="dxa"/>
-            <w:bottom w:w="0" w:type="dxa"/>
-          </w:tblCellMar>
-        </w:tblPrEx>
         <w:trPr>
           <w:trHeight w:val="1"/>
           <w:jc w:val="center"/>
@@ -4547,7 +4175,6 @@
                 <w:tab w:val="left" w:pos="709"/>
               </w:tabs>
               <w:spacing w:after="0" w:line="240" w:lineRule="auto"/>
-              <w:jc w:val="both"/>
             </w:pPr>
             <w:r>
               <w:rPr>
@@ -4579,7 +4206,6 @@
                 <w:tab w:val="left" w:pos="709"/>
               </w:tabs>
               <w:spacing w:after="0" w:line="240" w:lineRule="auto"/>
-              <w:jc w:val="both"/>
             </w:pPr>
             <w:r>
               <w:rPr>
@@ -4591,12 +4217,6 @@
         </w:tc>
       </w:tr>
       <w:tr>
-        <w:tblPrEx>
-          <w:tblCellMar>
-            <w:top w:w="0" w:type="dxa"/>
-            <w:bottom w:w="0" w:type="dxa"/>
-          </w:tblCellMar>
-        </w:tblPrEx>
         <w:trPr>
           <w:trHeight w:val="1"/>
           <w:jc w:val="center"/>
@@ -4622,7 +4242,6 @@
                 <w:tab w:val="left" w:pos="709"/>
               </w:tabs>
               <w:spacing w:after="0" w:line="240" w:lineRule="auto"/>
-              <w:jc w:val="both"/>
             </w:pPr>
             <w:r>
               <w:rPr>
@@ -4654,7 +4273,6 @@
                 <w:tab w:val="left" w:pos="709"/>
               </w:tabs>
               <w:spacing w:after="0" w:line="240" w:lineRule="auto"/>
-              <w:jc w:val="both"/>
             </w:pPr>
             <w:r>
               <w:rPr>
@@ -4670,7 +4288,16 @@
       <w:pPr>
         <w:spacing w:after="0" w:line="240" w:lineRule="auto"/>
         <w:ind w:left="708"/>
-        <w:jc w:val="center"/>
+        <w:rPr>
+          <w:rFonts w:ascii="Arial" w:eastAsia="Arial" w:hAnsi="Arial" w:cs="Arial"/>
+          <w:i/>
+        </w:rPr>
+      </w:pPr>
+    </w:p>
+    <w:p>
+      <w:pPr>
+        <w:spacing w:after="0" w:line="240" w:lineRule="auto"/>
+        <w:ind w:left="708"/>
         <w:rPr>
           <w:rFonts w:ascii="Arial" w:eastAsia="Arial" w:hAnsi="Arial" w:cs="Arial"/>
           <w:i/>
@@ -4692,12 +4319,6 @@
         <w:gridCol w:w="5244"/>
       </w:tblGrid>
       <w:tr>
-        <w:tblPrEx>
-          <w:tblCellMar>
-            <w:top w:w="0" w:type="dxa"/>
-            <w:bottom w:w="0" w:type="dxa"/>
-          </w:tblCellMar>
-        </w:tblPrEx>
         <w:trPr>
           <w:jc w:val="center"/>
         </w:trPr>
@@ -4722,7 +4343,6 @@
                 <w:tab w:val="left" w:pos="709"/>
               </w:tabs>
               <w:spacing w:after="0" w:line="240" w:lineRule="auto"/>
-              <w:jc w:val="both"/>
             </w:pPr>
             <w:r>
               <w:rPr>
@@ -4754,7 +4374,6 @@
                 <w:tab w:val="left" w:pos="709"/>
               </w:tabs>
               <w:spacing w:after="0" w:line="240" w:lineRule="auto"/>
-              <w:jc w:val="both"/>
             </w:pPr>
             <w:r>
               <w:rPr>
@@ -4766,12 +4385,6 @@
         </w:tc>
       </w:tr>
       <w:tr>
-        <w:tblPrEx>
-          <w:tblCellMar>
-            <w:top w:w="0" w:type="dxa"/>
-            <w:bottom w:w="0" w:type="dxa"/>
-          </w:tblCellMar>
-        </w:tblPrEx>
         <w:trPr>
           <w:trHeight w:val="1"/>
           <w:jc w:val="center"/>
@@ -4797,7 +4410,6 @@
                 <w:tab w:val="left" w:pos="709"/>
               </w:tabs>
               <w:spacing w:after="0" w:line="240" w:lineRule="auto"/>
-              <w:jc w:val="both"/>
             </w:pPr>
             <w:r>
               <w:rPr>
@@ -4829,7 +4441,6 @@
                 <w:tab w:val="left" w:pos="709"/>
               </w:tabs>
               <w:spacing w:after="0" w:line="240" w:lineRule="auto"/>
-              <w:jc w:val="both"/>
             </w:pPr>
             <w:r>
               <w:rPr>
@@ -4841,12 +4452,6 @@
         </w:tc>
       </w:tr>
       <w:tr>
-        <w:tblPrEx>
-          <w:tblCellMar>
-            <w:top w:w="0" w:type="dxa"/>
-            <w:bottom w:w="0" w:type="dxa"/>
-          </w:tblCellMar>
-        </w:tblPrEx>
         <w:trPr>
           <w:trHeight w:val="1"/>
           <w:jc w:val="center"/>
@@ -4872,7 +4477,6 @@
                 <w:tab w:val="left" w:pos="709"/>
               </w:tabs>
               <w:spacing w:after="0" w:line="240" w:lineRule="auto"/>
-              <w:jc w:val="both"/>
             </w:pPr>
             <w:r>
               <w:rPr>
@@ -4904,7 +4508,6 @@
                 <w:tab w:val="left" w:pos="709"/>
               </w:tabs>
               <w:spacing w:after="0" w:line="240" w:lineRule="auto"/>
-              <w:jc w:val="both"/>
             </w:pPr>
             <w:r>
               <w:rPr>
@@ -4916,12 +4519,6 @@
         </w:tc>
       </w:tr>
       <w:tr>
-        <w:tblPrEx>
-          <w:tblCellMar>
-            <w:top w:w="0" w:type="dxa"/>
-            <w:bottom w:w="0" w:type="dxa"/>
-          </w:tblCellMar>
-        </w:tblPrEx>
         <w:trPr>
           <w:trHeight w:val="1"/>
           <w:jc w:val="center"/>
@@ -4947,7 +4544,6 @@
                 <w:tab w:val="left" w:pos="709"/>
               </w:tabs>
               <w:spacing w:after="0" w:line="240" w:lineRule="auto"/>
-              <w:jc w:val="both"/>
             </w:pPr>
             <w:r>
               <w:rPr>
@@ -4979,7 +4575,6 @@
                 <w:tab w:val="left" w:pos="709"/>
               </w:tabs>
               <w:spacing w:after="0" w:line="240" w:lineRule="auto"/>
-              <w:jc w:val="both"/>
             </w:pPr>
             <w:r>
               <w:rPr>
@@ -4991,12 +4586,6 @@
         </w:tc>
       </w:tr>
       <w:tr>
-        <w:tblPrEx>
-          <w:tblCellMar>
-            <w:top w:w="0" w:type="dxa"/>
-            <w:bottom w:w="0" w:type="dxa"/>
-          </w:tblCellMar>
-        </w:tblPrEx>
         <w:trPr>
           <w:trHeight w:val="1"/>
           <w:jc w:val="center"/>
@@ -5022,7 +4611,6 @@
                 <w:tab w:val="left" w:pos="709"/>
               </w:tabs>
               <w:spacing w:after="0" w:line="240" w:lineRule="auto"/>
-              <w:jc w:val="both"/>
             </w:pPr>
             <w:r>
               <w:rPr>
@@ -5054,7 +4642,6 @@
                 <w:tab w:val="left" w:pos="709"/>
               </w:tabs>
               <w:spacing w:after="0" w:line="240" w:lineRule="auto"/>
-              <w:jc w:val="both"/>
             </w:pPr>
             <w:r>
               <w:rPr>
@@ -5066,46 +4653,6 @@
         </w:tc>
       </w:tr>
     </w:tbl>
-    <w:p>
-      <w:pPr>
-        <w:spacing w:after="0" w:line="240" w:lineRule="auto"/>
-        <w:rPr>
-          <w:rFonts w:ascii="Arial" w:eastAsia="Arial" w:hAnsi="Arial" w:cs="Arial"/>
-          <w:i/>
-          <w:color w:val="FF0000"/>
-        </w:rPr>
-      </w:pPr>
-    </w:p>
-    <w:p>
-      <w:pPr>
-        <w:spacing w:after="0" w:line="240" w:lineRule="auto"/>
-        <w:rPr>
-          <w:rFonts w:ascii="Arial" w:eastAsia="Arial" w:hAnsi="Arial" w:cs="Arial"/>
-          <w:i/>
-          <w:color w:val="FF0000"/>
-        </w:rPr>
-      </w:pPr>
-    </w:p>
-    <w:p>
-      <w:pPr>
-        <w:spacing w:after="0" w:line="240" w:lineRule="auto"/>
-        <w:rPr>
-          <w:rFonts w:ascii="Arial" w:eastAsia="Arial" w:hAnsi="Arial" w:cs="Arial"/>
-          <w:i/>
-          <w:color w:val="FF0000"/>
-        </w:rPr>
-      </w:pPr>
-    </w:p>
-    <w:p>
-      <w:pPr>
-        <w:spacing w:after="0" w:line="240" w:lineRule="auto"/>
-        <w:rPr>
-          <w:rFonts w:ascii="Arial" w:eastAsia="Arial" w:hAnsi="Arial" w:cs="Arial"/>
-          <w:i/>
-          <w:color w:val="FF0000"/>
-        </w:rPr>
-      </w:pPr>
-    </w:p>
     <w:p>
       <w:pPr>
         <w:spacing w:after="0" w:line="240" w:lineRule="auto"/>
@@ -5141,12 +4688,6 @@
         <w:gridCol w:w="5244"/>
       </w:tblGrid>
       <w:tr>
-        <w:tblPrEx>
-          <w:tblCellMar>
-            <w:top w:w="0" w:type="dxa"/>
-            <w:bottom w:w="0" w:type="dxa"/>
-          </w:tblCellMar>
-        </w:tblPrEx>
         <w:trPr>
           <w:jc w:val="center"/>
         </w:trPr>
@@ -5171,7 +4712,6 @@
                 <w:tab w:val="left" w:pos="709"/>
               </w:tabs>
               <w:spacing w:after="0" w:line="240" w:lineRule="auto"/>
-              <w:jc w:val="both"/>
             </w:pPr>
             <w:r>
               <w:rPr>
@@ -5203,7 +4743,6 @@
                 <w:tab w:val="left" w:pos="709"/>
               </w:tabs>
               <w:spacing w:after="0" w:line="240" w:lineRule="auto"/>
-              <w:jc w:val="both"/>
             </w:pPr>
             <w:r>
               <w:rPr>
@@ -5215,12 +4754,6 @@
         </w:tc>
       </w:tr>
       <w:tr>
-        <w:tblPrEx>
-          <w:tblCellMar>
-            <w:top w:w="0" w:type="dxa"/>
-            <w:bottom w:w="0" w:type="dxa"/>
-          </w:tblCellMar>
-        </w:tblPrEx>
         <w:trPr>
           <w:trHeight w:val="1"/>
           <w:jc w:val="center"/>
@@ -5246,7 +4779,6 @@
                 <w:tab w:val="left" w:pos="709"/>
               </w:tabs>
               <w:spacing w:after="0" w:line="240" w:lineRule="auto"/>
-              <w:jc w:val="both"/>
             </w:pPr>
             <w:r>
               <w:rPr>
@@ -5278,7 +4810,6 @@
                 <w:tab w:val="left" w:pos="709"/>
               </w:tabs>
               <w:spacing w:after="0" w:line="240" w:lineRule="auto"/>
-              <w:jc w:val="both"/>
             </w:pPr>
             <w:r>
               <w:rPr>
@@ -5290,12 +4821,6 @@
         </w:tc>
       </w:tr>
       <w:tr>
-        <w:tblPrEx>
-          <w:tblCellMar>
-            <w:top w:w="0" w:type="dxa"/>
-            <w:bottom w:w="0" w:type="dxa"/>
-          </w:tblCellMar>
-        </w:tblPrEx>
         <w:trPr>
           <w:trHeight w:val="1"/>
           <w:jc w:val="center"/>
@@ -5321,7 +4846,6 @@
                 <w:tab w:val="left" w:pos="709"/>
               </w:tabs>
               <w:spacing w:after="0" w:line="240" w:lineRule="auto"/>
-              <w:jc w:val="both"/>
             </w:pPr>
             <w:r>
               <w:rPr>
@@ -5353,7 +4877,6 @@
                 <w:tab w:val="left" w:pos="709"/>
               </w:tabs>
               <w:spacing w:after="0" w:line="240" w:lineRule="auto"/>
-              <w:jc w:val="both"/>
             </w:pPr>
             <w:r>
               <w:rPr>
@@ -5365,12 +4888,6 @@
         </w:tc>
       </w:tr>
       <w:tr>
-        <w:tblPrEx>
-          <w:tblCellMar>
-            <w:top w:w="0" w:type="dxa"/>
-            <w:bottom w:w="0" w:type="dxa"/>
-          </w:tblCellMar>
-        </w:tblPrEx>
         <w:trPr>
           <w:trHeight w:val="1"/>
           <w:jc w:val="center"/>
@@ -5396,7 +4913,6 @@
                 <w:tab w:val="left" w:pos="709"/>
               </w:tabs>
               <w:spacing w:after="0" w:line="240" w:lineRule="auto"/>
-              <w:jc w:val="both"/>
             </w:pPr>
             <w:r>
               <w:rPr>
@@ -5428,7 +4944,6 @@
                 <w:tab w:val="left" w:pos="709"/>
               </w:tabs>
               <w:spacing w:after="0" w:line="240" w:lineRule="auto"/>
-              <w:jc w:val="both"/>
             </w:pPr>
             <w:r>
               <w:rPr>
@@ -5440,12 +4955,6 @@
         </w:tc>
       </w:tr>
       <w:tr>
-        <w:tblPrEx>
-          <w:tblCellMar>
-            <w:top w:w="0" w:type="dxa"/>
-            <w:bottom w:w="0" w:type="dxa"/>
-          </w:tblCellMar>
-        </w:tblPrEx>
         <w:trPr>
           <w:trHeight w:val="1"/>
           <w:jc w:val="center"/>
@@ -5471,7 +4980,6 @@
                 <w:tab w:val="left" w:pos="709"/>
               </w:tabs>
               <w:spacing w:after="0" w:line="240" w:lineRule="auto"/>
-              <w:jc w:val="both"/>
             </w:pPr>
             <w:r>
               <w:rPr>
@@ -5503,7 +5011,6 @@
                 <w:tab w:val="left" w:pos="709"/>
               </w:tabs>
               <w:spacing w:after="0" w:line="240" w:lineRule="auto"/>
-              <w:jc w:val="both"/>
             </w:pPr>
             <w:r>
               <w:rPr>
@@ -5575,12 +5082,6 @@
         <w:gridCol w:w="5550"/>
       </w:tblGrid>
       <w:tr>
-        <w:tblPrEx>
-          <w:tblCellMar>
-            <w:top w:w="0" w:type="dxa"/>
-            <w:bottom w:w="0" w:type="dxa"/>
-          </w:tblCellMar>
-        </w:tblPrEx>
         <w:trPr>
           <w:trHeight w:val="1"/>
           <w:jc w:val="center"/>
@@ -5653,12 +5154,6 @@
         </w:tc>
       </w:tr>
       <w:tr>
-        <w:tblPrEx>
-          <w:tblCellMar>
-            <w:top w:w="0" w:type="dxa"/>
-            <w:bottom w:w="0" w:type="dxa"/>
-          </w:tblCellMar>
-        </w:tblPrEx>
         <w:trPr>
           <w:trHeight w:val="1"/>
           <w:jc w:val="center"/>
@@ -5716,7 +5211,6 @@
                 <w:tab w:val="left" w:pos="709"/>
               </w:tabs>
               <w:spacing w:after="0" w:line="240" w:lineRule="auto"/>
-              <w:jc w:val="both"/>
             </w:pPr>
             <w:r>
               <w:rPr>
@@ -5728,12 +5222,6 @@
         </w:tc>
       </w:tr>
       <w:tr>
-        <w:tblPrEx>
-          <w:tblCellMar>
-            <w:top w:w="0" w:type="dxa"/>
-            <w:bottom w:w="0" w:type="dxa"/>
-          </w:tblCellMar>
-        </w:tblPrEx>
         <w:trPr>
           <w:trHeight w:val="1"/>
           <w:jc w:val="center"/>
@@ -5791,7 +5279,6 @@
                 <w:tab w:val="left" w:pos="709"/>
               </w:tabs>
               <w:spacing w:after="0" w:line="240" w:lineRule="auto"/>
-              <w:jc w:val="both"/>
             </w:pPr>
             <w:r>
               <w:rPr>
@@ -5803,12 +5290,6 @@
         </w:tc>
       </w:tr>
       <w:tr>
-        <w:tblPrEx>
-          <w:tblCellMar>
-            <w:top w:w="0" w:type="dxa"/>
-            <w:bottom w:w="0" w:type="dxa"/>
-          </w:tblCellMar>
-        </w:tblPrEx>
         <w:trPr>
           <w:trHeight w:val="1"/>
           <w:jc w:val="center"/>
@@ -5866,7 +5347,6 @@
                 <w:tab w:val="left" w:pos="709"/>
               </w:tabs>
               <w:spacing w:before="28" w:after="28" w:line="240" w:lineRule="auto"/>
-              <w:jc w:val="both"/>
             </w:pPr>
             <w:r>
               <w:rPr>
@@ -5878,12 +5358,6 @@
         </w:tc>
       </w:tr>
       <w:tr>
-        <w:tblPrEx>
-          <w:tblCellMar>
-            <w:top w:w="0" w:type="dxa"/>
-            <w:bottom w:w="0" w:type="dxa"/>
-          </w:tblCellMar>
-        </w:tblPrEx>
         <w:trPr>
           <w:trHeight w:val="1"/>
           <w:jc w:val="center"/>
@@ -5941,7 +5415,6 @@
                 <w:tab w:val="left" w:pos="709"/>
               </w:tabs>
               <w:spacing w:after="0" w:line="240" w:lineRule="auto"/>
-              <w:jc w:val="both"/>
             </w:pPr>
             <w:r>
               <w:rPr>
@@ -5953,12 +5426,6 @@
         </w:tc>
       </w:tr>
       <w:tr>
-        <w:tblPrEx>
-          <w:tblCellMar>
-            <w:top w:w="0" w:type="dxa"/>
-            <w:bottom w:w="0" w:type="dxa"/>
-          </w:tblCellMar>
-        </w:tblPrEx>
         <w:trPr>
           <w:trHeight w:val="1"/>
           <w:jc w:val="center"/>
@@ -6016,7 +5483,6 @@
                 <w:tab w:val="left" w:pos="709"/>
               </w:tabs>
               <w:spacing w:after="0" w:line="240" w:lineRule="auto"/>
-              <w:jc w:val="both"/>
             </w:pPr>
             <w:r>
               <w:rPr>
@@ -6028,12 +5494,6 @@
         </w:tc>
       </w:tr>
       <w:tr>
-        <w:tblPrEx>
-          <w:tblCellMar>
-            <w:top w:w="0" w:type="dxa"/>
-            <w:bottom w:w="0" w:type="dxa"/>
-          </w:tblCellMar>
-        </w:tblPrEx>
         <w:trPr>
           <w:trHeight w:val="1"/>
           <w:jc w:val="center"/>
@@ -6091,7 +5551,6 @@
                 <w:tab w:val="left" w:pos="709"/>
               </w:tabs>
               <w:spacing w:after="0" w:line="240" w:lineRule="auto"/>
-              <w:jc w:val="both"/>
             </w:pPr>
             <w:r>
               <w:rPr>
@@ -6103,12 +5562,6 @@
         </w:tc>
       </w:tr>
       <w:tr>
-        <w:tblPrEx>
-          <w:tblCellMar>
-            <w:top w:w="0" w:type="dxa"/>
-            <w:bottom w:w="0" w:type="dxa"/>
-          </w:tblCellMar>
-        </w:tblPrEx>
         <w:trPr>
           <w:trHeight w:val="1"/>
           <w:jc w:val="center"/>
@@ -6166,7 +5619,6 @@
                 <w:tab w:val="left" w:pos="709"/>
               </w:tabs>
               <w:spacing w:after="0" w:line="240" w:lineRule="auto"/>
-              <w:jc w:val="both"/>
             </w:pPr>
             <w:r>
               <w:rPr>
@@ -6178,13 +5630,8 @@
         </w:tc>
       </w:tr>
       <w:tr>
-        <w:tblPrEx>
-          <w:tblCellMar>
-            <w:top w:w="0" w:type="dxa"/>
-            <w:bottom w:w="0" w:type="dxa"/>
-          </w:tblCellMar>
-        </w:tblPrEx>
         <w:trPr>
+          <w:trHeight w:val="119"/>
           <w:jc w:val="center"/>
         </w:trPr>
         <w:tc>
@@ -6240,7 +5687,6 @@
                 <w:tab w:val="left" w:pos="709"/>
               </w:tabs>
               <w:spacing w:after="0" w:line="240" w:lineRule="auto"/>
-              <w:jc w:val="both"/>
             </w:pPr>
             <w:r>
               <w:rPr>
@@ -6285,6 +5731,7 @@
           <w:color w:val="000000"/>
           <w:sz w:val="28"/>
         </w:rPr>
+        <w:lastRenderedPageBreak/>
         <w:t>Referencias</w:t>
       </w:r>
     </w:p>
@@ -6313,12 +5760,6 @@
         <w:gridCol w:w="3515"/>
       </w:tblGrid>
       <w:tr>
-        <w:tblPrEx>
-          <w:tblCellMar>
-            <w:top w:w="0" w:type="dxa"/>
-            <w:bottom w:w="0" w:type="dxa"/>
-          </w:tblCellMar>
-        </w:tblPrEx>
         <w:trPr>
           <w:trHeight w:val="1"/>
           <w:jc w:val="center"/>
@@ -6398,12 +5839,6 @@
         </w:tc>
       </w:tr>
       <w:tr>
-        <w:tblPrEx>
-          <w:tblCellMar>
-            <w:top w:w="0" w:type="dxa"/>
-            <w:bottom w:w="0" w:type="dxa"/>
-          </w:tblCellMar>
-        </w:tblPrEx>
         <w:trPr>
           <w:trHeight w:val="1"/>
           <w:jc w:val="center"/>
@@ -6604,13 +6039,7 @@
         <w:rPr>
           <w:rFonts w:ascii="Arial" w:eastAsia="Arial" w:hAnsi="Arial" w:cs="Arial"/>
         </w:rPr>
-        <w:t>Personal Involu</w:t>
-      </w:r>
-      <w:r>
-        <w:rPr>
-          <w:rFonts w:ascii="Arial" w:eastAsia="Arial" w:hAnsi="Arial" w:cs="Arial"/>
-        </w:rPr>
-        <w:t>crado:</w:t>
+        <w:t>Personal Involucrado:</w:t>
       </w:r>
     </w:p>
     <w:p>
@@ -6652,13 +6081,7 @@
         <w:rPr>
           <w:rFonts w:ascii="Arial" w:eastAsia="Arial" w:hAnsi="Arial" w:cs="Arial"/>
         </w:rPr>
-        <w:t>Ofrece una lista de términos, acrónimos y abreviaturas utilizadas en</w:t>
-      </w:r>
-      <w:r>
-        <w:rPr>
-          <w:rFonts w:ascii="Arial" w:eastAsia="Arial" w:hAnsi="Arial" w:cs="Arial"/>
-        </w:rPr>
-        <w:t xml:space="preserve"> el documento, como "Usuario", "ERS" y "RF".</w:t>
+        <w:t>Ofrece una lista de términos, acrónimos y abreviaturas utilizadas en el documento, como "Usuario", "ERS" y "RF".</w:t>
       </w:r>
     </w:p>
     <w:p>
@@ -6778,13 +6201,7 @@
         <w:rPr>
           <w:rFonts w:ascii="Arial" w:eastAsia="Arial" w:hAnsi="Arial" w:cs="Arial"/>
         </w:rPr>
-        <w:t xml:space="preserve">El sistema de la tienda virtual de papelería de Animati S.A. será un producto diseñado para trabajar en entornos WEB, lo que permitirá su utilización de forma rápida y eficaz. Además, se enfocará en brindar una experiencia de compra intuitiva y organizada </w:t>
-      </w:r>
-      <w:r>
-        <w:rPr>
-          <w:rFonts w:ascii="Arial" w:eastAsia="Arial" w:hAnsi="Arial" w:cs="Arial"/>
-        </w:rPr>
-        <w:t>para los usuarios, garantizando una navegación fluida en dispositivos diversos. La seguridad de los datos de los usuarios será una prioridad, asegurando una experiencia de compra confiable.</w:t>
+        <w:t>El sistema de la tienda virtual de papelería de Animati S.A. será un producto diseñado para trabajar en entornos WEB, lo que permitirá su utilización de forma rápida y eficaz. Además, se enfocará en brindar una experiencia de compra intuitiva y organizada para los usuarios, garantizando una navegación fluida en dispositivos diversos. La seguridad de los datos de los usuarios será una prioridad, asegurando una experiencia de compra confiable.</w:t>
       </w:r>
     </w:p>
     <w:p>
@@ -6827,12 +6244,6 @@
         <w:gridCol w:w="5382"/>
       </w:tblGrid>
       <w:tr>
-        <w:tblPrEx>
-          <w:tblCellMar>
-            <w:top w:w="0" w:type="dxa"/>
-            <w:bottom w:w="0" w:type="dxa"/>
-          </w:tblCellMar>
-        </w:tblPrEx>
         <w:tc>
           <w:tcPr>
             <w:tcW w:w="2517" w:type="dxa"/>
@@ -6892,12 +6303,6 @@
         </w:tc>
       </w:tr>
       <w:tr>
-        <w:tblPrEx>
-          <w:tblCellMar>
-            <w:top w:w="0" w:type="dxa"/>
-            <w:bottom w:w="0" w:type="dxa"/>
-          </w:tblCellMar>
-        </w:tblPrEx>
         <w:tc>
           <w:tcPr>
             <w:tcW w:w="2517" w:type="dxa"/>
@@ -6969,12 +6374,6 @@
         </w:tc>
       </w:tr>
       <w:tr>
-        <w:tblPrEx>
-          <w:tblCellMar>
-            <w:top w:w="0" w:type="dxa"/>
-            <w:bottom w:w="0" w:type="dxa"/>
-          </w:tblCellMar>
-        </w:tblPrEx>
         <w:trPr>
           <w:trHeight w:val="1"/>
         </w:trPr>
@@ -7085,12 +6484,6 @@
         <w:gridCol w:w="5381"/>
       </w:tblGrid>
       <w:tr>
-        <w:tblPrEx>
-          <w:tblCellMar>
-            <w:top w:w="0" w:type="dxa"/>
-            <w:bottom w:w="0" w:type="dxa"/>
-          </w:tblCellMar>
-        </w:tblPrEx>
         <w:trPr>
           <w:trHeight w:val="1"/>
         </w:trPr>
@@ -7119,6 +6512,7 @@
                 <w:b/>
                 <w:color w:val="000000"/>
               </w:rPr>
+              <w:lastRenderedPageBreak/>
               <w:t>Tipo de usuario</w:t>
             </w:r>
           </w:p>
@@ -7153,12 +6547,6 @@
         </w:tc>
       </w:tr>
       <w:tr>
-        <w:tblPrEx>
-          <w:tblCellMar>
-            <w:top w:w="0" w:type="dxa"/>
-            <w:bottom w:w="0" w:type="dxa"/>
-          </w:tblCellMar>
-        </w:tblPrEx>
         <w:trPr>
           <w:trHeight w:val="1"/>
         </w:trPr>
@@ -7221,12 +6609,6 @@
         </w:tc>
       </w:tr>
       <w:tr>
-        <w:tblPrEx>
-          <w:tblCellMar>
-            <w:top w:w="0" w:type="dxa"/>
-            <w:bottom w:w="0" w:type="dxa"/>
-          </w:tblCellMar>
-        </w:tblPrEx>
         <w:trPr>
           <w:trHeight w:val="1"/>
         </w:trPr>
@@ -7424,46 +6806,6 @@
         </w:rPr>
         <w:t>Requisitos específicos</w:t>
       </w:r>
-    </w:p>
-    <w:p>
-      <w:pPr>
-        <w:spacing w:after="0" w:line="240" w:lineRule="auto"/>
-        <w:rPr>
-          <w:rFonts w:ascii="Arial" w:eastAsia="Arial" w:hAnsi="Arial" w:cs="Arial"/>
-          <w:color w:val="000000"/>
-        </w:rPr>
-      </w:pPr>
-    </w:p>
-    <w:p>
-      <w:pPr>
-        <w:spacing w:after="0" w:line="240" w:lineRule="auto"/>
-        <w:ind w:left="300"/>
-        <w:rPr>
-          <w:rFonts w:ascii="Arial" w:eastAsia="Arial" w:hAnsi="Arial" w:cs="Arial"/>
-          <w:color w:val="000000"/>
-          <w:sz w:val="24"/>
-        </w:rPr>
-      </w:pPr>
-    </w:p>
-    <w:p>
-      <w:pPr>
-        <w:spacing w:after="0" w:line="240" w:lineRule="auto"/>
-        <w:rPr>
-          <w:rFonts w:ascii="Arial" w:eastAsia="Arial" w:hAnsi="Arial" w:cs="Arial"/>
-          <w:b/>
-          <w:sz w:val="24"/>
-        </w:rPr>
-      </w:pPr>
-    </w:p>
-    <w:p>
-      <w:pPr>
-        <w:spacing w:after="0" w:line="240" w:lineRule="auto"/>
-        <w:rPr>
-          <w:rFonts w:ascii="Arial" w:eastAsia="Arial" w:hAnsi="Arial" w:cs="Arial"/>
-          <w:b/>
-          <w:sz w:val="24"/>
-        </w:rPr>
-      </w:pPr>
     </w:p>
     <w:p>
       <w:pPr>
@@ -7659,13 +7001,7 @@
         <w:rPr>
           <w:rFonts w:ascii="Arial" w:eastAsia="Arial" w:hAnsi="Arial" w:cs="Arial"/>
         </w:rPr>
-        <w:t>#US05 COMO USUARIO DESEO PODER AGREGAR P</w:t>
-      </w:r>
-      <w:r>
-        <w:rPr>
-          <w:rFonts w:ascii="Arial" w:eastAsia="Arial" w:hAnsi="Arial" w:cs="Arial"/>
-        </w:rPr>
-        <w:t>RODUCTOS AL CARRITO.</w:t>
+        <w:t>#US05 COMO USUARIO DESEO PODER AGREGAR PRODUCTOS AL CARRITO.</w:t>
       </w:r>
     </w:p>
     <w:p>
@@ -7829,7 +7165,6 @@
         <w:rPr>
           <w:rFonts w:ascii="Arial" w:eastAsia="Arial" w:hAnsi="Arial" w:cs="Arial"/>
         </w:rPr>
-        <w:lastRenderedPageBreak/>
         <w:t>#TK05 CREAR LANDING PAGE</w:t>
       </w:r>
     </w:p>
@@ -8032,7 +7367,23 @@
           <w:rFonts w:ascii="Arial" w:eastAsia="Arial" w:hAnsi="Arial" w:cs="Arial"/>
           <w:shd w:val="clear" w:color="auto" w:fill="FFFFFF"/>
         </w:rPr>
-        <w:t>#TK12  CREACION DEL BOTON DEL CARRO DE COMPRAS.</w:t>
+        <w:t>#TK</w:t>
+      </w:r>
+      <w:proofErr w:type="gramStart"/>
+      <w:r>
+        <w:rPr>
+          <w:rFonts w:ascii="Arial" w:eastAsia="Arial" w:hAnsi="Arial" w:cs="Arial"/>
+          <w:shd w:val="clear" w:color="auto" w:fill="FFFFFF"/>
+        </w:rPr>
+        <w:t>12  CREACION</w:t>
+      </w:r>
+      <w:proofErr w:type="gramEnd"/>
+      <w:r>
+        <w:rPr>
+          <w:rFonts w:ascii="Arial" w:eastAsia="Arial" w:hAnsi="Arial" w:cs="Arial"/>
+          <w:shd w:val="clear" w:color="auto" w:fill="FFFFFF"/>
+        </w:rPr>
+        <w:t xml:space="preserve"> DEL BOTON DEL CARRO DE COMPRAS.</w:t>
       </w:r>
     </w:p>
     <w:p>
@@ -8111,12 +7462,6 @@
         <w:gridCol w:w="6428"/>
       </w:tblGrid>
       <w:tr>
-        <w:tblPrEx>
-          <w:tblCellMar>
-            <w:top w:w="0" w:type="dxa"/>
-            <w:bottom w:w="0" w:type="dxa"/>
-          </w:tblCellMar>
-        </w:tblPrEx>
         <w:trPr>
           <w:trHeight w:val="1"/>
         </w:trPr>
@@ -8179,12 +7524,6 @@
         </w:tc>
       </w:tr>
       <w:tr>
-        <w:tblPrEx>
-          <w:tblCellMar>
-            <w:top w:w="0" w:type="dxa"/>
-            <w:bottom w:w="0" w:type="dxa"/>
-          </w:tblCellMar>
-        </w:tblPrEx>
         <w:trPr>
           <w:trHeight w:val="1"/>
         </w:trPr>
@@ -8282,12 +7621,6 @@
         </w:tc>
       </w:tr>
       <w:tr>
-        <w:tblPrEx>
-          <w:tblCellMar>
-            <w:top w:w="0" w:type="dxa"/>
-            <w:bottom w:w="0" w:type="dxa"/>
-          </w:tblCellMar>
-        </w:tblPrEx>
         <w:tc>
           <w:tcPr>
             <w:tcW w:w="2039" w:type="dxa"/>
@@ -8346,12 +7679,6 @@
         </w:tc>
       </w:tr>
       <w:tr>
-        <w:tblPrEx>
-          <w:tblCellMar>
-            <w:top w:w="0" w:type="dxa"/>
-            <w:bottom w:w="0" w:type="dxa"/>
-          </w:tblCellMar>
-        </w:tblPrEx>
         <w:trPr>
           <w:trHeight w:val="1"/>
         </w:trPr>
@@ -8411,12 +7738,6 @@
         </w:tc>
       </w:tr>
       <w:tr>
-        <w:tblPrEx>
-          <w:tblCellMar>
-            <w:top w:w="0" w:type="dxa"/>
-            <w:bottom w:w="0" w:type="dxa"/>
-          </w:tblCellMar>
-        </w:tblPrEx>
         <w:trPr>
           <w:trHeight w:val="1"/>
         </w:trPr>
@@ -8520,12 +7841,6 @@
         <w:gridCol w:w="6428"/>
       </w:tblGrid>
       <w:tr>
-        <w:tblPrEx>
-          <w:tblCellMar>
-            <w:top w:w="0" w:type="dxa"/>
-            <w:bottom w:w="0" w:type="dxa"/>
-          </w:tblCellMar>
-        </w:tblPrEx>
         <w:trPr>
           <w:trHeight w:val="1"/>
         </w:trPr>
@@ -8586,12 +7901,6 @@
         </w:tc>
       </w:tr>
       <w:tr>
-        <w:tblPrEx>
-          <w:tblCellMar>
-            <w:top w:w="0" w:type="dxa"/>
-            <w:bottom w:w="0" w:type="dxa"/>
-          </w:tblCellMar>
-        </w:tblPrEx>
         <w:trPr>
           <w:trHeight w:val="1"/>
         </w:trPr>
@@ -8686,12 +7995,6 @@
         </w:tc>
       </w:tr>
       <w:tr>
-        <w:tblPrEx>
-          <w:tblCellMar>
-            <w:top w:w="0" w:type="dxa"/>
-            <w:bottom w:w="0" w:type="dxa"/>
-          </w:tblCellMar>
-        </w:tblPrEx>
         <w:trPr>
           <w:trHeight w:val="1"/>
         </w:trPr>
@@ -8749,12 +8052,6 @@
         </w:tc>
       </w:tr>
       <w:tr>
-        <w:tblPrEx>
-          <w:tblCellMar>
-            <w:top w:w="0" w:type="dxa"/>
-            <w:bottom w:w="0" w:type="dxa"/>
-          </w:tblCellMar>
-        </w:tblPrEx>
         <w:trPr>
           <w:trHeight w:val="1"/>
         </w:trPr>
@@ -8813,12 +8110,6 @@
         </w:tc>
       </w:tr>
       <w:tr>
-        <w:tblPrEx>
-          <w:tblCellMar>
-            <w:top w:w="0" w:type="dxa"/>
-            <w:bottom w:w="0" w:type="dxa"/>
-          </w:tblCellMar>
-        </w:tblPrEx>
         <w:trPr>
           <w:trHeight w:val="1"/>
         </w:trPr>

</xml_diff>